<commit_message>
Update lab 06 materials: enhance documentation, modify debug configurations, and implement ARM assembly code for flag manipulation
</commit_message>
<xml_diff>
--- a/00_MATERIAL/LABS/lab_06/lab06_2025.docx
+++ b/00_MATERIAL/LABS/lab_06/lab06_2025.docx
@@ -1,14 +1,14 @@
 
 <file path=word/document.xml><?xml version="1.0" encoding="utf-8"?>
-<w:document xmlns:wpc="http://schemas.microsoft.com/office/word/2010/wordprocessingCanvas" xmlns:cx="http://schemas.microsoft.com/office/drawing/2014/chartex" xmlns:cx1="http://schemas.microsoft.com/office/drawing/2015/9/8/chartex" xmlns:cx2="http://schemas.microsoft.com/office/drawing/2015/10/21/chartex" xmlns:cx3="http://schemas.microsoft.com/office/drawing/2016/5/9/chartex" xmlns:cx4="http://schemas.microsoft.com/office/drawing/2016/5/10/chartex" xmlns:cx5="http://schemas.microsoft.com/office/drawing/2016/5/11/chartex" xmlns:cx6="http://schemas.microsoft.com/office/drawing/2016/5/12/chartex" xmlns:cx7="http://schemas.microsoft.com/office/drawing/2016/5/13/chartex" xmlns:cx8="http://schemas.microsoft.com/office/drawing/2016/5/14/chartex" xmlns:mc="http://schemas.openxmlformats.org/markup-compatibility/2006" xmlns:aink="http://schemas.microsoft.com/office/drawing/2016/ink" xmlns:am3d="http://schemas.microsoft.com/office/drawing/2017/model3d" xmlns:o="urn:schemas-microsoft-com:office:office" xmlns:oel="http://schemas.microsoft.com/office/2019/extlst" xmlns:r="http://schemas.openxmlformats.org/officeDocument/2006/relationships" xmlns:m="http://schemas.openxmlformats.org/officeDocument/2006/math" xmlns:v="urn:schemas-microsoft-com:vml" xmlns:wp14="http://schemas.microsoft.com/office/word/2010/wordprocessingDrawing" xmlns:wp="http://schemas.openxmlformats.org/drawingml/2006/wordprocessingDrawing" xmlns:w10="urn:schemas-microsoft-com:office:word" xmlns:w="http://schemas.openxmlformats.org/wordprocessingml/2006/main" xmlns:w14="http://schemas.microsoft.com/office/word/2010/wordml" xmlns:w15="http://schemas.microsoft.com/office/word/2012/wordml" xmlns:w16cex="http://schemas.microsoft.com/office/word/2018/wordml/cex" xmlns:w16cid="http://schemas.microsoft.com/office/word/2016/wordml/cid" xmlns:w16="http://schemas.microsoft.com/office/word/2018/wordml" xmlns:w16du="http://schemas.microsoft.com/office/word/2023/wordml/word16du" xmlns:w16sdtdh="http://schemas.microsoft.com/office/word/2020/wordml/sdtdatahash" xmlns:w16sdtfl="http://schemas.microsoft.com/office/word/2024/wordml/sdtformatlock" xmlns:w16se="http://schemas.microsoft.com/office/word/2015/wordml/symex" xmlns:wpg="http://schemas.microsoft.com/office/word/2010/wordprocessingGroup" xmlns:wpi="http://schemas.microsoft.com/office/word/2010/wordprocessingInk" xmlns:wne="http://schemas.microsoft.com/office/word/2006/wordml" xmlns:wps="http://schemas.microsoft.com/office/word/2010/wordprocessingShape" xmlns:a="http://schemas.openxmlformats.org/drawingml/2006/main" xmlns:pic="http://schemas.openxmlformats.org/drawingml/2006/picture" xmlns:a14="http://schemas.microsoft.com/office/drawing/2010/main" mc:Ignorable="w14 w15 w16se w16cid w16 w16cex w16sdtdh w16sdtfl w16du wp14">
+<w:document xmlns:wpc="http://schemas.microsoft.com/office/word/2010/wordprocessingCanvas" xmlns:cx="http://schemas.microsoft.com/office/drawing/2014/chartex" xmlns:cx1="http://schemas.microsoft.com/office/drawing/2015/9/8/chartex" xmlns:cx2="http://schemas.microsoft.com/office/drawing/2015/10/21/chartex" xmlns:cx3="http://schemas.microsoft.com/office/drawing/2016/5/9/chartex" xmlns:cx4="http://schemas.microsoft.com/office/drawing/2016/5/10/chartex" xmlns:cx5="http://schemas.microsoft.com/office/drawing/2016/5/11/chartex" xmlns:cx6="http://schemas.microsoft.com/office/drawing/2016/5/12/chartex" xmlns:cx7="http://schemas.microsoft.com/office/drawing/2016/5/13/chartex" xmlns:cx8="http://schemas.microsoft.com/office/drawing/2016/5/14/chartex" xmlns:mc="http://schemas.openxmlformats.org/markup-compatibility/2006" xmlns:aink="http://schemas.microsoft.com/office/drawing/2016/ink" xmlns:am3d="http://schemas.microsoft.com/office/drawing/2017/model3d" xmlns:o="urn:schemas-microsoft-com:office:office" xmlns:oel="http://schemas.microsoft.com/office/2019/extlst" xmlns:r="http://schemas.openxmlformats.org/officeDocument/2006/relationships" xmlns:m="http://schemas.openxmlformats.org/officeDocument/2006/math" xmlns:v="urn:schemas-microsoft-com:vml" xmlns:wp14="http://schemas.microsoft.com/office/word/2010/wordprocessingDrawing" xmlns:wp="http://schemas.openxmlformats.org/drawingml/2006/wordprocessingDrawing" xmlns:w10="urn:schemas-microsoft-com:office:word" xmlns:w="http://schemas.openxmlformats.org/wordprocessingml/2006/main" xmlns:w14="http://schemas.microsoft.com/office/word/2010/wordml" xmlns:w15="http://schemas.microsoft.com/office/word/2012/wordml" xmlns:w16cex="http://schemas.microsoft.com/office/word/2018/wordml/cex" xmlns:w16cid="http://schemas.microsoft.com/office/word/2016/wordml/cid" xmlns:w16="http://schemas.microsoft.com/office/word/2018/wordml" xmlns:w16du="http://schemas.microsoft.com/office/word/2023/wordml/word16du" xmlns:w16sdtdh="http://schemas.microsoft.com/office/word/2020/wordml/sdtdatahash" xmlns:w16sdtfl="http://schemas.microsoft.com/office/word/2024/wordml/sdtformatlock" xmlns:w16se="http://schemas.microsoft.com/office/word/2015/wordml/symex" xmlns:wpg="http://schemas.microsoft.com/office/word/2010/wordprocessingGroup" xmlns:wpi="http://schemas.microsoft.com/office/word/2010/wordprocessingInk" xmlns:wne="http://schemas.microsoft.com/office/word/2006/wordml" xmlns:wps="http://schemas.microsoft.com/office/word/2010/wordprocessingShape" mc:Ignorable="w14 w15 w16se w16cid w16 w16cex w16sdtdh w16sdtfl w16du wp14">
   <w:body>
     <w:tbl>
       <w:tblPr>
-        <w:tblStyle w:val="Grigliatabella"/>
+        <w:tblStyle w:val="TableGrid"/>
         <w:tblW w:w="0" w:type="auto"/>
         <w:tblBorders>
-          <w:insideH w:val="none" w:color="auto" w:sz="0" w:space="0"/>
-          <w:insideV w:val="none" w:color="auto" w:sz="0" w:space="0"/>
+          <w:insideH w:val="none" w:sz="0" w:space="0" w:color="auto"/>
+          <w:insideV w:val="none" w:sz="0" w:space="0" w:color="auto"/>
         </w:tblBorders>
         <w:tblLook w:val="04A0" w:firstRow="1" w:lastRow="0" w:firstColumn="1" w:lastColumn="0" w:noHBand="0" w:noVBand="1"/>
       </w:tblPr>
@@ -39,18 +39,8 @@
                 <w:sz w:val="20"/>
                 <w:lang w:val="it-IT"/>
               </w:rPr>
-              <w:t xml:space="preserve">Computer </w:t>
-            </w:r>
-            <w:proofErr w:type="spellStart"/>
-            <w:r>
-              <w:rPr>
-                <w:b/>
-                <w:sz w:val="20"/>
-                <w:lang w:val="it-IT"/>
-              </w:rPr>
-              <w:t>Architectures</w:t>
-            </w:r>
-            <w:proofErr w:type="spellEnd"/>
+              <w:t>Computer Architectures</w:t>
+            </w:r>
           </w:p>
           <w:p>
             <w:pPr>
@@ -175,10 +165,10 @@
           </w:p>
           <w:p>
             <w:pPr>
-              <w:pStyle w:val="Paragrafoelenco"/>
+              <w:pStyle w:val="ListParagraph"/>
               <w:numPr>
                 <w:ilvl w:val="0"/>
-                <w:numId w:val="6"/>
+                <w:numId w:val="7"/>
               </w:numPr>
               <w:jc w:val="both"/>
             </w:pPr>
@@ -257,10 +247,10 @@
           </w:p>
           <w:p>
             <w:pPr>
-              <w:pStyle w:val="Paragrafoelenco"/>
+              <w:pStyle w:val="ListParagraph"/>
               <w:numPr>
                 <w:ilvl w:val="0"/>
-                <w:numId w:val="6"/>
+                <w:numId w:val="7"/>
               </w:numPr>
               <w:jc w:val="both"/>
             </w:pPr>
@@ -293,14 +283,14 @@
         <w:adjustRightInd w:val="0"/>
         <w:spacing w:after="120"/>
         <w:rPr>
-          <w:rFonts w:ascii="Times New Roman" w:hAnsi="Times New Roman" w:eastAsia="Calibri" w:cs="Times New Roman"/>
+          <w:rFonts w:ascii="Times New Roman" w:eastAsia="Calibri" w:hAnsi="Times New Roman" w:cs="Times New Roman"/>
           <w:color w:val="auto"/>
           <w:lang w:val="en-US" w:eastAsia="en-GB" w:bidi="ar-SA"/>
         </w:rPr>
       </w:pPr>
       <w:r>
         <w:rPr>
-          <w:rFonts w:ascii="Times New Roman" w:hAnsi="Times New Roman" w:eastAsia="Calibri" w:cs="Times New Roman"/>
+          <w:rFonts w:ascii="Times New Roman" w:eastAsia="Calibri" w:hAnsi="Times New Roman" w:cs="Times New Roman"/>
           <w:color w:val="auto"/>
           <w:lang w:val="en-US" w:eastAsia="en-GB" w:bidi="ar-SA"/>
         </w:rPr>
@@ -309,10 +299,10 @@
     </w:p>
     <w:p>
       <w:pPr>
-        <w:pStyle w:val="Paragrafoelenco"/>
+        <w:pStyle w:val="ListParagraph"/>
         <w:numPr>
           <w:ilvl w:val="0"/>
-          <w:numId w:val="10"/>
+          <w:numId w:val="11"/>
         </w:numPr>
         <w:autoSpaceDE w:val="0"/>
         <w:autoSpaceDN w:val="0"/>
@@ -361,10 +351,10 @@
     </w:p>
     <w:p>
       <w:pPr>
-        <w:pStyle w:val="Paragrafoelenco"/>
+        <w:pStyle w:val="ListParagraph"/>
         <w:numPr>
           <w:ilvl w:val="1"/>
-          <w:numId w:val="10"/>
+          <w:numId w:val="11"/>
         </w:numPr>
         <w:autoSpaceDE w:val="0"/>
         <w:autoSpaceDN w:val="0"/>
@@ -392,8 +382,8 @@
       <w:r>
         <w:rPr>
           <w:rFonts w:eastAsia="Calibri"/>
-          <w:i w:val="1"/>
-          <w:iCs w:val="1"/>
+          <w:i/>
+          <w:iCs/>
           <w:lang w:eastAsia="en-GB"/>
         </w:rPr>
         <w:t>R</w:t>
@@ -401,8 +391,8 @@
       <w:r>
         <w:rPr>
           <w:rFonts w:eastAsia="Calibri"/>
-          <w:i w:val="1"/>
-          <w:iCs w:val="1"/>
+          <w:i/>
+          <w:iCs/>
           <w:lang w:eastAsia="en-GB"/>
         </w:rPr>
         <w:t>3</w:t>
@@ -424,8 +414,8 @@
       <w:r>
         <w:rPr>
           <w:rFonts w:eastAsia="Calibri"/>
-          <w:i w:val="1"/>
-          <w:iCs w:val="1"/>
+          <w:i/>
+          <w:iCs/>
           <w:lang w:eastAsia="en-GB"/>
         </w:rPr>
         <w:t>R</w:t>
@@ -433,8 +423,8 @@
       <w:r>
         <w:rPr>
           <w:rFonts w:eastAsia="Calibri"/>
-          <w:i w:val="1"/>
-          <w:iCs w:val="1"/>
+          <w:i/>
+          <w:iCs/>
           <w:lang w:eastAsia="en-GB"/>
         </w:rPr>
         <w:t>4</w:t>
@@ -456,8 +446,8 @@
       <w:r>
         <w:rPr>
           <w:rFonts w:eastAsia="Calibri"/>
-          <w:i w:val="1"/>
-          <w:iCs w:val="1"/>
+          <w:i/>
+          <w:iCs/>
           <w:lang w:eastAsia="en-GB"/>
         </w:rPr>
         <w:t>R</w:t>
@@ -465,8 +455,8 @@
       <w:r>
         <w:rPr>
           <w:rFonts w:eastAsia="Calibri"/>
-          <w:i w:val="1"/>
-          <w:iCs w:val="1"/>
+          <w:i/>
+          <w:iCs/>
           <w:lang w:eastAsia="en-GB"/>
         </w:rPr>
         <w:t>5</w:t>
@@ -516,10 +506,10 @@
     </w:p>
     <w:p>
       <w:pPr>
-        <w:pStyle w:val="Paragrafoelenco"/>
+        <w:pStyle w:val="ListParagraph"/>
         <w:numPr>
           <w:ilvl w:val="1"/>
-          <w:numId w:val="10"/>
+          <w:numId w:val="11"/>
         </w:numPr>
         <w:autoSpaceDE w:val="0"/>
         <w:autoSpaceDN w:val="0"/>
@@ -547,8 +537,8 @@
       <w:r>
         <w:rPr>
           <w:rFonts w:eastAsia="Calibri"/>
-          <w:i w:val="1"/>
-          <w:iCs w:val="1"/>
+          <w:i/>
+          <w:iCs/>
           <w:lang w:eastAsia="en-GB"/>
         </w:rPr>
         <w:t>R</w:t>
@@ -556,8 +546,8 @@
       <w:r>
         <w:rPr>
           <w:rFonts w:eastAsia="Calibri"/>
-          <w:i w:val="1"/>
-          <w:iCs w:val="1"/>
+          <w:i/>
+          <w:iCs/>
           <w:lang w:eastAsia="en-GB"/>
         </w:rPr>
         <w:t>3</w:t>
@@ -579,8 +569,8 @@
       <w:r>
         <w:rPr>
           <w:rFonts w:eastAsia="Calibri"/>
-          <w:i w:val="1"/>
-          <w:iCs w:val="1"/>
+          <w:i/>
+          <w:iCs/>
           <w:lang w:eastAsia="en-GB"/>
         </w:rPr>
         <w:t>R</w:t>
@@ -588,8 +578,8 @@
       <w:r>
         <w:rPr>
           <w:rFonts w:eastAsia="Calibri"/>
-          <w:i w:val="1"/>
-          <w:iCs w:val="1"/>
+          <w:i/>
+          <w:iCs/>
           <w:lang w:eastAsia="en-GB"/>
         </w:rPr>
         <w:t>4</w:t>
@@ -604,8 +594,8 @@
       <w:r>
         <w:rPr>
           <w:rFonts w:eastAsia="Calibri"/>
-          <w:i w:val="1"/>
-          <w:iCs w:val="1"/>
+          <w:i/>
+          <w:iCs/>
           <w:lang w:eastAsia="en-GB"/>
         </w:rPr>
         <w:t>R</w:t>
@@ -613,8 +603,8 @@
       <w:r>
         <w:rPr>
           <w:rFonts w:eastAsia="Calibri"/>
-          <w:i w:val="1"/>
-          <w:iCs w:val="1"/>
+          <w:i/>
+          <w:iCs/>
           <w:lang w:eastAsia="en-GB"/>
         </w:rPr>
         <w:t>4</w:t>
@@ -643,8 +633,8 @@
       <w:r>
         <w:rPr>
           <w:rFonts w:eastAsia="Calibri"/>
-          <w:i w:val="1"/>
-          <w:iCs w:val="1"/>
+          <w:i/>
+          <w:iCs/>
           <w:lang w:eastAsia="en-GB"/>
         </w:rPr>
         <w:t>R</w:t>
@@ -652,8 +642,8 @@
       <w:r>
         <w:rPr>
           <w:rFonts w:eastAsia="Calibri"/>
-          <w:i w:val="1"/>
-          <w:iCs w:val="1"/>
+          <w:i/>
+          <w:iCs/>
           <w:lang w:eastAsia="en-GB"/>
         </w:rPr>
         <w:t>3</w:t>
@@ -689,8 +679,8 @@
       <w:r>
         <w:rPr>
           <w:rFonts w:eastAsia="Calibri"/>
-          <w:i w:val="1"/>
-          <w:iCs w:val="1"/>
+          <w:i/>
+          <w:iCs/>
           <w:lang w:eastAsia="en-GB"/>
         </w:rPr>
         <w:t>R</w:t>
@@ -698,8 +688,8 @@
       <w:r>
         <w:rPr>
           <w:rFonts w:eastAsia="Calibri"/>
-          <w:i w:val="1"/>
-          <w:iCs w:val="1"/>
+          <w:i/>
+          <w:iCs/>
           <w:lang w:eastAsia="en-GB"/>
         </w:rPr>
         <w:t>6</w:t>
@@ -714,10 +704,10 @@
     </w:p>
     <w:p>
       <w:pPr>
-        <w:pStyle w:val="Paragrafoelenco"/>
+        <w:pStyle w:val="ListParagraph"/>
         <w:numPr>
           <w:ilvl w:val="1"/>
-          <w:numId w:val="10"/>
+          <w:numId w:val="11"/>
         </w:numPr>
         <w:autoSpaceDE w:val="0"/>
         <w:autoSpaceDN w:val="0"/>
@@ -745,8 +735,8 @@
       <w:r>
         <w:rPr>
           <w:rFonts w:eastAsia="Calibri"/>
-          <w:i w:val="1"/>
-          <w:iCs w:val="1"/>
+          <w:i/>
+          <w:iCs/>
           <w:lang w:eastAsia="en-GB"/>
         </w:rPr>
         <w:t>R</w:t>
@@ -754,8 +744,8 @@
       <w:r>
         <w:rPr>
           <w:rFonts w:eastAsia="Calibri"/>
-          <w:i w:val="1"/>
-          <w:iCs w:val="1"/>
+          <w:i/>
+          <w:iCs/>
           <w:lang w:eastAsia="en-GB"/>
         </w:rPr>
         <w:t>4</w:t>
@@ -763,8 +753,8 @@
       <w:r>
         <w:rPr>
           <w:rFonts w:eastAsia="Calibri"/>
-          <w:i w:val="1"/>
-          <w:iCs w:val="1"/>
+          <w:i/>
+          <w:iCs/>
           <w:lang w:eastAsia="en-GB"/>
         </w:rPr>
         <w:t xml:space="preserve"> </w:t>
@@ -779,8 +769,8 @@
       <w:r>
         <w:rPr>
           <w:rFonts w:eastAsia="Calibri"/>
-          <w:i w:val="1"/>
-          <w:iCs w:val="1"/>
+          <w:i/>
+          <w:iCs/>
           <w:lang w:eastAsia="en-GB"/>
         </w:rPr>
         <w:t>R</w:t>
@@ -788,8 +778,8 @@
       <w:r>
         <w:rPr>
           <w:rFonts w:eastAsia="Calibri"/>
-          <w:i w:val="1"/>
-          <w:iCs w:val="1"/>
+          <w:i/>
+          <w:iCs/>
           <w:lang w:eastAsia="en-GB"/>
         </w:rPr>
         <w:t>5</w:t>
@@ -804,8 +794,8 @@
       <w:r>
         <w:rPr>
           <w:rFonts w:eastAsia="Calibri"/>
-          <w:i w:val="1"/>
-          <w:iCs w:val="1"/>
+          <w:i/>
+          <w:iCs/>
           <w:lang w:eastAsia="en-GB"/>
         </w:rPr>
         <w:t>R</w:t>
@@ -813,8 +803,8 @@
       <w:r>
         <w:rPr>
           <w:rFonts w:eastAsia="Calibri"/>
-          <w:i w:val="1"/>
-          <w:iCs w:val="1"/>
+          <w:i/>
+          <w:iCs/>
           <w:lang w:eastAsia="en-GB"/>
         </w:rPr>
         <w:t>4</w:t>
@@ -843,8 +833,8 @@
       <w:r>
         <w:rPr>
           <w:rFonts w:eastAsia="Calibri"/>
-          <w:i w:val="1"/>
-          <w:iCs w:val="1"/>
+          <w:i/>
+          <w:iCs/>
           <w:lang w:eastAsia="en-GB"/>
         </w:rPr>
         <w:t>R</w:t>
@@ -852,8 +842,8 @@
       <w:r>
         <w:rPr>
           <w:rFonts w:eastAsia="Calibri"/>
-          <w:i w:val="1"/>
-          <w:iCs w:val="1"/>
+          <w:i/>
+          <w:iCs/>
           <w:lang w:eastAsia="en-GB"/>
         </w:rPr>
         <w:t>5</w:t>
@@ -889,8 +879,8 @@
       <w:r>
         <w:rPr>
           <w:rFonts w:eastAsia="Calibri"/>
-          <w:i w:val="1"/>
-          <w:iCs w:val="1"/>
+          <w:i/>
+          <w:iCs/>
           <w:lang w:eastAsia="en-GB"/>
         </w:rPr>
         <w:t>R</w:t>
@@ -898,8 +888,8 @@
       <w:r>
         <w:rPr>
           <w:rFonts w:eastAsia="Calibri"/>
-          <w:i w:val="1"/>
-          <w:iCs w:val="1"/>
+          <w:i/>
+          <w:iCs/>
           <w:lang w:eastAsia="en-GB"/>
         </w:rPr>
         <w:t>7</w:t>
@@ -914,10 +904,10 @@
     </w:p>
     <w:p>
       <w:pPr>
-        <w:pStyle w:val="Paragrafoelenco"/>
+        <w:pStyle w:val="ListParagraph"/>
         <w:numPr>
           <w:ilvl w:val="0"/>
-          <w:numId w:val="10"/>
+          <w:numId w:val="11"/>
         </w:numPr>
         <w:autoSpaceDE w:val="0"/>
         <w:autoSpaceDN w:val="0"/>
@@ -961,10 +951,10 @@
     </w:p>
     <w:p>
       <w:pPr>
-        <w:pStyle w:val="Paragrafoelenco"/>
+        <w:pStyle w:val="ListParagraph"/>
         <w:numPr>
           <w:ilvl w:val="2"/>
-          <w:numId w:val="10"/>
+          <w:numId w:val="11"/>
         </w:numPr>
         <w:autoSpaceDE w:val="0"/>
         <w:autoSpaceDN w:val="0"/>
@@ -985,10 +975,10 @@
     </w:p>
     <w:p>
       <w:pPr>
-        <w:pStyle w:val="Paragrafoelenco"/>
+        <w:pStyle w:val="ListParagraph"/>
         <w:numPr>
           <w:ilvl w:val="2"/>
-          <w:numId w:val="10"/>
+          <w:numId w:val="11"/>
         </w:numPr>
         <w:autoSpaceDE w:val="0"/>
         <w:autoSpaceDN w:val="0"/>
@@ -1009,10 +999,10 @@
     </w:p>
     <w:p>
       <w:pPr>
-        <w:pStyle w:val="Paragrafoelenco"/>
+        <w:pStyle w:val="ListParagraph"/>
         <w:numPr>
           <w:ilvl w:val="2"/>
-          <w:numId w:val="10"/>
+          <w:numId w:val="11"/>
         </w:numPr>
         <w:autoSpaceDE w:val="0"/>
         <w:autoSpaceDN w:val="0"/>
@@ -1033,10 +1023,10 @@
     </w:p>
     <w:p>
       <w:pPr>
-        <w:pStyle w:val="Paragrafoelenco"/>
+        <w:pStyle w:val="ListParagraph"/>
         <w:numPr>
           <w:ilvl w:val="2"/>
-          <w:numId w:val="10"/>
+          <w:numId w:val="11"/>
         </w:numPr>
         <w:autoSpaceDE w:val="0"/>
         <w:autoSpaceDN w:val="0"/>
@@ -1064,14 +1054,14 @@
         <w:ind w:firstLine="357"/>
         <w:jc w:val="both"/>
         <w:rPr>
-          <w:rFonts w:ascii="Times New Roman" w:hAnsi="Times New Roman" w:eastAsia="Calibri" w:cs="Times New Roman"/>
+          <w:rFonts w:ascii="Times New Roman" w:eastAsia="Calibri" w:hAnsi="Times New Roman" w:cs="Times New Roman"/>
           <w:lang w:val="en-US" w:eastAsia="en-GB"/>
         </w:rPr>
       </w:pPr>
       <w:proofErr w:type="gramStart"/>
       <w:r>
         <w:rPr>
-          <w:rFonts w:ascii="Times New Roman" w:hAnsi="Times New Roman" w:eastAsia="Calibri" w:cs="Times New Roman"/>
+          <w:rFonts w:ascii="Times New Roman" w:eastAsia="Calibri" w:hAnsi="Times New Roman" w:cs="Times New Roman"/>
           <w:lang w:val="en-US" w:eastAsia="en-GB"/>
         </w:rPr>
         <w:t>Report</w:t>
@@ -1079,28 +1069,28 @@
       <w:proofErr w:type="gramEnd"/>
       <w:r>
         <w:rPr>
-          <w:rFonts w:ascii="Times New Roman" w:hAnsi="Times New Roman" w:eastAsia="Calibri" w:cs="Times New Roman"/>
+          <w:rFonts w:ascii="Times New Roman" w:eastAsia="Calibri" w:hAnsi="Times New Roman" w:cs="Times New Roman"/>
           <w:lang w:val="en-US" w:eastAsia="en-GB"/>
         </w:rPr>
         <w:t xml:space="preserve"> the selected value</w:t>
       </w:r>
       <w:r>
         <w:rPr>
-          <w:rFonts w:ascii="Times New Roman" w:hAnsi="Times New Roman" w:eastAsia="Calibri" w:cs="Times New Roman"/>
+          <w:rFonts w:ascii="Times New Roman" w:eastAsia="Calibri" w:hAnsi="Times New Roman" w:cs="Times New Roman"/>
           <w:lang w:val="en-US" w:eastAsia="en-GB"/>
         </w:rPr>
         <w:t>s</w:t>
       </w:r>
       <w:r>
         <w:rPr>
-          <w:rFonts w:ascii="Times New Roman" w:hAnsi="Times New Roman" w:eastAsia="Calibri" w:cs="Times New Roman"/>
+          <w:rFonts w:ascii="Times New Roman" w:eastAsia="Calibri" w:hAnsi="Times New Roman" w:cs="Times New Roman"/>
           <w:lang w:val="en-US" w:eastAsia="en-GB"/>
         </w:rPr>
         <w:t xml:space="preserve"> in the table below</w:t>
       </w:r>
       <w:r>
         <w:rPr>
-          <w:rFonts w:ascii="Times New Roman" w:hAnsi="Times New Roman" w:eastAsia="Calibri" w:cs="Times New Roman"/>
+          <w:rFonts w:ascii="Times New Roman" w:eastAsia="Calibri" w:hAnsi="Times New Roman" w:cs="Times New Roman"/>
           <w:lang w:val="en-US" w:eastAsia="en-GB"/>
         </w:rPr>
         <w:t>:</w:t>
@@ -1108,7 +1098,7 @@
     </w:p>
     <w:tbl>
       <w:tblPr>
-        <w:tblStyle w:val="Grigliatabella"/>
+        <w:tblStyle w:val="TableGrid"/>
         <w:tblW w:w="0" w:type="auto"/>
         <w:tblInd w:w="421" w:type="dxa"/>
         <w:tblLook w:val="04A0" w:firstRow="1" w:lastRow="0" w:firstColumn="1" w:lastColumn="0" w:noHBand="0" w:noVBand="1"/>
@@ -1127,7 +1117,6 @@
         <w:tc>
           <w:tcPr>
             <w:tcW w:w="1496" w:type="dxa"/>
-            <w:tcMar/>
           </w:tcPr>
           <w:p>
             <w:pPr>
@@ -1146,7 +1135,6 @@
           <w:tcPr>
             <w:tcW w:w="7665" w:type="dxa"/>
             <w:gridSpan w:val="4"/>
-            <w:tcMar/>
           </w:tcPr>
           <w:p>
             <w:pPr>
@@ -1205,7 +1193,6 @@
           <w:tcPr>
             <w:tcW w:w="1496" w:type="dxa"/>
             <w:vMerge w:val="restart"/>
-            <w:tcMar/>
             <w:vAlign w:val="center"/>
           </w:tcPr>
           <w:p>
@@ -1232,7 +1219,6 @@
           <w:tcPr>
             <w:tcW w:w="3831" w:type="dxa"/>
             <w:gridSpan w:val="2"/>
-            <w:tcMar/>
           </w:tcPr>
           <w:p>
             <w:pPr>
@@ -1293,7 +1279,6 @@
           <w:tcPr>
             <w:tcW w:w="3834" w:type="dxa"/>
             <w:gridSpan w:val="2"/>
-            <w:tcMar/>
           </w:tcPr>
           <w:p>
             <w:pPr>
@@ -1359,7 +1344,6 @@
           <w:tcPr>
             <w:tcW w:w="1496" w:type="dxa"/>
             <w:vMerge/>
-            <w:tcMar/>
           </w:tcPr>
           <w:p>
             <w:pPr>
@@ -1377,7 +1361,6 @@
         <w:tc>
           <w:tcPr>
             <w:tcW w:w="1915" w:type="dxa"/>
-            <w:tcMar/>
           </w:tcPr>
           <w:p>
             <w:pPr>
@@ -1409,7 +1392,6 @@
         <w:tc>
           <w:tcPr>
             <w:tcW w:w="1916" w:type="dxa"/>
-            <w:tcMar/>
           </w:tcPr>
           <w:p>
             <w:pPr>
@@ -1441,7 +1423,6 @@
         <w:tc>
           <w:tcPr>
             <w:tcW w:w="1916" w:type="dxa"/>
-            <w:tcMar/>
           </w:tcPr>
           <w:p>
             <w:pPr>
@@ -1473,7 +1454,6 @@
         <w:tc>
           <w:tcPr>
             <w:tcW w:w="1918" w:type="dxa"/>
-            <w:tcMar/>
           </w:tcPr>
           <w:p>
             <w:pPr>
@@ -1510,7 +1490,6 @@
         <w:tc>
           <w:tcPr>
             <w:tcW w:w="1496" w:type="dxa"/>
-            <w:tcMar/>
           </w:tcPr>
           <w:p>
             <w:pPr>
@@ -1542,7 +1521,6 @@
         <w:tc>
           <w:tcPr>
             <w:tcW w:w="1915" w:type="dxa"/>
-            <w:tcMar/>
           </w:tcPr>
           <w:p>
             <w:pPr>
@@ -1555,12 +1533,18 @@
                 <w:lang w:eastAsia="en-GB"/>
               </w:rPr>
             </w:pPr>
+            <w:r>
+              <w:rPr>
+                <w:rFonts w:eastAsia="Calibri"/>
+                <w:lang w:eastAsia="en-GB"/>
+              </w:rPr>
+              <w:t>0xFFFFFFFF</w:t>
+            </w:r>
           </w:p>
         </w:tc>
         <w:tc>
           <w:tcPr>
             <w:tcW w:w="1916" w:type="dxa"/>
-            <w:tcMar/>
           </w:tcPr>
           <w:p>
             <w:pPr>
@@ -1573,12 +1557,18 @@
                 <w:lang w:eastAsia="en-GB"/>
               </w:rPr>
             </w:pPr>
+            <w:r>
+              <w:rPr>
+                <w:rFonts w:eastAsia="Calibri"/>
+                <w:lang w:eastAsia="en-GB"/>
+              </w:rPr>
+              <w:t>0x80000000</w:t>
+            </w:r>
           </w:p>
         </w:tc>
         <w:tc>
           <w:tcPr>
             <w:tcW w:w="1916" w:type="dxa"/>
-            <w:tcMar/>
           </w:tcPr>
           <w:p>
             <w:pPr>
@@ -1591,12 +1581,18 @@
                 <w:lang w:eastAsia="en-GB"/>
               </w:rPr>
             </w:pPr>
+            <w:r>
+              <w:rPr>
+                <w:rFonts w:eastAsia="Calibri"/>
+                <w:lang w:eastAsia="en-GB"/>
+              </w:rPr>
+              <w:t>0xFFFFFFFF</w:t>
+            </w:r>
           </w:p>
         </w:tc>
         <w:tc>
           <w:tcPr>
             <w:tcW w:w="1918" w:type="dxa"/>
-            <w:tcMar/>
           </w:tcPr>
           <w:p>
             <w:pPr>
@@ -1606,9 +1602,16 @@
               <w:jc w:val="center"/>
               <w:rPr>
                 <w:rFonts w:eastAsia="Calibri"/>
-                <w:lang w:eastAsia="en-GB"/>
+                <w:lang w:val="it-IT" w:eastAsia="en-GB"/>
               </w:rPr>
             </w:pPr>
+            <w:r>
+              <w:rPr>
+                <w:rFonts w:eastAsia="Calibri"/>
+                <w:lang w:eastAsia="en-GB"/>
+              </w:rPr>
+              <w:t>0x00000002</w:t>
+            </w:r>
           </w:p>
         </w:tc>
       </w:tr>
@@ -1619,7 +1622,6 @@
         <w:tc>
           <w:tcPr>
             <w:tcW w:w="1496" w:type="dxa"/>
-            <w:tcMar/>
           </w:tcPr>
           <w:p>
             <w:pPr>
@@ -1644,7 +1646,6 @@
         <w:tc>
           <w:tcPr>
             <w:tcW w:w="1915" w:type="dxa"/>
-            <w:tcMar/>
           </w:tcPr>
           <w:p>
             <w:pPr>
@@ -1657,12 +1658,18 @@
                 <w:lang w:eastAsia="en-GB"/>
               </w:rPr>
             </w:pPr>
+            <w:r>
+              <w:rPr>
+                <w:rFonts w:eastAsia="Calibri"/>
+                <w:lang w:eastAsia="en-GB"/>
+              </w:rPr>
+              <w:t>0x00000000</w:t>
+            </w:r>
           </w:p>
         </w:tc>
         <w:tc>
           <w:tcPr>
             <w:tcW w:w="1916" w:type="dxa"/>
-            <w:tcMar/>
           </w:tcPr>
           <w:p>
             <w:pPr>
@@ -1675,12 +1682,18 @@
                 <w:lang w:eastAsia="en-GB"/>
               </w:rPr>
             </w:pPr>
+            <w:r>
+              <w:rPr>
+                <w:rFonts w:eastAsia="Calibri"/>
+                <w:lang w:eastAsia="en-GB"/>
+              </w:rPr>
+              <w:t>0x80000001</w:t>
+            </w:r>
           </w:p>
         </w:tc>
         <w:tc>
           <w:tcPr>
             <w:tcW w:w="1916" w:type="dxa"/>
-            <w:tcMar/>
           </w:tcPr>
           <w:p>
             <w:pPr>
@@ -1693,12 +1706,18 @@
                 <w:lang w:eastAsia="en-GB"/>
               </w:rPr>
             </w:pPr>
+            <w:r>
+              <w:rPr>
+                <w:rFonts w:eastAsia="Calibri"/>
+                <w:lang w:eastAsia="en-GB"/>
+              </w:rPr>
+              <w:t>0x00000000</w:t>
+            </w:r>
           </w:p>
         </w:tc>
         <w:tc>
           <w:tcPr>
             <w:tcW w:w="1918" w:type="dxa"/>
-            <w:tcMar/>
           </w:tcPr>
           <w:p>
             <w:pPr>
@@ -1711,6 +1730,13 @@
                 <w:lang w:eastAsia="en-GB"/>
               </w:rPr>
             </w:pPr>
+            <w:r>
+              <w:rPr>
+                <w:rFonts w:eastAsia="Calibri"/>
+                <w:lang w:eastAsia="en-GB"/>
+              </w:rPr>
+              <w:t>0x00000001</w:t>
+            </w:r>
           </w:p>
         </w:tc>
       </w:tr>
@@ -1721,7 +1747,6 @@
         <w:tc>
           <w:tcPr>
             <w:tcW w:w="1496" w:type="dxa"/>
-            <w:tcMar/>
           </w:tcPr>
           <w:p>
             <w:pPr>
@@ -1746,7 +1771,6 @@
         <w:tc>
           <w:tcPr>
             <w:tcW w:w="1915" w:type="dxa"/>
-            <w:tcMar/>
           </w:tcPr>
           <w:p>
             <w:pPr>
@@ -1759,12 +1783,18 @@
                 <w:lang w:eastAsia="en-GB"/>
               </w:rPr>
             </w:pPr>
+            <w:r>
+              <w:rPr>
+                <w:rFonts w:eastAsia="Calibri"/>
+                <w:lang w:eastAsia="en-GB"/>
+              </w:rPr>
+              <w:t>0x7FFFFFFF</w:t>
+            </w:r>
           </w:p>
         </w:tc>
         <w:tc>
           <w:tcPr>
             <w:tcW w:w="1916" w:type="dxa"/>
-            <w:tcMar/>
           </w:tcPr>
           <w:p>
             <w:pPr>
@@ -1777,12 +1807,18 @@
                 <w:lang w:eastAsia="en-GB"/>
               </w:rPr>
             </w:pPr>
+            <w:r>
+              <w:rPr>
+                <w:rFonts w:eastAsia="Calibri"/>
+                <w:lang w:eastAsia="en-GB"/>
+              </w:rPr>
+              <w:t>0x80000000</w:t>
+            </w:r>
           </w:p>
         </w:tc>
         <w:tc>
           <w:tcPr>
             <w:tcW w:w="1916" w:type="dxa"/>
-            <w:tcMar/>
           </w:tcPr>
           <w:p>
             <w:pPr>
@@ -1795,12 +1831,18 @@
                 <w:lang w:eastAsia="en-GB"/>
               </w:rPr>
             </w:pPr>
+            <w:r>
+              <w:rPr>
+                <w:rFonts w:eastAsia="Calibri"/>
+                <w:lang w:eastAsia="en-GB"/>
+              </w:rPr>
+              <w:t>0x7FFFFFFF</w:t>
+            </w:r>
           </w:p>
         </w:tc>
         <w:tc>
           <w:tcPr>
             <w:tcW w:w="1918" w:type="dxa"/>
-            <w:tcMar/>
           </w:tcPr>
           <w:p>
             <w:pPr>
@@ -1813,6 +1855,13 @@
                 <w:lang w:eastAsia="en-GB"/>
               </w:rPr>
             </w:pPr>
+            <w:r>
+              <w:rPr>
+                <w:rFonts w:eastAsia="Calibri"/>
+                <w:lang w:eastAsia="en-GB"/>
+              </w:rPr>
+              <w:t>0x00000001</w:t>
+            </w:r>
           </w:p>
         </w:tc>
       </w:tr>
@@ -1823,7 +1872,6 @@
         <w:tc>
           <w:tcPr>
             <w:tcW w:w="1496" w:type="dxa"/>
-            <w:tcMar/>
           </w:tcPr>
           <w:p>
             <w:pPr>
@@ -1848,7 +1896,6 @@
         <w:tc>
           <w:tcPr>
             <w:tcW w:w="1915" w:type="dxa"/>
-            <w:tcMar/>
           </w:tcPr>
           <w:p>
             <w:pPr>
@@ -1861,12 +1908,18 @@
                 <w:lang w:eastAsia="en-GB"/>
               </w:rPr>
             </w:pPr>
+            <w:r>
+              <w:rPr>
+                <w:rFonts w:eastAsia="Calibri"/>
+                <w:lang w:eastAsia="en-GB"/>
+              </w:rPr>
+              <w:t>0x00000003</w:t>
+            </w:r>
           </w:p>
         </w:tc>
         <w:tc>
           <w:tcPr>
             <w:tcW w:w="1916" w:type="dxa"/>
-            <w:tcMar/>
           </w:tcPr>
           <w:p>
             <w:pPr>
@@ -1879,12 +1932,18 @@
                 <w:lang w:eastAsia="en-GB"/>
               </w:rPr>
             </w:pPr>
+            <w:r>
+              <w:rPr>
+                <w:rFonts w:eastAsia="Calibri"/>
+                <w:lang w:eastAsia="en-GB"/>
+              </w:rPr>
+              <w:t>0x00000005</w:t>
+            </w:r>
           </w:p>
         </w:tc>
         <w:tc>
           <w:tcPr>
             <w:tcW w:w="1916" w:type="dxa"/>
-            <w:tcMar/>
           </w:tcPr>
           <w:p>
             <w:pPr>
@@ -1897,12 +1956,18 @@
                 <w:lang w:eastAsia="en-GB"/>
               </w:rPr>
             </w:pPr>
+            <w:r>
+              <w:rPr>
+                <w:rFonts w:eastAsia="Calibri"/>
+                <w:lang w:eastAsia="en-GB"/>
+              </w:rPr>
+              <w:t>0x00000003</w:t>
+            </w:r>
           </w:p>
         </w:tc>
         <w:tc>
           <w:tcPr>
             <w:tcW w:w="1918" w:type="dxa"/>
-            <w:tcMar/>
           </w:tcPr>
           <w:p>
             <w:pPr>
@@ -1915,6 +1980,13 @@
                 <w:lang w:eastAsia="en-GB"/>
               </w:rPr>
             </w:pPr>
+            <w:r>
+              <w:rPr>
+                <w:rFonts w:eastAsia="Calibri"/>
+                <w:lang w:eastAsia="en-GB"/>
+              </w:rPr>
+              <w:t>0xFFFFFFFC</w:t>
+            </w:r>
           </w:p>
         </w:tc>
       </w:tr>
@@ -1925,7 +1997,6 @@
         <w:tc>
           <w:tcPr>
             <w:tcW w:w="1496" w:type="dxa"/>
-            <w:tcMar/>
           </w:tcPr>
           <w:p>
             <w:pPr>
@@ -1950,7 +2021,6 @@
         <w:tc>
           <w:tcPr>
             <w:tcW w:w="1915" w:type="dxa"/>
-            <w:tcMar/>
           </w:tcPr>
           <w:p>
             <w:pPr>
@@ -1963,12 +2033,18 @@
                 <w:lang w:eastAsia="en-GB"/>
               </w:rPr>
             </w:pPr>
+            <w:r>
+              <w:rPr>
+                <w:rFonts w:eastAsia="Calibri"/>
+                <w:lang w:eastAsia="en-GB"/>
+              </w:rPr>
+              <w:t>0x00000000</w:t>
+            </w:r>
           </w:p>
         </w:tc>
         <w:tc>
           <w:tcPr>
             <w:tcW w:w="1916" w:type="dxa"/>
-            <w:tcMar/>
           </w:tcPr>
           <w:p>
             <w:pPr>
@@ -1981,12 +2057,18 @@
                 <w:lang w:eastAsia="en-GB"/>
               </w:rPr>
             </w:pPr>
+            <w:r>
+              <w:rPr>
+                <w:rFonts w:eastAsia="Calibri"/>
+                <w:lang w:eastAsia="en-GB"/>
+              </w:rPr>
+              <w:t>0x00000000</w:t>
+            </w:r>
           </w:p>
         </w:tc>
         <w:tc>
           <w:tcPr>
             <w:tcW w:w="1916" w:type="dxa"/>
-            <w:tcMar/>
           </w:tcPr>
           <w:p>
             <w:pPr>
@@ -1999,12 +2081,18 @@
                 <w:lang w:eastAsia="en-GB"/>
               </w:rPr>
             </w:pPr>
+            <w:r>
+              <w:rPr>
+                <w:rFonts w:eastAsia="Calibri"/>
+                <w:lang w:eastAsia="en-GB"/>
+              </w:rPr>
+              <w:t>0x00000000</w:t>
+            </w:r>
           </w:p>
         </w:tc>
         <w:tc>
           <w:tcPr>
             <w:tcW w:w="1918" w:type="dxa"/>
-            <w:tcMar/>
           </w:tcPr>
           <w:p>
             <w:pPr>
@@ -2017,6 +2105,13 @@
                 <w:lang w:eastAsia="en-GB"/>
               </w:rPr>
             </w:pPr>
+            <w:r>
+              <w:rPr>
+                <w:rFonts w:eastAsia="Calibri"/>
+                <w:lang w:eastAsia="en-GB"/>
+              </w:rPr>
+              <w:t>0x00000000</w:t>
+            </w:r>
           </w:p>
         </w:tc>
       </w:tr>
@@ -2028,20 +2123,20 @@
         <w:adjustRightInd w:val="0"/>
         <w:jc w:val="both"/>
         <w:rPr>
-          <w:rFonts w:ascii="Times New Roman" w:hAnsi="Times New Roman" w:eastAsia="Calibri" w:cs="Times New Roman"/>
+          <w:rFonts w:ascii="Times New Roman" w:eastAsia="Calibri" w:hAnsi="Times New Roman" w:cs="Times New Roman"/>
           <w:lang w:val="en-US" w:eastAsia="en-GB"/>
         </w:rPr>
       </w:pPr>
       <w:r>
         <w:rPr>
-          <w:rFonts w:ascii="Times New Roman" w:hAnsi="Times New Roman" w:eastAsia="Calibri" w:cs="Times New Roman"/>
+          <w:rFonts w:ascii="Times New Roman" w:eastAsia="Calibri" w:hAnsi="Times New Roman" w:cs="Times New Roman"/>
           <w:noProof/>
           <w:lang w:val="en-US" w:eastAsia="en-GB"/>
         </w:rPr>
         <mc:AlternateContent>
           <mc:Choice Requires="wps">
             <w:drawing>
-              <wp:anchor distT="45720" distB="45720" distL="114300" distR="114300" simplePos="0" relativeHeight="251657216" behindDoc="0" locked="0" layoutInCell="1" allowOverlap="1" wp14:anchorId="551BEBAC" wp14:editId="194DB7FD">
+              <wp:anchor distT="45720" distB="45720" distL="114300" distR="114300" simplePos="0" relativeHeight="251657216" behindDoc="0" locked="0" layoutInCell="1" allowOverlap="1" wp14:anchorId="551BEBAC" wp14:editId="4313B017">
                 <wp:simplePos x="0" y="0"/>
                 <wp:positionH relativeFrom="margin">
                   <wp:align>right</wp:align>
@@ -2049,8 +2144,8 @@
                 <wp:positionV relativeFrom="paragraph">
                   <wp:posOffset>258445</wp:posOffset>
                 </wp:positionV>
-                <wp:extent cx="5895975" cy="1566545"/>
-                <wp:effectExtent l="0" t="0" r="28575" b="14605"/>
+                <wp:extent cx="5895975" cy="1734185"/>
+                <wp:effectExtent l="0" t="0" r="28575" b="18415"/>
                 <wp:wrapSquare wrapText="bothSides"/>
                 <wp:docPr id="217" name="Casella di testo 2"/>
                 <wp:cNvGraphicFramePr>
@@ -2065,7 +2160,7 @@
                       <wps:spPr bwMode="auto">
                         <a:xfrm>
                           <a:off x="0" y="0"/>
-                          <a:ext cx="5895975" cy="1566862"/>
+                          <a:ext cx="5895975" cy="1734355"/>
                         </a:xfrm>
                         <a:prstGeom prst="rect">
                           <a:avLst/>
@@ -2144,11 +2239,20 @@
                             </w:r>
                           </w:p>
                           <w:p>
-                            <w:pPr>
-                              <w:rPr>
-                                <w:lang w:val="en-US"/>
-                              </w:rPr>
-                            </w:pPr>
+                            <w:r>
+                              <w:t>Nel caso del flag Zero,</w:t>
+                            </w:r>
+                            <w:r>
+                              <w:t xml:space="preserve"> per la sottrazione R4 – R3 la condizione Z = 1 implica necessariamente R4 = R3 e quindi assenza del prestito, cioè C = 1. Di conseguenza non è posibile avere Z = 1 da solo dopo una sottrazione.</w:t>
+                            </w:r>
+                          </w:p>
+                          <w:p>
+                            <w:r>
+                              <w:t>Nel caso del flag Overflow, in aritmetica two’s complement l’overflow si verifica sol</w:t>
+                            </w:r>
+                            <w:r>
+                              <w:t>o quando gli operandi hanno lo stesso segno e il risultato cambia segno. Ciò comporta che, se V = 1, almeno uno tra N e C (e talvolta anche Z) risulta anch’esso impostato a 1. Non esiste quindi una combinazione di operandi che attivi soltanto il flag V mantenendo tutti gli altri flag a 0.</w:t>
+                            </w:r>
                           </w:p>
                         </w:txbxContent>
                       </wps:txbx>
@@ -2168,12 +2272,12 @@
             </w:drawing>
           </mc:Choice>
           <mc:Fallback>
-            <w:pict w14:anchorId="69BB6DAF">
-              <v:shapetype id="_x0000_t202" coordsize="21600,21600" o:spt="202" path="m,l,21600r21600,l21600,xe" w14:anchorId="551BEBAC">
+            <w:pict>
+              <v:shapetype w14:anchorId="551BEBAC" id="_x0000_t202" coordsize="21600,21600" o:spt="202" path="m,l,21600r21600,l21600,xe">
                 <v:stroke joinstyle="miter"/>
                 <v:path gradientshapeok="t" o:connecttype="rect"/>
               </v:shapetype>
-              <v:shape id="Casella di testo 2" style="position:absolute;left:0;text-align:left;margin-left:413.05pt;margin-top:20.35pt;width:464.25pt;height:123.35pt;z-index:251657216;visibility:visible;mso-wrap-style:square;mso-width-percent:0;mso-height-percent:0;mso-wrap-distance-left:9pt;mso-wrap-distance-top:3.6pt;mso-wrap-distance-right:9pt;mso-wrap-distance-bottom:3.6pt;mso-position-horizontal:right;mso-position-horizontal-relative:margin;mso-position-vertical:absolute;mso-position-vertical-relative:text;mso-width-percent:0;mso-height-percent:0;mso-width-relative:margin;mso-height-relative:margin;v-text-anchor:top" o:spid="_x0000_s1026" type="#_x0000_t202" o:gfxdata="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">
+              <v:shape id="Casella di testo 2" o:spid="_x0000_s1026" type="#_x0000_t202" style="position:absolute;left:0;text-align:left;margin-left:413.05pt;margin-top:20.35pt;width:464.25pt;height:136.55pt;z-index:251657216;visibility:visible;mso-wrap-style:square;mso-width-percent:0;mso-height-percent:0;mso-wrap-distance-left:9pt;mso-wrap-distance-top:3.6pt;mso-wrap-distance-right:9pt;mso-wrap-distance-bottom:3.6pt;mso-position-horizontal:right;mso-position-horizontal-relative:margin;mso-position-vertical:absolute;mso-position-vertical-relative:text;mso-width-percent:0;mso-height-percent:0;mso-width-relative:margin;mso-height-relative:margin;v-text-anchor:top" o:gfxdata="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">
                 <v:textbox>
                   <w:txbxContent>
                     <w:p>
@@ -2236,11 +2340,20 @@
                       </w:r>
                     </w:p>
                     <w:p>
-                      <w:pPr>
-                        <w:rPr>
-                          <w:lang w:val="en-US"/>
-                        </w:rPr>
-                      </w:pPr>
+                      <w:r>
+                        <w:t>Nel caso del flag Zero,</w:t>
+                      </w:r>
+                      <w:r>
+                        <w:t xml:space="preserve"> per la sottrazione R4 – R3 la condizione Z = 1 implica necessariamente R4 = R3 e quindi assenza del prestito, cioè C = 1. Di conseguenza non è posibile avere Z = 1 da solo dopo una sottrazione.</w:t>
+                      </w:r>
+                    </w:p>
+                    <w:p>
+                      <w:r>
+                        <w:t>Nel caso del flag Overflow, in aritmetica two’s complement l’overflow si verifica sol</w:t>
+                      </w:r>
+                      <w:r>
+                        <w:t>o quando gli operandi hanno lo stesso segno e il risultato cambia segno. Ciò comporta che, se V = 1, almeno uno tra N e C (e talvolta anche Z) risulta anch’esso impostato a 1. Non esiste quindi una combinazione di operandi che attivi soltanto il flag V mantenendo tutti gli altri flag a 0.</w:t>
+                      </w:r>
                     </w:p>
                   </w:txbxContent>
                 </v:textbox>
@@ -2258,17 +2371,17 @@
         <w:adjustRightInd w:val="0"/>
         <w:jc w:val="both"/>
         <w:rPr>
-          <w:rFonts w:ascii="Times New Roman" w:hAnsi="Times New Roman" w:eastAsia="Calibri" w:cs="Times New Roman"/>
+          <w:rFonts w:ascii="Times New Roman" w:eastAsia="Calibri" w:hAnsi="Times New Roman" w:cs="Times New Roman"/>
           <w:lang w:val="en-US" w:eastAsia="en-GB"/>
         </w:rPr>
       </w:pPr>
     </w:p>
     <w:p>
       <w:pPr>
-        <w:pStyle w:val="Paragrafoelenco"/>
+        <w:pStyle w:val="ListParagraph"/>
         <w:numPr>
           <w:ilvl w:val="0"/>
-          <w:numId w:val="10"/>
+          <w:numId w:val="11"/>
         </w:numPr>
         <w:autoSpaceDE w:val="0"/>
         <w:autoSpaceDN w:val="0"/>
@@ -2324,10 +2437,10 @@
     </w:p>
     <w:p>
       <w:pPr>
-        <w:pStyle w:val="Paragrafoelenco"/>
+        <w:pStyle w:val="ListParagraph"/>
         <w:numPr>
           <w:ilvl w:val="1"/>
-          <w:numId w:val="10"/>
+          <w:numId w:val="11"/>
         </w:numPr>
         <w:autoSpaceDE w:val="0"/>
         <w:autoSpaceDN w:val="0"/>
@@ -2355,8 +2468,8 @@
       <w:r>
         <w:rPr>
           <w:rFonts w:eastAsia="Calibri"/>
-          <w:i w:val="1"/>
-          <w:iCs w:val="1"/>
+          <w:i/>
+          <w:iCs/>
           <w:lang w:eastAsia="en-GB"/>
         </w:rPr>
         <w:t>R</w:t>
@@ -2364,8 +2477,8 @@
       <w:r>
         <w:rPr>
           <w:rFonts w:eastAsia="Calibri"/>
-          <w:i w:val="1"/>
-          <w:iCs w:val="1"/>
+          <w:i/>
+          <w:iCs/>
           <w:lang w:eastAsia="en-GB"/>
         </w:rPr>
         <w:t>1</w:t>
@@ -2394,8 +2507,8 @@
       <w:r>
         <w:rPr>
           <w:rFonts w:eastAsia="Calibri"/>
-          <w:i w:val="1"/>
-          <w:iCs w:val="1"/>
+          <w:i/>
+          <w:iCs/>
           <w:lang w:eastAsia="en-GB"/>
         </w:rPr>
         <w:t>R</w:t>
@@ -2403,8 +2516,8 @@
       <w:r>
         <w:rPr>
           <w:rFonts w:eastAsia="Calibri"/>
-          <w:i w:val="1"/>
-          <w:iCs w:val="1"/>
+          <w:i/>
+          <w:iCs/>
           <w:lang w:eastAsia="en-GB"/>
         </w:rPr>
         <w:t>2</w:t>
@@ -2454,10 +2567,10 @@
     </w:p>
     <w:p>
       <w:pPr>
-        <w:pStyle w:val="Paragrafoelenco"/>
+        <w:pStyle w:val="ListParagraph"/>
         <w:numPr>
           <w:ilvl w:val="1"/>
-          <w:numId w:val="10"/>
+          <w:numId w:val="11"/>
         </w:numPr>
         <w:autoSpaceDE w:val="0"/>
         <w:autoSpaceDN w:val="0"/>
@@ -2508,10 +2621,10 @@
     </w:p>
     <w:p>
       <w:pPr>
-        <w:pStyle w:val="Paragrafoelenco"/>
+        <w:pStyle w:val="ListParagraph"/>
         <w:numPr>
           <w:ilvl w:val="2"/>
-          <w:numId w:val="10"/>
+          <w:numId w:val="11"/>
         </w:numPr>
         <w:autoSpaceDE w:val="0"/>
         <w:autoSpaceDN w:val="0"/>
@@ -2553,8 +2666,8 @@
       <w:r>
         <w:rPr>
           <w:rFonts w:eastAsia="Calibri"/>
-          <w:i w:val="1"/>
-          <w:iCs w:val="1"/>
+          <w:i/>
+          <w:iCs/>
           <w:lang w:eastAsia="en-GB"/>
         </w:rPr>
         <w:t>R</w:t>
@@ -2562,8 +2675,8 @@
       <w:r>
         <w:rPr>
           <w:rFonts w:eastAsia="Calibri"/>
-          <w:i w:val="1"/>
-          <w:iCs w:val="1"/>
+          <w:i/>
+          <w:iCs/>
           <w:lang w:eastAsia="en-GB"/>
         </w:rPr>
         <w:t>8</w:t>
@@ -2606,8 +2719,8 @@
       <w:r>
         <w:rPr>
           <w:rFonts w:eastAsia="Calibri"/>
-          <w:i w:val="1"/>
-          <w:iCs w:val="1"/>
+          <w:i/>
+          <w:iCs/>
           <w:lang w:eastAsia="en-GB"/>
         </w:rPr>
         <w:t>R</w:t>
@@ -2615,8 +2728,8 @@
       <w:r>
         <w:rPr>
           <w:rFonts w:eastAsia="Calibri"/>
-          <w:i w:val="1"/>
-          <w:iCs w:val="1"/>
+          <w:i/>
+          <w:iCs/>
           <w:lang w:eastAsia="en-GB"/>
         </w:rPr>
         <w:t>1</w:t>
@@ -2631,8 +2744,8 @@
       <w:r>
         <w:rPr>
           <w:rFonts w:eastAsia="Calibri"/>
-          <w:i w:val="1"/>
-          <w:iCs w:val="1"/>
+          <w:i/>
+          <w:iCs/>
           <w:lang w:eastAsia="en-GB"/>
         </w:rPr>
         <w:t>R</w:t>
@@ -2640,8 +2753,8 @@
       <w:r>
         <w:rPr>
           <w:rFonts w:eastAsia="Calibri"/>
-          <w:i w:val="1"/>
-          <w:iCs w:val="1"/>
+          <w:i/>
+          <w:iCs/>
           <w:lang w:eastAsia="en-GB"/>
         </w:rPr>
         <w:t>2</w:t>
@@ -2656,10 +2769,10 @@
     </w:p>
     <w:p>
       <w:pPr>
-        <w:pStyle w:val="Paragrafoelenco"/>
+        <w:pStyle w:val="ListParagraph"/>
         <w:numPr>
           <w:ilvl w:val="2"/>
-          <w:numId w:val="10"/>
+          <w:numId w:val="11"/>
         </w:numPr>
         <w:autoSpaceDE w:val="0"/>
         <w:autoSpaceDN w:val="0"/>
@@ -2743,8 +2856,8 @@
       <w:r>
         <w:rPr>
           <w:rFonts w:eastAsia="Calibri"/>
-          <w:i w:val="1"/>
-          <w:iCs w:val="1"/>
+          <w:i/>
+          <w:iCs/>
           <w:lang w:eastAsia="en-GB"/>
         </w:rPr>
         <w:t>R</w:t>
@@ -2752,8 +2865,8 @@
       <w:r>
         <w:rPr>
           <w:rFonts w:eastAsia="Calibri"/>
-          <w:i w:val="1"/>
-          <w:iCs w:val="1"/>
+          <w:i/>
+          <w:iCs/>
           <w:lang w:eastAsia="en-GB"/>
         </w:rPr>
         <w:t>1</w:t>
@@ -2782,8 +2895,8 @@
       <w:r>
         <w:rPr>
           <w:rFonts w:eastAsia="Calibri"/>
-          <w:i w:val="1"/>
-          <w:iCs w:val="1"/>
+          <w:i/>
+          <w:iCs/>
           <w:lang w:eastAsia="en-GB"/>
         </w:rPr>
         <w:t>R</w:t>
@@ -2791,8 +2904,8 @@
       <w:r>
         <w:rPr>
           <w:rFonts w:eastAsia="Calibri"/>
-          <w:i w:val="1"/>
-          <w:iCs w:val="1"/>
+          <w:i/>
+          <w:iCs/>
           <w:lang w:eastAsia="en-GB"/>
         </w:rPr>
         <w:t>2</w:t>
@@ -2821,8 +2934,8 @@
       <w:r>
         <w:rPr>
           <w:rFonts w:eastAsia="Calibri"/>
-          <w:i w:val="1"/>
-          <w:iCs w:val="1"/>
+          <w:i/>
+          <w:iCs/>
           <w:lang w:eastAsia="en-GB"/>
         </w:rPr>
         <w:t>R</w:t>
@@ -2830,8 +2943,8 @@
       <w:r>
         <w:rPr>
           <w:rFonts w:eastAsia="Calibri"/>
-          <w:i w:val="1"/>
-          <w:iCs w:val="1"/>
+          <w:i/>
+          <w:iCs/>
           <w:lang w:eastAsia="en-GB"/>
         </w:rPr>
         <w:t>9</w:t>
@@ -2860,8 +2973,8 @@
       <w:r>
         <w:rPr>
           <w:rFonts w:eastAsia="Calibri"/>
-          <w:i w:val="1"/>
-          <w:iCs w:val="1"/>
+          <w:i/>
+          <w:iCs/>
           <w:lang w:eastAsia="en-GB"/>
         </w:rPr>
         <w:t>R</w:t>
@@ -2869,8 +2982,8 @@
       <w:r>
         <w:rPr>
           <w:rFonts w:eastAsia="Calibri"/>
-          <w:i w:val="1"/>
-          <w:iCs w:val="1"/>
+          <w:i/>
+          <w:iCs/>
           <w:lang w:eastAsia="en-GB"/>
         </w:rPr>
         <w:t>4</w:t>
@@ -2899,8 +3012,8 @@
       <w:r>
         <w:rPr>
           <w:rFonts w:eastAsia="Calibri"/>
-          <w:i w:val="1"/>
-          <w:iCs w:val="1"/>
+          <w:i/>
+          <w:iCs/>
           <w:lang w:eastAsia="en-GB"/>
         </w:rPr>
         <w:t>R</w:t>
@@ -2908,8 +3021,8 @@
       <w:r>
         <w:rPr>
           <w:rFonts w:eastAsia="Calibri"/>
-          <w:i w:val="1"/>
-          <w:iCs w:val="1"/>
+          <w:i/>
+          <w:iCs/>
           <w:lang w:eastAsia="en-GB"/>
         </w:rPr>
         <w:t>2</w:t>
@@ -2945,8 +3058,8 @@
       <w:r>
         <w:rPr>
           <w:rFonts w:eastAsia="Calibri"/>
-          <w:i w:val="1"/>
-          <w:iCs w:val="1"/>
+          <w:i/>
+          <w:iCs/>
           <w:lang w:eastAsia="en-GB"/>
         </w:rPr>
         <w:t>R</w:t>
@@ -2954,8 +3067,8 @@
       <w:r>
         <w:rPr>
           <w:rFonts w:eastAsia="Calibri"/>
-          <w:i w:val="1"/>
-          <w:iCs w:val="1"/>
+          <w:i/>
+          <w:iCs/>
           <w:lang w:eastAsia="en-GB"/>
         </w:rPr>
         <w:t>1</w:t>
@@ -3011,7 +3124,7 @@
         <w:ind w:left="360"/>
         <w:jc w:val="both"/>
         <w:rPr>
-          <w:rFonts w:ascii="Times New Roman" w:hAnsi="Times New Roman" w:eastAsia="Calibri" w:cs="Times New Roman"/>
+          <w:rFonts w:ascii="Times New Roman" w:eastAsia="Calibri" w:hAnsi="Times New Roman" w:cs="Times New Roman"/>
           <w:sz w:val="20"/>
           <w:szCs w:val="20"/>
           <w:lang w:val="en-US" w:eastAsia="en-GB"/>
@@ -3026,14 +3139,14 @@
         <w:ind w:left="360"/>
         <w:jc w:val="both"/>
         <w:rPr>
-          <w:rFonts w:ascii="Times New Roman" w:hAnsi="Times New Roman" w:eastAsia="Calibri" w:cs="Times New Roman"/>
+          <w:rFonts w:ascii="Times New Roman" w:eastAsia="Calibri" w:hAnsi="Times New Roman" w:cs="Times New Roman"/>
           <w:szCs w:val="20"/>
           <w:lang w:val="en-US" w:eastAsia="en-GB"/>
         </w:rPr>
       </w:pPr>
       <w:r>
         <w:rPr>
-          <w:rFonts w:ascii="Times New Roman" w:hAnsi="Times New Roman" w:eastAsia="Calibri" w:cs="Times New Roman"/>
+          <w:rFonts w:ascii="Times New Roman" w:eastAsia="Calibri" w:hAnsi="Times New Roman" w:cs="Times New Roman"/>
           <w:szCs w:val="20"/>
           <w:lang w:val="en-US" w:eastAsia="en-GB"/>
         </w:rPr>
@@ -3049,14 +3162,14 @@
         <w:ind w:left="357"/>
         <w:jc w:val="both"/>
         <w:rPr>
-          <w:rFonts w:ascii="Times New Roman" w:hAnsi="Times New Roman" w:eastAsia="Calibri" w:cs="Times New Roman"/>
+          <w:rFonts w:ascii="Times New Roman" w:eastAsia="Calibri" w:hAnsi="Times New Roman" w:cs="Times New Roman"/>
           <w:szCs w:val="20"/>
           <w:lang w:val="en-US" w:eastAsia="en-GB"/>
         </w:rPr>
       </w:pPr>
       <w:r>
         <w:rPr>
-          <w:rFonts w:ascii="Times New Roman" w:hAnsi="Times New Roman" w:eastAsia="Calibri" w:cs="Times New Roman"/>
+          <w:rFonts w:ascii="Times New Roman" w:eastAsia="Calibri" w:hAnsi="Times New Roman" w:cs="Times New Roman"/>
           <w:szCs w:val="20"/>
           <w:lang w:val="en-US" w:eastAsia="en-GB"/>
         </w:rPr>
@@ -3065,7 +3178,7 @@
       <w:proofErr w:type="spellStart"/>
       <w:r>
         <w:rPr>
-          <w:rFonts w:ascii="Times New Roman" w:hAnsi="Times New Roman" w:eastAsia="Calibri" w:cs="Times New Roman"/>
+          <w:rFonts w:ascii="Times New Roman" w:eastAsia="Calibri" w:hAnsi="Times New Roman" w:cs="Times New Roman"/>
           <w:szCs w:val="20"/>
           <w:lang w:val="en-US" w:eastAsia="en-GB"/>
         </w:rPr>
@@ -3074,7 +3187,7 @@
       <w:proofErr w:type="spellEnd"/>
       <w:r>
         <w:rPr>
-          <w:rFonts w:ascii="Times New Roman" w:hAnsi="Times New Roman" w:eastAsia="Calibri" w:cs="Times New Roman"/>
+          <w:rFonts w:ascii="Times New Roman" w:eastAsia="Calibri" w:hAnsi="Times New Roman" w:cs="Times New Roman"/>
           <w:szCs w:val="20"/>
           <w:lang w:val="en-US" w:eastAsia="en-GB"/>
         </w:rPr>
@@ -3082,7 +3195,7 @@
       </w:r>
       <w:r>
         <w:rPr>
-          <w:rFonts w:ascii="Times New Roman" w:hAnsi="Times New Roman" w:eastAsia="Calibri" w:cs="Times New Roman"/>
+          <w:rFonts w:ascii="Times New Roman" w:eastAsia="Calibri" w:hAnsi="Times New Roman" w:cs="Times New Roman"/>
           <w:i/>
           <w:iCs/>
           <w:szCs w:val="20"/>
@@ -3092,7 +3205,7 @@
       </w:r>
       <w:r>
         <w:rPr>
-          <w:rFonts w:ascii="Times New Roman" w:hAnsi="Times New Roman" w:eastAsia="Calibri" w:cs="Times New Roman"/>
+          <w:rFonts w:ascii="Times New Roman" w:eastAsia="Calibri" w:hAnsi="Times New Roman" w:cs="Times New Roman"/>
           <w:szCs w:val="20"/>
           <w:lang w:val="en-US" w:eastAsia="en-GB"/>
         </w:rPr>
@@ -3101,7 +3214,7 @@
       <w:proofErr w:type="spellStart"/>
       <w:r>
         <w:rPr>
-          <w:rFonts w:ascii="Times New Roman" w:hAnsi="Times New Roman" w:eastAsia="Calibri" w:cs="Times New Roman"/>
+          <w:rFonts w:ascii="Times New Roman" w:eastAsia="Calibri" w:hAnsi="Times New Roman" w:cs="Times New Roman"/>
           <w:szCs w:val="20"/>
           <w:lang w:val="en-US" w:eastAsia="en-GB"/>
         </w:rPr>
@@ -3110,7 +3223,7 @@
       <w:proofErr w:type="spellEnd"/>
       <w:r>
         <w:rPr>
-          <w:rFonts w:ascii="Times New Roman" w:hAnsi="Times New Roman" w:eastAsia="Calibri" w:cs="Times New Roman"/>
+          <w:rFonts w:ascii="Times New Roman" w:eastAsia="Calibri" w:hAnsi="Times New Roman" w:cs="Times New Roman"/>
           <w:szCs w:val="20"/>
           <w:lang w:val="en-US" w:eastAsia="en-GB"/>
         </w:rPr>
@@ -3119,7 +3232,7 @@
     </w:p>
     <w:tbl>
       <w:tblPr>
-        <w:tblStyle w:val="Grigliatabella"/>
+        <w:tblStyle w:val="TableGrid"/>
         <w:tblW w:w="0" w:type="auto"/>
         <w:tblInd w:w="355" w:type="dxa"/>
         <w:tblLook w:val="04A0" w:firstRow="1" w:lastRow="0" w:firstColumn="1" w:lastColumn="0" w:noHBand="0" w:noVBand="1"/>
@@ -3339,6 +3452,7 @@
               </w:rPr>
               <w:t>R</w:t>
             </w:r>
+            <w:proofErr w:type="gramStart"/>
             <w:r>
               <w:rPr>
                 <w:rFonts w:eastAsia="Calibri"/>
@@ -3358,7 +3472,15 @@
                 <w:rFonts w:eastAsia="Calibri"/>
                 <w:lang w:eastAsia="en-GB"/>
               </w:rPr>
-              <w:t>!=</w:t>
+              <w:t>!</w:t>
+            </w:r>
+            <w:proofErr w:type="gramEnd"/>
+            <w:r>
+              <w:rPr>
+                <w:rFonts w:eastAsia="Calibri"/>
+                <w:lang w:eastAsia="en-GB"/>
+              </w:rPr>
+              <w:t>=</w:t>
             </w:r>
             <w:r>
               <w:rPr>
@@ -3413,6 +3535,7 @@
               </w:rPr>
               <w:t>R</w:t>
             </w:r>
+            <w:proofErr w:type="gramStart"/>
             <w:r>
               <w:rPr>
                 <w:rFonts w:eastAsia="Calibri"/>
@@ -3432,7 +3555,15 @@
                 <w:rFonts w:eastAsia="Calibri"/>
                 <w:lang w:eastAsia="en-GB"/>
               </w:rPr>
-              <w:t>!=</w:t>
+              <w:t>!</w:t>
+            </w:r>
+            <w:proofErr w:type="gramEnd"/>
+            <w:r>
+              <w:rPr>
+                <w:rFonts w:eastAsia="Calibri"/>
+                <w:lang w:eastAsia="en-GB"/>
+              </w:rPr>
+              <w:t>=</w:t>
             </w:r>
             <w:r>
               <w:rPr>
@@ -3679,7 +3810,7 @@
         <w:ind w:left="357"/>
         <w:jc w:val="center"/>
         <w:rPr>
-          <w:rFonts w:ascii="Times New Roman" w:hAnsi="Times New Roman" w:eastAsia="Calibri" w:cs="Times New Roman"/>
+          <w:rFonts w:ascii="Times New Roman" w:eastAsia="Calibri" w:hAnsi="Times New Roman" w:cs="Times New Roman"/>
           <w:i/>
           <w:iCs/>
           <w:szCs w:val="20"/>
@@ -3688,7 +3819,7 @@
       </w:pPr>
       <w:r>
         <w:rPr>
-          <w:rFonts w:ascii="Times New Roman" w:hAnsi="Times New Roman" w:eastAsia="Calibri" w:cs="Times New Roman"/>
+          <w:rFonts w:ascii="Times New Roman" w:eastAsia="Calibri" w:hAnsi="Times New Roman" w:cs="Times New Roman"/>
           <w:i/>
           <w:iCs/>
           <w:szCs w:val="20"/>
@@ -3698,7 +3829,7 @@
       </w:r>
       <w:r>
         <w:rPr>
-          <w:rFonts w:ascii="Times New Roman" w:hAnsi="Times New Roman" w:eastAsia="Calibri" w:cs="Times New Roman"/>
+          <w:rFonts w:ascii="Times New Roman" w:eastAsia="Calibri" w:hAnsi="Times New Roman" w:cs="Times New Roman"/>
           <w:i/>
           <w:iCs/>
           <w:szCs w:val="20"/>
@@ -3708,7 +3839,7 @@
       </w:r>
       <w:r>
         <w:rPr>
-          <w:rFonts w:ascii="Times New Roman" w:hAnsi="Times New Roman" w:eastAsia="Calibri" w:cs="Times New Roman"/>
+          <w:rFonts w:ascii="Times New Roman" w:eastAsia="Calibri" w:hAnsi="Times New Roman" w:cs="Times New Roman"/>
           <w:i/>
           <w:iCs/>
           <w:szCs w:val="20"/>
@@ -3725,7 +3856,7 @@
         <w:ind w:left="360"/>
         <w:jc w:val="both"/>
         <w:rPr>
-          <w:rFonts w:ascii="Times New Roman" w:hAnsi="Times New Roman" w:eastAsia="Calibri" w:cs="Times New Roman"/>
+          <w:rFonts w:ascii="Times New Roman" w:eastAsia="Calibri" w:hAnsi="Times New Roman" w:cs="Times New Roman"/>
           <w:szCs w:val="20"/>
           <w:lang w:val="en-US" w:eastAsia="en-GB"/>
         </w:rPr>
@@ -3733,276 +3864,142 @@
     </w:p>
     <w:p>
       <w:pPr>
-        <w:pStyle w:val="Paragrafoelenco"/>
+        <w:pStyle w:val="ListParagraph"/>
         <w:numPr>
           <w:ilvl w:val="0"/>
-          <w:numId w:val="10"/>
+          <w:numId w:val="11"/>
         </w:numPr>
         <w:jc w:val="both"/>
         <w:rPr>
-          <w:rFonts w:ascii="system-ui" w:hAnsi="system-ui" w:eastAsia="system-ui" w:cs="system-ui"/>
-          <w:b w:val="0"/>
-          <w:bCs w:val="0"/>
-          <w:i w:val="0"/>
-          <w:iCs w:val="0"/>
-          <w:caps w:val="0"/>
-          <w:smallCaps w:val="0"/>
-          <w:noProof w:val="0"/>
-          <w:sz w:val="24"/>
-          <w:szCs w:val="24"/>
-          <w:lang w:val="en-US"/>
-        </w:rPr>
-      </w:pPr>
-      <w:r>
-        <w:rPr>
-          <w:rFonts w:ascii="system-ui" w:hAnsi="system-ui" w:eastAsia="system-ui" w:cs="system-ui"/>
-          <w:b w:val="0"/>
-          <w:bCs w:val="0"/>
-          <w:i w:val="0"/>
-          <w:iCs w:val="0"/>
-          <w:caps w:val="0"/>
-          <w:smallCaps w:val="0"/>
-          <w:noProof w:val="0"/>
-          <w:sz w:val="24"/>
-          <w:szCs w:val="24"/>
-          <w:lang w:val="en-US"/>
+          <w:rFonts w:ascii="system-ui" w:eastAsia="system-ui" w:hAnsi="system-ui" w:cs="system-ui"/>
+        </w:rPr>
+      </w:pPr>
+      <w:r>
+        <w:rPr>
+          <w:rFonts w:ascii="system-ui" w:eastAsia="system-ui" w:hAnsi="system-ui" w:cs="system-ui"/>
         </w:rPr>
         <w:t xml:space="preserve">Write a program that calculates the parity bit of a variable. </w:t>
       </w:r>
       <w:r>
         <w:rPr>
-          <w:rFonts w:ascii="system-ui" w:hAnsi="system-ui" w:eastAsia="system-ui" w:cs="system-ui"/>
-          <w:b w:val="0"/>
-          <w:bCs w:val="0"/>
-          <w:i w:val="0"/>
-          <w:iCs w:val="0"/>
-          <w:caps w:val="0"/>
-          <w:smallCaps w:val="0"/>
-          <w:noProof w:val="0"/>
-          <w:sz w:val="24"/>
-          <w:szCs w:val="24"/>
-          <w:lang w:val="en-US"/>
+          <w:rFonts w:ascii="system-ui" w:eastAsia="system-ui" w:hAnsi="system-ui" w:cs="system-ui"/>
         </w:rPr>
         <w:t>The parity bit is used for error detection and indicates whether the number of 1s in the binary data is odd (parity = 1) or even (parity = 0), calculated by performing an XOR operation on all bits of the variable</w:t>
       </w:r>
       <w:r>
         <w:rPr>
-          <w:rFonts w:ascii="system-ui" w:hAnsi="system-ui" w:eastAsia="system-ui" w:cs="system-ui"/>
-          <w:b w:val="0"/>
-          <w:bCs w:val="0"/>
-          <w:i w:val="0"/>
-          <w:iCs w:val="0"/>
-          <w:caps w:val="0"/>
-          <w:smallCaps w:val="0"/>
-          <w:noProof w:val="0"/>
-          <w:sz w:val="24"/>
-          <w:szCs w:val="24"/>
-          <w:lang w:val="en-US"/>
+          <w:rFonts w:ascii="system-ui" w:eastAsia="system-ui" w:hAnsi="system-ui" w:cs="system-ui"/>
         </w:rPr>
         <w:t>: for example, the parity of 0b00000101 is 0 (even parity) because it has two 1s. The variable to be checked is in R10</w:t>
       </w:r>
       <w:r>
         <w:rPr>
-          <w:rFonts w:ascii="system-ui" w:hAnsi="system-ui" w:eastAsia="system-ui" w:cs="system-ui"/>
-          <w:b w:val="0"/>
-          <w:bCs w:val="0"/>
-          <w:i w:val="0"/>
-          <w:iCs w:val="0"/>
-          <w:caps w:val="0"/>
-          <w:smallCaps w:val="0"/>
-          <w:noProof w:val="0"/>
-          <w:sz w:val="24"/>
-          <w:szCs w:val="24"/>
-          <w:lang w:val="en-US"/>
+          <w:rFonts w:ascii="system-ui" w:eastAsia="system-ui" w:hAnsi="system-ui" w:cs="system-ui"/>
         </w:rPr>
         <w:t xml:space="preserve"> that you </w:t>
       </w:r>
-      <w:r>
-        <w:rPr>
-          <w:rFonts w:ascii="system-ui" w:hAnsi="system-ui" w:eastAsia="system-ui" w:cs="system-ui"/>
-          <w:b w:val="0"/>
-          <w:bCs w:val="0"/>
-          <w:i w:val="0"/>
-          <w:iCs w:val="0"/>
-          <w:caps w:val="0"/>
-          <w:smallCaps w:val="0"/>
-          <w:noProof w:val="0"/>
-          <w:sz w:val="24"/>
-          <w:szCs w:val="24"/>
-          <w:lang w:val="en-US"/>
+      <w:proofErr w:type="gramStart"/>
+      <w:r>
+        <w:rPr>
+          <w:rFonts w:ascii="system-ui" w:eastAsia="system-ui" w:hAnsi="system-ui" w:cs="system-ui"/>
         </w:rPr>
         <w:t>have to</w:t>
       </w:r>
-      <w:r>
-        <w:rPr>
-          <w:rFonts w:ascii="system-ui" w:hAnsi="system-ui" w:eastAsia="system-ui" w:cs="system-ui"/>
-          <w:b w:val="0"/>
-          <w:bCs w:val="0"/>
-          <w:i w:val="0"/>
-          <w:iCs w:val="0"/>
-          <w:caps w:val="0"/>
-          <w:smallCaps w:val="0"/>
-          <w:noProof w:val="0"/>
-          <w:sz w:val="24"/>
-          <w:szCs w:val="24"/>
-          <w:lang w:val="en-US"/>
+      <w:proofErr w:type="gramEnd"/>
+      <w:r>
+        <w:rPr>
+          <w:rFonts w:ascii="system-ui" w:eastAsia="system-ui" w:hAnsi="system-ui" w:cs="system-ui"/>
         </w:rPr>
         <w:t xml:space="preserve"> initialize to 0b00110101</w:t>
       </w:r>
       <w:r>
         <w:rPr>
-          <w:rFonts w:ascii="system-ui" w:hAnsi="system-ui" w:eastAsia="system-ui" w:cs="system-ui"/>
-          <w:b w:val="0"/>
-          <w:bCs w:val="0"/>
-          <w:i w:val="0"/>
-          <w:iCs w:val="0"/>
-          <w:caps w:val="0"/>
-          <w:smallCaps w:val="0"/>
-          <w:noProof w:val="0"/>
-          <w:sz w:val="24"/>
-          <w:szCs w:val="24"/>
-          <w:lang w:val="en-US"/>
+          <w:rFonts w:ascii="system-ui" w:eastAsia="system-ui" w:hAnsi="system-ui" w:cs="system-ui"/>
         </w:rPr>
         <w:t>. After calculating the parity, store the result (0 or 1) in R13.</w:t>
       </w:r>
     </w:p>
     <w:p>
       <w:pPr>
-        <w:pStyle w:val="Paragrafoelenco"/>
+        <w:pStyle w:val="ListParagraph"/>
         <w:ind w:left="360"/>
         <w:jc w:val="both"/>
         <w:rPr>
-          <w:rFonts w:ascii="system-ui" w:hAnsi="system-ui" w:eastAsia="system-ui" w:cs="system-ui"/>
-          <w:b w:val="0"/>
-          <w:bCs w:val="0"/>
-          <w:i w:val="0"/>
-          <w:iCs w:val="0"/>
-          <w:caps w:val="0"/>
-          <w:smallCaps w:val="0"/>
-          <w:noProof w:val="0"/>
-          <w:sz w:val="24"/>
-          <w:szCs w:val="24"/>
-          <w:lang w:val="en-US"/>
+          <w:rFonts w:ascii="system-ui" w:eastAsia="system-ui" w:hAnsi="system-ui" w:cs="system-ui"/>
         </w:rPr>
       </w:pPr>
     </w:p>
     <w:p>
       <w:pPr>
-        <w:pStyle w:val="Paragrafoelenco"/>
+        <w:pStyle w:val="ListParagraph"/>
         <w:ind w:left="360"/>
         <w:jc w:val="both"/>
         <w:rPr>
-          <w:rFonts w:ascii="system-ui" w:hAnsi="system-ui" w:eastAsia="system-ui" w:cs="system-ui"/>
-          <w:b w:val="0"/>
-          <w:bCs w:val="0"/>
-          <w:i w:val="0"/>
-          <w:iCs w:val="0"/>
-          <w:caps w:val="0"/>
-          <w:smallCaps w:val="0"/>
-          <w:noProof w:val="0"/>
-          <w:sz w:val="24"/>
-          <w:szCs w:val="24"/>
-          <w:lang w:val="en-US"/>
-        </w:rPr>
-      </w:pPr>
-      <w:r>
-        <w:rPr>
-          <w:rFonts w:ascii="system-ui" w:hAnsi="system-ui" w:eastAsia="system-ui" w:cs="system-ui"/>
-          <w:b w:val="0"/>
-          <w:bCs w:val="0"/>
-          <w:i w:val="0"/>
-          <w:iCs w:val="0"/>
-          <w:caps w:val="0"/>
-          <w:smallCaps w:val="0"/>
-          <w:noProof w:val="0"/>
-          <w:sz w:val="24"/>
-          <w:szCs w:val="24"/>
-          <w:lang w:val="en-US"/>
+          <w:rFonts w:ascii="system-ui" w:eastAsia="system-ui" w:hAnsi="system-ui" w:cs="system-ui"/>
+        </w:rPr>
+      </w:pPr>
+      <w:r>
+        <w:rPr>
+          <w:rFonts w:ascii="system-ui" w:eastAsia="system-ui" w:hAnsi="system-ui" w:cs="system-ui"/>
         </w:rPr>
         <w:t>To recap, implement ASM code that does the following:</w:t>
       </w:r>
     </w:p>
     <w:p>
       <w:pPr>
-        <w:pStyle w:val="Paragrafoelenco"/>
+        <w:pStyle w:val="ListParagraph"/>
         <w:numPr>
           <w:ilvl w:val="0"/>
-          <w:numId w:val="20"/>
+          <w:numId w:val="1"/>
         </w:numPr>
         <w:jc w:val="both"/>
         <w:rPr>
-          <w:rFonts w:ascii="system-ui" w:hAnsi="system-ui" w:eastAsia="system-ui" w:cs="system-ui"/>
-          <w:b w:val="0"/>
-          <w:bCs w:val="0"/>
-          <w:i w:val="0"/>
-          <w:iCs w:val="0"/>
-          <w:caps w:val="0"/>
-          <w:smallCaps w:val="0"/>
-          <w:noProof w:val="0"/>
-          <w:sz w:val="24"/>
-          <w:szCs w:val="24"/>
-          <w:lang w:val="en-US"/>
-        </w:rPr>
-      </w:pPr>
-      <w:r>
-        <w:rPr>
-          <w:rFonts w:ascii="system-ui" w:hAnsi="system-ui" w:eastAsia="system-ui" w:cs="system-ui"/>
-          <w:b w:val="0"/>
-          <w:bCs w:val="0"/>
-          <w:i w:val="0"/>
-          <w:iCs w:val="0"/>
-          <w:caps w:val="0"/>
-          <w:smallCaps w:val="0"/>
-          <w:noProof w:val="0"/>
-          <w:sz w:val="24"/>
-          <w:szCs w:val="24"/>
-          <w:lang w:val="en-US"/>
+          <w:rFonts w:ascii="system-ui" w:eastAsia="system-ui" w:hAnsi="system-ui" w:cs="system-ui"/>
+        </w:rPr>
+      </w:pPr>
+      <w:r>
+        <w:rPr>
+          <w:rFonts w:ascii="system-ui" w:eastAsia="system-ui" w:hAnsi="system-ui" w:cs="system-ui"/>
         </w:rPr>
         <w:t>Calculate the parity bit of R10 by XORing all its bits together.</w:t>
       </w:r>
     </w:p>
     <w:p>
       <w:pPr>
-        <w:pStyle w:val="Paragrafoelenco"/>
+        <w:pStyle w:val="ListParagraph"/>
         <w:numPr>
           <w:ilvl w:val="0"/>
-          <w:numId w:val="20"/>
+          <w:numId w:val="1"/>
         </w:numPr>
         <w:jc w:val="both"/>
         <w:rPr>
-          <w:rFonts w:ascii="system-ui" w:hAnsi="system-ui" w:eastAsia="system-ui" w:cs="system-ui"/>
-          <w:b w:val="0"/>
-          <w:bCs w:val="0"/>
-          <w:i w:val="0"/>
-          <w:iCs w:val="0"/>
-          <w:caps w:val="0"/>
-          <w:smallCaps w:val="0"/>
-          <w:noProof w:val="0"/>
-          <w:sz w:val="24"/>
-          <w:szCs w:val="24"/>
-          <w:lang w:val="en-US"/>
-        </w:rPr>
-      </w:pPr>
-      <w:r>
-        <w:rPr>
-          <w:rFonts w:ascii="system-ui" w:hAnsi="system-ui" w:eastAsia="system-ui" w:cs="system-ui"/>
-          <w:b w:val="0"/>
-          <w:bCs w:val="0"/>
-          <w:i w:val="0"/>
-          <w:iCs w:val="0"/>
-          <w:caps w:val="0"/>
-          <w:smallCaps w:val="0"/>
-          <w:noProof w:val="0"/>
-          <w:sz w:val="24"/>
-          <w:szCs w:val="24"/>
-          <w:lang w:val="en-US"/>
-        </w:rPr>
-        <w:t>Store the parity bit result in R13 (0 for even parity, 1 for odd parity).</w:t>
+          <w:rFonts w:ascii="system-ui" w:eastAsia="system-ui" w:hAnsi="system-ui" w:cs="system-ui"/>
+        </w:rPr>
+      </w:pPr>
+      <w:r>
+        <w:rPr>
+          <w:rFonts w:ascii="system-ui" w:eastAsia="system-ui" w:hAnsi="system-ui" w:cs="system-ui"/>
+        </w:rPr>
+        <w:t xml:space="preserve">Store the parity bit result in R13 (0 for even parity, 1 for odd </w:t>
+      </w:r>
+      <w:proofErr w:type="gramStart"/>
+      <w:r>
+        <w:rPr>
+          <w:rFonts w:ascii="system-ui" w:eastAsia="system-ui" w:hAnsi="system-ui" w:cs="system-ui"/>
+        </w:rPr>
+        <w:t>parity</w:t>
+      </w:r>
+      <w:proofErr w:type="gramEnd"/>
+      <w:r>
+        <w:rPr>
+          <w:rFonts w:ascii="system-ui" w:eastAsia="system-ui" w:hAnsi="system-ui" w:cs="system-ui"/>
+        </w:rPr>
+        <w:t>).</w:t>
       </w:r>
     </w:p>
     <w:p>
       <w:pPr>
-        <w:pStyle w:val="Paragrafoelenco"/>
+        <w:pStyle w:val="ListParagraph"/>
         <w:ind w:left="360"/>
         <w:jc w:val="both"/>
         <w:rPr>
@@ -4013,10 +4010,10 @@
     </w:p>
     <w:p>
       <w:pPr>
-        <w:pStyle w:val="Paragrafoelenco"/>
+        <w:pStyle w:val="ListParagraph"/>
         <w:numPr>
           <w:ilvl w:val="0"/>
-          <w:numId w:val="18"/>
+          <w:numId w:val="19"/>
         </w:numPr>
         <w:autoSpaceDE w:val="0"/>
         <w:autoSpaceDN w:val="0"/>
@@ -4071,7 +4068,7 @@
     </w:p>
     <w:tbl>
       <w:tblPr>
-        <w:tblStyle w:val="Grigliatabella"/>
+        <w:tblStyle w:val="TableGrid"/>
         <w:tblW w:w="7225" w:type="dxa"/>
         <w:jc w:val="center"/>
         <w:tblLook w:val="04A0" w:firstRow="1" w:lastRow="0" w:firstColumn="1" w:lastColumn="0" w:noHBand="0" w:noVBand="1"/>
@@ -4083,11 +4080,11 @@
       <w:tr>
         <w:trPr>
           <w:trHeight w:val="300"/>
+          <w:jc w:val="center"/>
         </w:trPr>
         <w:tc>
           <w:tcPr>
             <w:tcW w:w="1221" w:type="dxa"/>
-            <w:tcMar/>
             <w:vAlign w:val="center"/>
           </w:tcPr>
           <w:p>
@@ -4112,7 +4109,6 @@
         <w:tc>
           <w:tcPr>
             <w:tcW w:w="6004" w:type="dxa"/>
-            <w:tcMar/>
           </w:tcPr>
           <w:p>
             <w:pPr>
@@ -4139,14 +4135,7 @@
                 <w:rFonts w:eastAsia="Calibri"/>
                 <w:lang w:eastAsia="en-GB"/>
               </w:rPr>
-              <w:t>Execution</w:t>
-            </w:r>
-            <w:r>
-              <w:rPr>
-                <w:rFonts w:eastAsia="Calibri"/>
-                <w:lang w:eastAsia="en-GB"/>
-              </w:rPr>
-              <w:t xml:space="preserve"> time </w:t>
+              <w:t xml:space="preserve">Execution time </w:t>
             </w:r>
           </w:p>
           <w:p>
@@ -4166,11 +4155,11 @@
       <w:tr>
         <w:trPr>
           <w:trHeight w:val="300"/>
+          <w:jc w:val="center"/>
         </w:trPr>
         <w:tc>
           <w:tcPr>
             <w:tcW w:w="1221" w:type="dxa"/>
-            <w:tcMar/>
           </w:tcPr>
           <w:p>
             <w:pPr>
@@ -4187,7 +4176,6 @@
         <w:tc>
           <w:tcPr>
             <w:tcW w:w="6004" w:type="dxa"/>
-            <w:tcMar/>
           </w:tcPr>
           <w:p>
             <w:pPr>
@@ -4205,10 +4193,10 @@
     </w:tbl>
     <w:p>
       <w:pPr>
-        <w:pStyle w:val="Paragrafoelenco"/>
+        <w:pStyle w:val="ListParagraph"/>
         <w:numPr>
           <w:ilvl w:val="0"/>
-          <w:numId w:val="18"/>
+          <w:numId w:val="19"/>
         </w:numPr>
         <w:autoSpaceDE w:val="0"/>
         <w:autoSpaceDN w:val="0"/>
@@ -4237,7 +4225,7 @@
         <w:spacing w:before="120" w:after="120"/>
         <w:jc w:val="both"/>
         <w:rPr>
-          <w:rFonts w:ascii="Times New Roman" w:hAnsi="Times New Roman" w:eastAsia="Calibri" w:cs="Times New Roman"/>
+          <w:rFonts w:ascii="Times New Roman" w:eastAsia="Calibri" w:hAnsi="Times New Roman" w:cs="Times New Roman"/>
           <w:lang w:val="en-US" w:eastAsia="en-GB"/>
         </w:rPr>
       </w:pPr>
@@ -4250,7 +4238,7 @@
         <w:spacing w:before="120" w:after="120"/>
         <w:jc w:val="both"/>
         <w:rPr>
-          <w:rFonts w:ascii="Times New Roman" w:hAnsi="Times New Roman" w:eastAsia="Calibri" w:cs="Times New Roman"/>
+          <w:rFonts w:ascii="Times New Roman" w:eastAsia="Calibri" w:hAnsi="Times New Roman" w:cs="Times New Roman"/>
           <w:lang w:val="en-US" w:eastAsia="en-GB"/>
         </w:rPr>
       </w:pPr>
@@ -4263,7 +4251,7 @@
         <w:spacing w:before="120" w:after="120"/>
         <w:jc w:val="both"/>
         <w:rPr>
-          <w:rFonts w:ascii="Times New Roman" w:hAnsi="Times New Roman" w:eastAsia="Calibri" w:cs="Times New Roman"/>
+          <w:rFonts w:ascii="Times New Roman" w:eastAsia="Calibri" w:hAnsi="Times New Roman" w:cs="Times New Roman"/>
           <w:lang w:val="en-US" w:eastAsia="en-GB"/>
         </w:rPr>
       </w:pPr>
@@ -4276,7 +4264,7 @@
         <w:spacing w:before="120" w:after="120"/>
         <w:jc w:val="both"/>
         <w:rPr>
-          <w:rFonts w:ascii="Times New Roman" w:hAnsi="Times New Roman" w:eastAsia="Calibri" w:cs="Times New Roman"/>
+          <w:rFonts w:ascii="Times New Roman" w:eastAsia="Calibri" w:hAnsi="Times New Roman" w:cs="Times New Roman"/>
           <w:lang w:val="en-US" w:eastAsia="en-GB"/>
         </w:rPr>
       </w:pPr>
@@ -4289,7 +4277,7 @@
         <w:spacing w:before="120" w:after="120"/>
         <w:jc w:val="both"/>
         <w:rPr>
-          <w:rFonts w:ascii="Times New Roman" w:hAnsi="Times New Roman" w:eastAsia="Calibri" w:cs="Times New Roman"/>
+          <w:rFonts w:ascii="Times New Roman" w:eastAsia="Calibri" w:hAnsi="Times New Roman" w:cs="Times New Roman"/>
           <w:lang w:val="en-US" w:eastAsia="en-GB"/>
         </w:rPr>
       </w:pPr>
@@ -4302,7 +4290,7 @@
         <w:spacing w:before="120" w:after="120"/>
         <w:jc w:val="both"/>
         <w:rPr>
-          <w:rFonts w:ascii="Times New Roman" w:hAnsi="Times New Roman" w:eastAsia="Calibri" w:cs="Times New Roman"/>
+          <w:rFonts w:ascii="Times New Roman" w:eastAsia="Calibri" w:hAnsi="Times New Roman" w:cs="Times New Roman"/>
           <w:lang w:val="en-US" w:eastAsia="en-GB"/>
         </w:rPr>
       </w:pPr>
@@ -4315,7 +4303,7 @@
         <w:spacing w:before="120" w:after="120"/>
         <w:jc w:val="both"/>
         <w:rPr>
-          <w:rFonts w:ascii="Times New Roman" w:hAnsi="Times New Roman" w:eastAsia="Calibri" w:cs="Times New Roman"/>
+          <w:rFonts w:ascii="Times New Roman" w:eastAsia="Calibri" w:hAnsi="Times New Roman" w:cs="Times New Roman"/>
           <w:lang w:val="en-US" w:eastAsia="en-GB"/>
         </w:rPr>
       </w:pPr>
@@ -4328,7 +4316,7 @@
         <w:spacing w:before="120" w:after="120"/>
         <w:jc w:val="both"/>
         <w:rPr>
-          <w:rFonts w:ascii="Times New Roman" w:hAnsi="Times New Roman" w:eastAsia="Calibri" w:cs="Times New Roman"/>
+          <w:rFonts w:ascii="Times New Roman" w:eastAsia="Calibri" w:hAnsi="Times New Roman" w:cs="Times New Roman"/>
           <w:lang w:val="en-US" w:eastAsia="en-GB"/>
         </w:rPr>
       </w:pPr>
@@ -4341,7 +4329,7 @@
         <w:spacing w:before="120" w:after="120"/>
         <w:jc w:val="both"/>
         <w:rPr>
-          <w:rFonts w:ascii="Times New Roman" w:hAnsi="Times New Roman" w:eastAsia="Calibri" w:cs="Times New Roman"/>
+          <w:rFonts w:ascii="Times New Roman" w:eastAsia="Calibri" w:hAnsi="Times New Roman" w:cs="Times New Roman"/>
           <w:lang w:val="en-US" w:eastAsia="en-GB"/>
         </w:rPr>
       </w:pPr>
@@ -4354,7 +4342,7 @@
         <w:spacing w:before="120" w:after="120"/>
         <w:jc w:val="both"/>
         <w:rPr>
-          <w:rFonts w:ascii="Times New Roman" w:hAnsi="Times New Roman" w:eastAsia="Calibri" w:cs="Times New Roman"/>
+          <w:rFonts w:ascii="Times New Roman" w:eastAsia="Calibri" w:hAnsi="Times New Roman" w:cs="Times New Roman"/>
           <w:lang w:val="en-US" w:eastAsia="en-GB"/>
         </w:rPr>
       </w:pPr>
@@ -4367,7 +4355,7 @@
         <w:spacing w:before="120" w:after="120"/>
         <w:jc w:val="both"/>
         <w:rPr>
-          <w:rFonts w:ascii="Times New Roman" w:hAnsi="Times New Roman" w:eastAsia="Calibri" w:cs="Times New Roman"/>
+          <w:rFonts w:ascii="Times New Roman" w:eastAsia="Calibri" w:hAnsi="Times New Roman" w:cs="Times New Roman"/>
           <w:lang w:val="en-US" w:eastAsia="en-GB"/>
         </w:rPr>
       </w:pPr>
@@ -4380,7 +4368,7 @@
         <w:spacing w:before="120" w:after="120"/>
         <w:jc w:val="both"/>
         <w:rPr>
-          <w:rFonts w:ascii="Times New Roman" w:hAnsi="Times New Roman" w:eastAsia="Calibri" w:cs="Times New Roman"/>
+          <w:rFonts w:ascii="Times New Roman" w:eastAsia="Calibri" w:hAnsi="Times New Roman" w:cs="Times New Roman"/>
           <w:lang w:val="en-US" w:eastAsia="en-GB"/>
         </w:rPr>
       </w:pPr>
@@ -4393,7 +4381,7 @@
         <w:spacing w:before="120" w:after="120"/>
         <w:jc w:val="both"/>
         <w:rPr>
-          <w:rFonts w:ascii="Times New Roman" w:hAnsi="Times New Roman" w:eastAsia="Calibri" w:cs="Times New Roman"/>
+          <w:rFonts w:ascii="Times New Roman" w:eastAsia="Calibri" w:hAnsi="Times New Roman" w:cs="Times New Roman"/>
           <w:lang w:val="en-US" w:eastAsia="en-GB"/>
         </w:rPr>
       </w:pPr>
@@ -4406,7 +4394,7 @@
         <w:spacing w:before="120" w:after="120"/>
         <w:jc w:val="both"/>
         <w:rPr>
-          <w:rFonts w:ascii="Times New Roman" w:hAnsi="Times New Roman" w:eastAsia="Calibri" w:cs="Times New Roman"/>
+          <w:rFonts w:ascii="Times New Roman" w:eastAsia="Calibri" w:hAnsi="Times New Roman" w:cs="Times New Roman"/>
           <w:lang w:val="en-US" w:eastAsia="en-GB"/>
         </w:rPr>
       </w:pPr>
@@ -4419,7 +4407,7 @@
         <w:spacing w:before="120" w:after="120"/>
         <w:jc w:val="both"/>
         <w:rPr>
-          <w:rFonts w:ascii="Times New Roman" w:hAnsi="Times New Roman" w:eastAsia="Calibri" w:cs="Times New Roman"/>
+          <w:rFonts w:ascii="Times New Roman" w:eastAsia="Calibri" w:hAnsi="Times New Roman" w:cs="Times New Roman"/>
           <w:lang w:val="en-US" w:eastAsia="en-GB"/>
         </w:rPr>
       </w:pPr>
@@ -4432,7 +4420,7 @@
         <w:spacing w:before="120" w:after="120"/>
         <w:jc w:val="both"/>
         <w:rPr>
-          <w:rFonts w:ascii="Times New Roman" w:hAnsi="Times New Roman" w:eastAsia="Calibri" w:cs="Times New Roman"/>
+          <w:rFonts w:ascii="Times New Roman" w:eastAsia="Calibri" w:hAnsi="Times New Roman" w:cs="Times New Roman"/>
           <w:lang w:val="en-US" w:eastAsia="en-GB"/>
         </w:rPr>
       </w:pPr>
@@ -4445,7 +4433,7 @@
         <w:spacing w:before="120" w:after="120"/>
         <w:jc w:val="both"/>
         <w:rPr>
-          <w:rFonts w:ascii="Times New Roman" w:hAnsi="Times New Roman" w:eastAsia="Calibri" w:cs="Times New Roman"/>
+          <w:rFonts w:ascii="Times New Roman" w:eastAsia="Calibri" w:hAnsi="Times New Roman" w:cs="Times New Roman"/>
           <w:lang w:val="en-US" w:eastAsia="en-GB"/>
         </w:rPr>
       </w:pPr>
@@ -4458,7 +4446,7 @@
         <w:spacing w:before="120" w:after="120"/>
         <w:jc w:val="both"/>
         <w:rPr>
-          <w:rFonts w:ascii="Times New Roman" w:hAnsi="Times New Roman" w:eastAsia="Calibri" w:cs="Times New Roman"/>
+          <w:rFonts w:ascii="Times New Roman" w:eastAsia="Calibri" w:hAnsi="Times New Roman" w:cs="Times New Roman"/>
           <w:lang w:val="en-US" w:eastAsia="en-GB"/>
         </w:rPr>
       </w:pPr>
@@ -4471,7 +4459,7 @@
         <w:spacing w:before="120" w:after="120"/>
         <w:jc w:val="both"/>
         <w:rPr>
-          <w:rFonts w:ascii="Times New Roman" w:hAnsi="Times New Roman" w:eastAsia="Calibri" w:cs="Times New Roman"/>
+          <w:rFonts w:ascii="Times New Roman" w:eastAsia="Calibri" w:hAnsi="Times New Roman" w:cs="Times New Roman"/>
           <w:lang w:val="en-US" w:eastAsia="en-GB"/>
         </w:rPr>
       </w:pPr>
@@ -4512,7 +4500,7 @@
     </w:p>
     <w:p>
       <w:pPr>
-        <w:pStyle w:val="Paragrafoelenco"/>
+        <w:pStyle w:val="ListParagraph"/>
         <w:autoSpaceDE w:val="0"/>
         <w:autoSpaceDN w:val="0"/>
         <w:adjustRightInd w:val="0"/>
@@ -4527,10 +4515,10 @@
     </w:p>
     <w:p>
       <w:pPr>
-        <w:pStyle w:val="Paragrafoelenco"/>
+        <w:pStyle w:val="ListParagraph"/>
         <w:numPr>
           <w:ilvl w:val="0"/>
-          <w:numId w:val="19"/>
+          <w:numId w:val="20"/>
         </w:numPr>
         <w:autoSpaceDE w:val="0"/>
         <w:autoSpaceDN w:val="0"/>
@@ -4559,7 +4547,7 @@
         <w:spacing w:before="120"/>
         <w:ind w:left="357"/>
         <w:rPr>
-          <w:rFonts w:ascii="Times New Roman" w:hAnsi="Times New Roman" w:eastAsia="Calibri" w:cs="Times New Roman"/>
+          <w:rFonts w:ascii="Times New Roman" w:eastAsia="Calibri" w:hAnsi="Times New Roman" w:cs="Times New Roman"/>
           <w:szCs w:val="20"/>
           <w:lang w:val="en-US" w:eastAsia="en-GB"/>
         </w:rPr>
@@ -4572,7 +4560,7 @@
           <w:szCs w:val="36"/>
         </w:rPr>
         <w:drawing>
-          <wp:anchor distT="0" distB="0" distL="114300" distR="114300" simplePos="0" relativeHeight="251659264" behindDoc="0" locked="0" layoutInCell="1" allowOverlap="1" wp14:anchorId="59D8BAC4" wp14:editId="4E87D50A">
+          <wp:anchor distT="0" distB="0" distL="114300" distR="114300" simplePos="0" relativeHeight="251659264" behindDoc="0" locked="0" layoutInCell="1" allowOverlap="1" wp14:anchorId="59D8BAC4" wp14:editId="09A29F4C">
             <wp:simplePos x="0" y="0"/>
             <wp:positionH relativeFrom="margin">
               <wp:align>center</wp:align>
@@ -4629,7 +4617,7 @@
       </w:r>
       <w:r>
         <w:rPr>
-          <w:rFonts w:ascii="Times New Roman" w:hAnsi="Times New Roman" w:eastAsia="Calibri" w:cs="Times New Roman"/>
+          <w:rFonts w:ascii="Times New Roman" w:eastAsia="Calibri" w:hAnsi="Times New Roman" w:cs="Times New Roman"/>
           <w:szCs w:val="20"/>
           <w:lang w:val="en-US" w:eastAsia="en-GB"/>
         </w:rPr>
@@ -4638,10 +4626,10 @@
     </w:p>
     <w:p>
       <w:pPr>
-        <w:pStyle w:val="Paragrafoelenco"/>
+        <w:pStyle w:val="ListParagraph"/>
         <w:numPr>
           <w:ilvl w:val="0"/>
-          <w:numId w:val="19"/>
+          <w:numId w:val="20"/>
         </w:numPr>
         <w:autoSpaceDE w:val="0"/>
         <w:autoSpaceDN w:val="0"/>
@@ -4670,14 +4658,14 @@
         <w:spacing w:before="120"/>
         <w:ind w:left="357"/>
         <w:rPr>
-          <w:rFonts w:ascii="Times New Roman" w:hAnsi="Times New Roman" w:eastAsia="Calibri" w:cs="Times New Roman"/>
+          <w:rFonts w:ascii="Times New Roman" w:eastAsia="Calibri" w:hAnsi="Times New Roman" w:cs="Times New Roman"/>
           <w:szCs w:val="20"/>
           <w:lang w:val="en-US" w:eastAsia="en-GB"/>
         </w:rPr>
       </w:pPr>
       <w:r>
         <w:rPr>
-          <w:rFonts w:ascii="Times New Roman" w:hAnsi="Times New Roman" w:eastAsia="Calibri" w:cs="Times New Roman"/>
+          <w:rFonts w:ascii="Times New Roman" w:eastAsia="Calibri" w:hAnsi="Times New Roman" w:cs="Times New Roman"/>
           <w:noProof/>
           <w:szCs w:val="20"/>
           <w:lang w:val="en-US" w:eastAsia="en-GB"/>
@@ -4685,7 +4673,7 @@
         <mc:AlternateContent>
           <mc:Choice Requires="wpg">
             <w:drawing>
-              <wp:anchor distT="0" distB="0" distL="114300" distR="114300" simplePos="0" relativeHeight="251661312" behindDoc="0" locked="0" layoutInCell="1" allowOverlap="1" wp14:anchorId="45225D66" wp14:editId="04FBE4DE">
+              <wp:anchor distT="0" distB="0" distL="114300" distR="114300" simplePos="0" relativeHeight="251661312" behindDoc="0" locked="0" layoutInCell="1" allowOverlap="1" wp14:anchorId="45225D66" wp14:editId="288ECEDC">
                 <wp:simplePos x="0" y="0"/>
                 <wp:positionH relativeFrom="margin">
                   <wp:align>center</wp:align>
@@ -4786,7 +4774,7 @@
               </wp:anchor>
             </w:drawing>
           </mc:Choice>
-          <mc:Fallback>
+          <mc:Fallback xmlns:a14="http://schemas.microsoft.com/office/drawing/2010/main" xmlns:pic="http://schemas.openxmlformats.org/drawingml/2006/picture" xmlns:a="http://schemas.openxmlformats.org/drawingml/2006/main">
             <w:pict w14:anchorId="52BF6032">
               <v:group id="Gruppo 3" style="position:absolute;margin-left:0;margin-top:6.55pt;width:426.15pt;height:360.85pt;z-index:251661312;mso-position-horizontal:center;mso-position-horizontal-relative:margin" coordsize="54121,45827" o:spid="_x0000_s1026" w14:anchorId="7F48ED28" o:gfxdata="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">
                 <v:shapetype id="_x0000_t75" coordsize="21600,21600" filled="f" stroked="f" o:spt="75" o:preferrelative="t" path="m@4@5l@4@11@9@11@9@5xe">
@@ -4822,7 +4810,7 @@
       </w:r>
       <w:r>
         <w:rPr>
-          <w:rFonts w:ascii="Times New Roman" w:hAnsi="Times New Roman" w:eastAsia="Calibri" w:cs="Times New Roman"/>
+          <w:rFonts w:ascii="Times New Roman" w:eastAsia="Calibri" w:hAnsi="Times New Roman" w:cs="Times New Roman"/>
           <w:szCs w:val="20"/>
           <w:lang w:val="en-US" w:eastAsia="en-GB"/>
         </w:rPr>
@@ -4838,14 +4826,14 @@
         <w:ind w:left="357"/>
         <w:jc w:val="both"/>
         <w:rPr>
-          <w:rFonts w:ascii="Times New Roman" w:hAnsi="Times New Roman" w:eastAsia="Calibri" w:cs="Times New Roman"/>
+          <w:rFonts w:ascii="Times New Roman" w:eastAsia="Calibri" w:hAnsi="Times New Roman" w:cs="Times New Roman"/>
           <w:szCs w:val="20"/>
           <w:lang w:val="en-US" w:eastAsia="en-GB"/>
         </w:rPr>
       </w:pPr>
       <w:r>
         <w:rPr>
-          <w:rFonts w:ascii="Times New Roman" w:hAnsi="Times New Roman" w:eastAsia="Calibri" w:cs="Times New Roman"/>
+          <w:rFonts w:ascii="Times New Roman" w:eastAsia="Calibri" w:hAnsi="Times New Roman" w:cs="Times New Roman"/>
           <w:szCs w:val="20"/>
           <w:lang w:val="en-US" w:eastAsia="en-GB"/>
         </w:rPr>
@@ -4854,7 +4842,7 @@
       <w:proofErr w:type="spellStart"/>
       <w:r>
         <w:rPr>
-          <w:rFonts w:ascii="Times New Roman" w:hAnsi="Times New Roman" w:eastAsia="Calibri" w:cs="Times New Roman"/>
+          <w:rFonts w:ascii="Times New Roman" w:eastAsia="Calibri" w:hAnsi="Times New Roman" w:cs="Times New Roman"/>
           <w:i/>
           <w:iCs/>
           <w:szCs w:val="20"/>
@@ -4865,7 +4853,7 @@
       <w:proofErr w:type="spellEnd"/>
       <w:r>
         <w:rPr>
-          <w:rFonts w:ascii="Times New Roman" w:hAnsi="Times New Roman" w:eastAsia="Calibri" w:cs="Times New Roman"/>
+          <w:rFonts w:ascii="Times New Roman" w:eastAsia="Calibri" w:hAnsi="Times New Roman" w:cs="Times New Roman"/>
           <w:szCs w:val="20"/>
           <w:lang w:val="en-US" w:eastAsia="en-GB"/>
         </w:rPr>
@@ -4874,7 +4862,7 @@
       <w:proofErr w:type="spellStart"/>
       <w:r>
         <w:rPr>
-          <w:rFonts w:ascii="Times New Roman" w:hAnsi="Times New Roman" w:eastAsia="Calibri" w:cs="Times New Roman"/>
+          <w:rFonts w:ascii="Times New Roman" w:eastAsia="Calibri" w:hAnsi="Times New Roman" w:cs="Times New Roman"/>
           <w:i/>
           <w:iCs/>
           <w:szCs w:val="20"/>
@@ -4885,7 +4873,7 @@
       <w:proofErr w:type="spellEnd"/>
       <w:r>
         <w:rPr>
-          <w:rFonts w:ascii="Times New Roman" w:hAnsi="Times New Roman" w:eastAsia="Calibri" w:cs="Times New Roman"/>
+          <w:rFonts w:ascii="Times New Roman" w:eastAsia="Calibri" w:hAnsi="Times New Roman" w:cs="Times New Roman"/>
           <w:i/>
           <w:iCs/>
           <w:szCs w:val="20"/>
@@ -4895,7 +4883,7 @@
       </w:r>
       <w:r>
         <w:rPr>
-          <w:rFonts w:ascii="Times New Roman" w:hAnsi="Times New Roman" w:eastAsia="Calibri" w:cs="Times New Roman"/>
+          <w:rFonts w:ascii="Times New Roman" w:eastAsia="Calibri" w:hAnsi="Times New Roman" w:cs="Times New Roman"/>
           <w:szCs w:val="20"/>
           <w:lang w:val="en-US" w:eastAsia="en-GB"/>
         </w:rPr>
@@ -4903,7 +4891,7 @@
       </w:r>
       <w:r>
         <w:rPr>
-          <w:rFonts w:ascii="Times New Roman" w:hAnsi="Times New Roman" w:eastAsia="Calibri" w:cs="Times New Roman"/>
+          <w:rFonts w:ascii="Times New Roman" w:eastAsia="Calibri" w:hAnsi="Times New Roman" w:cs="Times New Roman"/>
           <w:i/>
           <w:iCs/>
           <w:szCs w:val="20"/>
@@ -4913,7 +4901,7 @@
       </w:r>
       <w:r>
         <w:rPr>
-          <w:rFonts w:ascii="Times New Roman" w:hAnsi="Times New Roman" w:eastAsia="Calibri" w:cs="Times New Roman"/>
+          <w:rFonts w:ascii="Times New Roman" w:eastAsia="Calibri" w:hAnsi="Times New Roman" w:cs="Times New Roman"/>
           <w:szCs w:val="20"/>
           <w:lang w:val="en-US" w:eastAsia="en-GB"/>
         </w:rPr>
@@ -4922,7 +4910,7 @@
       <w:proofErr w:type="spellStart"/>
       <w:r>
         <w:rPr>
-          <w:rFonts w:ascii="Times New Roman" w:hAnsi="Times New Roman" w:eastAsia="Calibri" w:cs="Times New Roman"/>
+          <w:rFonts w:ascii="Times New Roman" w:eastAsia="Calibri" w:hAnsi="Times New Roman" w:cs="Times New Roman"/>
           <w:i/>
           <w:iCs/>
           <w:szCs w:val="20"/>
@@ -4933,7 +4921,7 @@
       <w:proofErr w:type="spellEnd"/>
       <w:r>
         <w:rPr>
-          <w:rFonts w:ascii="Times New Roman" w:hAnsi="Times New Roman" w:eastAsia="Calibri" w:cs="Times New Roman"/>
+          <w:rFonts w:ascii="Times New Roman" w:eastAsia="Calibri" w:hAnsi="Times New Roman" w:cs="Times New Roman"/>
           <w:i/>
           <w:iCs/>
           <w:szCs w:val="20"/>
@@ -4943,7 +4931,7 @@
       </w:r>
       <w:r>
         <w:rPr>
-          <w:rFonts w:ascii="Times New Roman" w:hAnsi="Times New Roman" w:eastAsia="Calibri" w:cs="Times New Roman"/>
+          <w:rFonts w:ascii="Times New Roman" w:eastAsia="Calibri" w:hAnsi="Times New Roman" w:cs="Times New Roman"/>
           <w:szCs w:val="20"/>
           <w:lang w:val="en-US" w:eastAsia="en-GB"/>
         </w:rPr>
@@ -4958,13 +4946,13 @@
         <w:spacing w:before="120" w:after="120"/>
         <w:jc w:val="both"/>
         <w:rPr>
-          <w:rFonts w:ascii="Times New Roman" w:hAnsi="Times New Roman" w:eastAsia="Calibri" w:cs="Times New Roman"/>
+          <w:rFonts w:ascii="Times New Roman" w:eastAsia="Calibri" w:hAnsi="Times New Roman" w:cs="Times New Roman"/>
           <w:lang w:val="en-US" w:eastAsia="en-GB"/>
         </w:rPr>
       </w:pPr>
     </w:p>
     <w:sectPr>
-      <w:pgSz w:w="11906" w:h="16838" w:orient="portrait"/>
+      <w:pgSz w:w="11906" w:h="16838"/>
       <w:pgMar w:top="709" w:right="1134" w:bottom="851" w:left="1134" w:header="0" w:footer="0" w:gutter="0"/>
       <w:cols w:space="720"/>
       <w:formProt w:val="0"/>
@@ -4976,118 +4964,6 @@
 
 <file path=word/numbering.xml><?xml version="1.0" encoding="utf-8"?>
 <w:numbering xmlns:wpc="http://schemas.microsoft.com/office/word/2010/wordprocessingCanvas" xmlns:cx="http://schemas.microsoft.com/office/drawing/2014/chartex" xmlns:cx1="http://schemas.microsoft.com/office/drawing/2015/9/8/chartex" xmlns:cx2="http://schemas.microsoft.com/office/drawing/2015/10/21/chartex" xmlns:cx3="http://schemas.microsoft.com/office/drawing/2016/5/9/chartex" xmlns:cx4="http://schemas.microsoft.com/office/drawing/2016/5/10/chartex" xmlns:cx5="http://schemas.microsoft.com/office/drawing/2016/5/11/chartex" xmlns:cx6="http://schemas.microsoft.com/office/drawing/2016/5/12/chartex" xmlns:cx7="http://schemas.microsoft.com/office/drawing/2016/5/13/chartex" xmlns:cx8="http://schemas.microsoft.com/office/drawing/2016/5/14/chartex" xmlns:mc="http://schemas.openxmlformats.org/markup-compatibility/2006" xmlns:aink="http://schemas.microsoft.com/office/drawing/2016/ink" xmlns:am3d="http://schemas.microsoft.com/office/drawing/2017/model3d" xmlns:o="urn:schemas-microsoft-com:office:office" xmlns:oel="http://schemas.microsoft.com/office/2019/extlst" xmlns:r="http://schemas.openxmlformats.org/officeDocument/2006/relationships" xmlns:m="http://schemas.openxmlformats.org/officeDocument/2006/math" xmlns:v="urn:schemas-microsoft-com:vml" xmlns:wp14="http://schemas.microsoft.com/office/word/2010/wordprocessingDrawing" xmlns:wp="http://schemas.openxmlformats.org/drawingml/2006/wordprocessingDrawing" xmlns:w10="urn:schemas-microsoft-com:office:word" xmlns:w="http://schemas.openxmlformats.org/wordprocessingml/2006/main" xmlns:w14="http://schemas.microsoft.com/office/word/2010/wordml" xmlns:w15="http://schemas.microsoft.com/office/word/2012/wordml" xmlns:w16cex="http://schemas.microsoft.com/office/word/2018/wordml/cex" xmlns:w16cid="http://schemas.microsoft.com/office/word/2016/wordml/cid" xmlns:w16="http://schemas.microsoft.com/office/word/2018/wordml" xmlns:w16du="http://schemas.microsoft.com/office/word/2023/wordml/word16du" xmlns:w16sdtdh="http://schemas.microsoft.com/office/word/2020/wordml/sdtdatahash" xmlns:w16sdtfl="http://schemas.microsoft.com/office/word/2024/wordml/sdtformatlock" xmlns:w16se="http://schemas.microsoft.com/office/word/2015/wordml/symex" xmlns:wpg="http://schemas.microsoft.com/office/word/2010/wordprocessingGroup" xmlns:wpi="http://schemas.microsoft.com/office/word/2010/wordprocessingInk" xmlns:wne="http://schemas.microsoft.com/office/word/2006/wordml" xmlns:wps="http://schemas.microsoft.com/office/word/2010/wordprocessingShape" mc:Ignorable="w14 w15 w16se w16cid w16 w16cex w16sdtdh w16sdtfl w16du wp14">
-  <w:abstractNum xmlns:w="http://schemas.openxmlformats.org/wordprocessingml/2006/main" w:abstractNumId="19">
-    <w:nsid w:val="26bfadc5"/>
-    <w:multiLevelType xmlns:w="http://schemas.openxmlformats.org/wordprocessingml/2006/main" w:val="hybridMultilevel"/>
-    <w:lvl xmlns:w="http://schemas.openxmlformats.org/wordprocessingml/2006/main" w:ilvl="0">
-      <w:start w:val="1"/>
-      <w:numFmt w:val="bullet"/>
-      <w:lvlText w:val=""/>
-      <w:lvlJc w:val="left"/>
-      <w:pPr>
-        <w:ind w:left="720" w:hanging="360"/>
-      </w:pPr>
-      <w:rPr>
-        <w:rFonts w:hint="default" w:ascii="Symbol" w:hAnsi="Symbol"/>
-      </w:rPr>
-    </w:lvl>
-    <w:lvl xmlns:w="http://schemas.openxmlformats.org/wordprocessingml/2006/main" w:ilvl="1">
-      <w:start w:val="1"/>
-      <w:numFmt w:val="bullet"/>
-      <w:lvlText w:val="o"/>
-      <w:lvlJc w:val="left"/>
-      <w:pPr>
-        <w:ind w:left="1440" w:hanging="360"/>
-      </w:pPr>
-      <w:rPr>
-        <w:rFonts w:hint="default" w:ascii="Courier New" w:hAnsi="Courier New"/>
-      </w:rPr>
-    </w:lvl>
-    <w:lvl xmlns:w="http://schemas.openxmlformats.org/wordprocessingml/2006/main" w:ilvl="2">
-      <w:start w:val="1"/>
-      <w:numFmt w:val="bullet"/>
-      <w:lvlText w:val=""/>
-      <w:lvlJc w:val="left"/>
-      <w:pPr>
-        <w:ind w:left="2160" w:hanging="360"/>
-      </w:pPr>
-      <w:rPr>
-        <w:rFonts w:hint="default" w:ascii="Wingdings" w:hAnsi="Wingdings"/>
-      </w:rPr>
-    </w:lvl>
-    <w:lvl xmlns:w="http://schemas.openxmlformats.org/wordprocessingml/2006/main" w:ilvl="3">
-      <w:start w:val="1"/>
-      <w:numFmt w:val="bullet"/>
-      <w:lvlText w:val=""/>
-      <w:lvlJc w:val="left"/>
-      <w:pPr>
-        <w:ind w:left="2880" w:hanging="360"/>
-      </w:pPr>
-      <w:rPr>
-        <w:rFonts w:hint="default" w:ascii="Symbol" w:hAnsi="Symbol"/>
-      </w:rPr>
-    </w:lvl>
-    <w:lvl xmlns:w="http://schemas.openxmlformats.org/wordprocessingml/2006/main" w:ilvl="4">
-      <w:start w:val="1"/>
-      <w:numFmt w:val="bullet"/>
-      <w:lvlText w:val="o"/>
-      <w:lvlJc w:val="left"/>
-      <w:pPr>
-        <w:ind w:left="3600" w:hanging="360"/>
-      </w:pPr>
-      <w:rPr>
-        <w:rFonts w:hint="default" w:ascii="Courier New" w:hAnsi="Courier New"/>
-      </w:rPr>
-    </w:lvl>
-    <w:lvl xmlns:w="http://schemas.openxmlformats.org/wordprocessingml/2006/main" w:ilvl="5">
-      <w:start w:val="1"/>
-      <w:numFmt w:val="bullet"/>
-      <w:lvlText w:val=""/>
-      <w:lvlJc w:val="left"/>
-      <w:pPr>
-        <w:ind w:left="4320" w:hanging="360"/>
-      </w:pPr>
-      <w:rPr>
-        <w:rFonts w:hint="default" w:ascii="Wingdings" w:hAnsi="Wingdings"/>
-      </w:rPr>
-    </w:lvl>
-    <w:lvl xmlns:w="http://schemas.openxmlformats.org/wordprocessingml/2006/main" w:ilvl="6">
-      <w:start w:val="1"/>
-      <w:numFmt w:val="bullet"/>
-      <w:lvlText w:val=""/>
-      <w:lvlJc w:val="left"/>
-      <w:pPr>
-        <w:ind w:left="5040" w:hanging="360"/>
-      </w:pPr>
-      <w:rPr>
-        <w:rFonts w:hint="default" w:ascii="Symbol" w:hAnsi="Symbol"/>
-      </w:rPr>
-    </w:lvl>
-    <w:lvl xmlns:w="http://schemas.openxmlformats.org/wordprocessingml/2006/main" w:ilvl="7">
-      <w:start w:val="1"/>
-      <w:numFmt w:val="bullet"/>
-      <w:lvlText w:val="o"/>
-      <w:lvlJc w:val="left"/>
-      <w:pPr>
-        <w:ind w:left="5760" w:hanging="360"/>
-      </w:pPr>
-      <w:rPr>
-        <w:rFonts w:hint="default" w:ascii="Courier New" w:hAnsi="Courier New"/>
-      </w:rPr>
-    </w:lvl>
-    <w:lvl xmlns:w="http://schemas.openxmlformats.org/wordprocessingml/2006/main" w:ilvl="8">
-      <w:start w:val="1"/>
-      <w:numFmt w:val="bullet"/>
-      <w:lvlText w:val=""/>
-      <w:lvlJc w:val="left"/>
-      <w:pPr>
-        <w:ind w:left="6480" w:hanging="360"/>
-      </w:pPr>
-      <w:rPr>
-        <w:rFonts w:hint="default" w:ascii="Wingdings" w:hAnsi="Wingdings"/>
-      </w:rPr>
-    </w:lvl>
-  </w:abstractNum>
   <w:abstractNum w:abstractNumId="0" w15:restartNumberingAfterBreak="0">
     <w:nsid w:val="099C66DA"/>
     <w:multiLevelType w:val="hybridMultilevel"/>
@@ -5101,7 +4977,7 @@
         <w:ind w:left="720" w:hanging="360"/>
       </w:pPr>
       <w:rPr>
-        <w:rFonts w:hint="default" w:ascii="Times New Roman" w:hAnsi="Times New Roman" w:eastAsia="Times New Roman" w:cs="Times New Roman"/>
+        <w:rFonts w:ascii="Times New Roman" w:eastAsia="Times New Roman" w:hAnsi="Times New Roman" w:cs="Times New Roman" w:hint="default"/>
       </w:rPr>
     </w:lvl>
     <w:lvl w:ilvl="1" w:tplc="04100003" w:tentative="1">
@@ -5113,7 +4989,7 @@
         <w:ind w:left="1440" w:hanging="360"/>
       </w:pPr>
       <w:rPr>
-        <w:rFonts w:hint="default" w:ascii="Courier New" w:hAnsi="Courier New" w:cs="Courier New"/>
+        <w:rFonts w:ascii="Courier New" w:hAnsi="Courier New" w:cs="Courier New" w:hint="default"/>
       </w:rPr>
     </w:lvl>
     <w:lvl w:ilvl="2" w:tplc="04100005" w:tentative="1">
@@ -5125,7 +5001,7 @@
         <w:ind w:left="2160" w:hanging="360"/>
       </w:pPr>
       <w:rPr>
-        <w:rFonts w:hint="default" w:ascii="Wingdings" w:hAnsi="Wingdings"/>
+        <w:rFonts w:ascii="Wingdings" w:hAnsi="Wingdings" w:hint="default"/>
       </w:rPr>
     </w:lvl>
     <w:lvl w:ilvl="3" w:tplc="04100001" w:tentative="1">
@@ -5137,7 +5013,7 @@
         <w:ind w:left="2880" w:hanging="360"/>
       </w:pPr>
       <w:rPr>
-        <w:rFonts w:hint="default" w:ascii="Symbol" w:hAnsi="Symbol"/>
+        <w:rFonts w:ascii="Symbol" w:hAnsi="Symbol" w:hint="default"/>
       </w:rPr>
     </w:lvl>
     <w:lvl w:ilvl="4" w:tplc="04100003" w:tentative="1">
@@ -5149,7 +5025,7 @@
         <w:ind w:left="3600" w:hanging="360"/>
       </w:pPr>
       <w:rPr>
-        <w:rFonts w:hint="default" w:ascii="Courier New" w:hAnsi="Courier New" w:cs="Courier New"/>
+        <w:rFonts w:ascii="Courier New" w:hAnsi="Courier New" w:cs="Courier New" w:hint="default"/>
       </w:rPr>
     </w:lvl>
     <w:lvl w:ilvl="5" w:tplc="04100005" w:tentative="1">
@@ -5161,7 +5037,7 @@
         <w:ind w:left="4320" w:hanging="360"/>
       </w:pPr>
       <w:rPr>
-        <w:rFonts w:hint="default" w:ascii="Wingdings" w:hAnsi="Wingdings"/>
+        <w:rFonts w:ascii="Wingdings" w:hAnsi="Wingdings" w:hint="default"/>
       </w:rPr>
     </w:lvl>
     <w:lvl w:ilvl="6" w:tplc="04100001" w:tentative="1">
@@ -5173,7 +5049,7 @@
         <w:ind w:left="5040" w:hanging="360"/>
       </w:pPr>
       <w:rPr>
-        <w:rFonts w:hint="default" w:ascii="Symbol" w:hAnsi="Symbol"/>
+        <w:rFonts w:ascii="Symbol" w:hAnsi="Symbol" w:hint="default"/>
       </w:rPr>
     </w:lvl>
     <w:lvl w:ilvl="7" w:tplc="04100003" w:tentative="1">
@@ -5185,7 +5061,7 @@
         <w:ind w:left="5760" w:hanging="360"/>
       </w:pPr>
       <w:rPr>
-        <w:rFonts w:hint="default" w:ascii="Courier New" w:hAnsi="Courier New" w:cs="Courier New"/>
+        <w:rFonts w:ascii="Courier New" w:hAnsi="Courier New" w:cs="Courier New" w:hint="default"/>
       </w:rPr>
     </w:lvl>
     <w:lvl w:ilvl="8" w:tplc="04100005" w:tentative="1">
@@ -5197,7 +5073,7 @@
         <w:ind w:left="6480" w:hanging="360"/>
       </w:pPr>
       <w:rPr>
-        <w:rFonts w:hint="default" w:ascii="Wingdings" w:hAnsi="Wingdings"/>
+        <w:rFonts w:ascii="Wingdings" w:hAnsi="Wingdings" w:hint="default"/>
       </w:rPr>
     </w:lvl>
   </w:abstractNum>
@@ -5214,7 +5090,7 @@
         <w:ind w:left="1440" w:hanging="360"/>
       </w:pPr>
       <w:rPr>
-        <w:rFonts w:hint="default" w:ascii="Symbol" w:hAnsi="Symbol"/>
+        <w:rFonts w:ascii="Symbol" w:hAnsi="Symbol" w:hint="default"/>
       </w:rPr>
     </w:lvl>
     <w:lvl w:ilvl="1" w:tplc="0809000F">
@@ -5238,7 +5114,7 @@
         <w:ind w:left="2880" w:hanging="360"/>
       </w:pPr>
       <w:rPr>
-        <w:rFonts w:hint="default" w:ascii="Wingdings" w:hAnsi="Wingdings"/>
+        <w:rFonts w:ascii="Wingdings" w:hAnsi="Wingdings" w:hint="default"/>
       </w:rPr>
     </w:lvl>
     <w:lvl w:ilvl="3" w:tplc="08090001" w:tentative="1">
@@ -5250,7 +5126,7 @@
         <w:ind w:left="3600" w:hanging="360"/>
       </w:pPr>
       <w:rPr>
-        <w:rFonts w:hint="default" w:ascii="Symbol" w:hAnsi="Symbol"/>
+        <w:rFonts w:ascii="Symbol" w:hAnsi="Symbol" w:hint="default"/>
       </w:rPr>
     </w:lvl>
     <w:lvl w:ilvl="4" w:tplc="08090003" w:tentative="1">
@@ -5262,7 +5138,7 @@
         <w:ind w:left="4320" w:hanging="360"/>
       </w:pPr>
       <w:rPr>
-        <w:rFonts w:hint="default" w:ascii="Courier New" w:hAnsi="Courier New" w:cs="Courier New"/>
+        <w:rFonts w:ascii="Courier New" w:hAnsi="Courier New" w:cs="Courier New" w:hint="default"/>
       </w:rPr>
     </w:lvl>
     <w:lvl w:ilvl="5" w:tplc="08090005" w:tentative="1">
@@ -5274,7 +5150,7 @@
         <w:ind w:left="5040" w:hanging="360"/>
       </w:pPr>
       <w:rPr>
-        <w:rFonts w:hint="default" w:ascii="Wingdings" w:hAnsi="Wingdings"/>
+        <w:rFonts w:ascii="Wingdings" w:hAnsi="Wingdings" w:hint="default"/>
       </w:rPr>
     </w:lvl>
     <w:lvl w:ilvl="6" w:tplc="08090001" w:tentative="1">
@@ -5286,7 +5162,7 @@
         <w:ind w:left="5760" w:hanging="360"/>
       </w:pPr>
       <w:rPr>
-        <w:rFonts w:hint="default" w:ascii="Symbol" w:hAnsi="Symbol"/>
+        <w:rFonts w:ascii="Symbol" w:hAnsi="Symbol" w:hint="default"/>
       </w:rPr>
     </w:lvl>
     <w:lvl w:ilvl="7" w:tplc="08090003" w:tentative="1">
@@ -5298,7 +5174,7 @@
         <w:ind w:left="6480" w:hanging="360"/>
       </w:pPr>
       <w:rPr>
-        <w:rFonts w:hint="default" w:ascii="Courier New" w:hAnsi="Courier New" w:cs="Courier New"/>
+        <w:rFonts w:ascii="Courier New" w:hAnsi="Courier New" w:cs="Courier New" w:hint="default"/>
       </w:rPr>
     </w:lvl>
     <w:lvl w:ilvl="8" w:tplc="08090005" w:tentative="1">
@@ -5310,7 +5186,7 @@
         <w:ind w:left="7200" w:hanging="360"/>
       </w:pPr>
       <w:rPr>
-        <w:rFonts w:hint="default" w:ascii="Wingdings" w:hAnsi="Wingdings"/>
+        <w:rFonts w:ascii="Wingdings" w:hAnsi="Wingdings" w:hint="default"/>
       </w:rPr>
     </w:lvl>
   </w:abstractNum>
@@ -5556,7 +5432,7 @@
         <w:ind w:left="2520" w:hanging="180"/>
       </w:pPr>
       <w:rPr>
-        <w:rFonts w:hint="default" w:ascii="Symbol" w:hAnsi="Symbol" w:cs="Symbol"/>
+        <w:rFonts w:ascii="Symbol" w:hAnsi="Symbol" w:cs="Symbol" w:hint="default"/>
       </w:rPr>
     </w:lvl>
     <w:lvl w:ilvl="3">
@@ -5835,6 +5711,119 @@
     </w:lvl>
   </w:abstractNum>
   <w:abstractNum w:abstractNumId="7" w15:restartNumberingAfterBreak="0">
+    <w:nsid w:val="26BFADC5"/>
+    <w:multiLevelType w:val="hybridMultilevel"/>
+    <w:tmpl w:val="320684E8"/>
+    <w:lvl w:ilvl="0" w:tplc="43DA8D94">
+      <w:start w:val="1"/>
+      <w:numFmt w:val="bullet"/>
+      <w:lvlText w:val=""/>
+      <w:lvlJc w:val="left"/>
+      <w:pPr>
+        <w:ind w:left="720" w:hanging="360"/>
+      </w:pPr>
+      <w:rPr>
+        <w:rFonts w:ascii="Symbol" w:hAnsi="Symbol" w:hint="default"/>
+      </w:rPr>
+    </w:lvl>
+    <w:lvl w:ilvl="1" w:tplc="E4402AD6">
+      <w:start w:val="1"/>
+      <w:numFmt w:val="bullet"/>
+      <w:lvlText w:val="o"/>
+      <w:lvlJc w:val="left"/>
+      <w:pPr>
+        <w:ind w:left="1440" w:hanging="360"/>
+      </w:pPr>
+      <w:rPr>
+        <w:rFonts w:ascii="Courier New" w:hAnsi="Courier New" w:hint="default"/>
+      </w:rPr>
+    </w:lvl>
+    <w:lvl w:ilvl="2" w:tplc="AE58FA26">
+      <w:start w:val="1"/>
+      <w:numFmt w:val="bullet"/>
+      <w:lvlText w:val=""/>
+      <w:lvlJc w:val="left"/>
+      <w:pPr>
+        <w:ind w:left="2160" w:hanging="360"/>
+      </w:pPr>
+      <w:rPr>
+        <w:rFonts w:ascii="Wingdings" w:hAnsi="Wingdings" w:hint="default"/>
+      </w:rPr>
+    </w:lvl>
+    <w:lvl w:ilvl="3" w:tplc="3834A2B8">
+      <w:start w:val="1"/>
+      <w:numFmt w:val="bullet"/>
+      <w:lvlText w:val=""/>
+      <w:lvlJc w:val="left"/>
+      <w:pPr>
+        <w:ind w:left="2880" w:hanging="360"/>
+      </w:pPr>
+      <w:rPr>
+        <w:rFonts w:ascii="Symbol" w:hAnsi="Symbol" w:hint="default"/>
+      </w:rPr>
+    </w:lvl>
+    <w:lvl w:ilvl="4" w:tplc="03F067D2">
+      <w:start w:val="1"/>
+      <w:numFmt w:val="bullet"/>
+      <w:lvlText w:val="o"/>
+      <w:lvlJc w:val="left"/>
+      <w:pPr>
+        <w:ind w:left="3600" w:hanging="360"/>
+      </w:pPr>
+      <w:rPr>
+        <w:rFonts w:ascii="Courier New" w:hAnsi="Courier New" w:hint="default"/>
+      </w:rPr>
+    </w:lvl>
+    <w:lvl w:ilvl="5" w:tplc="3C6C7DE6">
+      <w:start w:val="1"/>
+      <w:numFmt w:val="bullet"/>
+      <w:lvlText w:val=""/>
+      <w:lvlJc w:val="left"/>
+      <w:pPr>
+        <w:ind w:left="4320" w:hanging="360"/>
+      </w:pPr>
+      <w:rPr>
+        <w:rFonts w:ascii="Wingdings" w:hAnsi="Wingdings" w:hint="default"/>
+      </w:rPr>
+    </w:lvl>
+    <w:lvl w:ilvl="6" w:tplc="75F6E810">
+      <w:start w:val="1"/>
+      <w:numFmt w:val="bullet"/>
+      <w:lvlText w:val=""/>
+      <w:lvlJc w:val="left"/>
+      <w:pPr>
+        <w:ind w:left="5040" w:hanging="360"/>
+      </w:pPr>
+      <w:rPr>
+        <w:rFonts w:ascii="Symbol" w:hAnsi="Symbol" w:hint="default"/>
+      </w:rPr>
+    </w:lvl>
+    <w:lvl w:ilvl="7" w:tplc="6F30DD6E">
+      <w:start w:val="1"/>
+      <w:numFmt w:val="bullet"/>
+      <w:lvlText w:val="o"/>
+      <w:lvlJc w:val="left"/>
+      <w:pPr>
+        <w:ind w:left="5760" w:hanging="360"/>
+      </w:pPr>
+      <w:rPr>
+        <w:rFonts w:ascii="Courier New" w:hAnsi="Courier New" w:hint="default"/>
+      </w:rPr>
+    </w:lvl>
+    <w:lvl w:ilvl="8" w:tplc="820ED846">
+      <w:start w:val="1"/>
+      <w:numFmt w:val="bullet"/>
+      <w:lvlText w:val=""/>
+      <w:lvlJc w:val="left"/>
+      <w:pPr>
+        <w:ind w:left="6480" w:hanging="360"/>
+      </w:pPr>
+      <w:rPr>
+        <w:rFonts w:ascii="Wingdings" w:hAnsi="Wingdings" w:hint="default"/>
+      </w:rPr>
+    </w:lvl>
+  </w:abstractNum>
+  <w:abstractNum w:abstractNumId="8" w15:restartNumberingAfterBreak="0">
     <w:nsid w:val="35610E00"/>
     <w:multiLevelType w:val="hybridMultilevel"/>
     <w:tmpl w:val="7D1042E8"/>
@@ -5847,7 +5836,7 @@
         <w:ind w:left="1080" w:hanging="360"/>
       </w:pPr>
       <w:rPr>
-        <w:rFonts w:hint="default" w:ascii="Symbol" w:hAnsi="Symbol"/>
+        <w:rFonts w:ascii="Symbol" w:hAnsi="Symbol" w:hint="default"/>
       </w:rPr>
     </w:lvl>
     <w:lvl w:ilvl="1" w:tplc="04100003" w:tentative="1">
@@ -5859,7 +5848,7 @@
         <w:ind w:left="1800" w:hanging="360"/>
       </w:pPr>
       <w:rPr>
-        <w:rFonts w:hint="default" w:ascii="Courier New" w:hAnsi="Courier New" w:cs="Courier New"/>
+        <w:rFonts w:ascii="Courier New" w:hAnsi="Courier New" w:cs="Courier New" w:hint="default"/>
       </w:rPr>
     </w:lvl>
     <w:lvl w:ilvl="2" w:tplc="04100005" w:tentative="1">
@@ -5871,7 +5860,7 @@
         <w:ind w:left="2520" w:hanging="360"/>
       </w:pPr>
       <w:rPr>
-        <w:rFonts w:hint="default" w:ascii="Wingdings" w:hAnsi="Wingdings"/>
+        <w:rFonts w:ascii="Wingdings" w:hAnsi="Wingdings" w:hint="default"/>
       </w:rPr>
     </w:lvl>
     <w:lvl w:ilvl="3" w:tplc="04100001" w:tentative="1">
@@ -5883,7 +5872,7 @@
         <w:ind w:left="3240" w:hanging="360"/>
       </w:pPr>
       <w:rPr>
-        <w:rFonts w:hint="default" w:ascii="Symbol" w:hAnsi="Symbol"/>
+        <w:rFonts w:ascii="Symbol" w:hAnsi="Symbol" w:hint="default"/>
       </w:rPr>
     </w:lvl>
     <w:lvl w:ilvl="4" w:tplc="04100003" w:tentative="1">
@@ -5895,7 +5884,7 @@
         <w:ind w:left="3960" w:hanging="360"/>
       </w:pPr>
       <w:rPr>
-        <w:rFonts w:hint="default" w:ascii="Courier New" w:hAnsi="Courier New" w:cs="Courier New"/>
+        <w:rFonts w:ascii="Courier New" w:hAnsi="Courier New" w:cs="Courier New" w:hint="default"/>
       </w:rPr>
     </w:lvl>
     <w:lvl w:ilvl="5" w:tplc="04100005" w:tentative="1">
@@ -5907,7 +5896,7 @@
         <w:ind w:left="4680" w:hanging="360"/>
       </w:pPr>
       <w:rPr>
-        <w:rFonts w:hint="default" w:ascii="Wingdings" w:hAnsi="Wingdings"/>
+        <w:rFonts w:ascii="Wingdings" w:hAnsi="Wingdings" w:hint="default"/>
       </w:rPr>
     </w:lvl>
     <w:lvl w:ilvl="6" w:tplc="04100001" w:tentative="1">
@@ -5919,7 +5908,7 @@
         <w:ind w:left="5400" w:hanging="360"/>
       </w:pPr>
       <w:rPr>
-        <w:rFonts w:hint="default" w:ascii="Symbol" w:hAnsi="Symbol"/>
+        <w:rFonts w:ascii="Symbol" w:hAnsi="Symbol" w:hint="default"/>
       </w:rPr>
     </w:lvl>
     <w:lvl w:ilvl="7" w:tplc="04100003" w:tentative="1">
@@ -5931,7 +5920,7 @@
         <w:ind w:left="6120" w:hanging="360"/>
       </w:pPr>
       <w:rPr>
-        <w:rFonts w:hint="default" w:ascii="Courier New" w:hAnsi="Courier New" w:cs="Courier New"/>
+        <w:rFonts w:ascii="Courier New" w:hAnsi="Courier New" w:cs="Courier New" w:hint="default"/>
       </w:rPr>
     </w:lvl>
     <w:lvl w:ilvl="8" w:tplc="04100005" w:tentative="1">
@@ -5943,11 +5932,11 @@
         <w:ind w:left="6840" w:hanging="360"/>
       </w:pPr>
       <w:rPr>
-        <w:rFonts w:hint="default" w:ascii="Wingdings" w:hAnsi="Wingdings"/>
+        <w:rFonts w:ascii="Wingdings" w:hAnsi="Wingdings" w:hint="default"/>
       </w:rPr>
     </w:lvl>
   </w:abstractNum>
-  <w:abstractNum w:abstractNumId="8" w15:restartNumberingAfterBreak="0">
+  <w:abstractNum w:abstractNumId="9" w15:restartNumberingAfterBreak="0">
     <w:nsid w:val="37696BCD"/>
     <w:multiLevelType w:val="hybridMultilevel"/>
     <w:tmpl w:val="1B88AAB4"/>
@@ -5978,7 +5967,7 @@
         <w:ind w:left="3060" w:hanging="360"/>
       </w:pPr>
       <w:rPr>
-        <w:rFonts w:hint="default" w:ascii="Symbol" w:hAnsi="Symbol"/>
+        <w:rFonts w:ascii="Symbol" w:hAnsi="Symbol" w:hint="default"/>
       </w:rPr>
     </w:lvl>
     <w:lvl w:ilvl="3" w:tplc="FFFFFFFF" w:tentative="1">
@@ -6036,7 +6025,7 @@
       </w:pPr>
     </w:lvl>
   </w:abstractNum>
-  <w:abstractNum w:abstractNumId="9" w15:restartNumberingAfterBreak="0">
+  <w:abstractNum w:abstractNumId="10" w15:restartNumberingAfterBreak="0">
     <w:nsid w:val="49574414"/>
     <w:multiLevelType w:val="multilevel"/>
     <w:tmpl w:val="D616B800"/>
@@ -6158,7 +6147,7 @@
       </w:pPr>
     </w:lvl>
   </w:abstractNum>
-  <w:abstractNum w:abstractNumId="10" w15:restartNumberingAfterBreak="0">
+  <w:abstractNum w:abstractNumId="11" w15:restartNumberingAfterBreak="0">
     <w:nsid w:val="4CAA48E0"/>
     <w:multiLevelType w:val="multilevel"/>
     <w:tmpl w:val="0E6C82B0"/>
@@ -6174,7 +6163,7 @@
         <w:ind w:left="720" w:hanging="360"/>
       </w:pPr>
       <w:rPr>
-        <w:rFonts w:hint="default" w:ascii="Symbol" w:hAnsi="Symbol" w:cs="OpenSymbol"/>
+        <w:rFonts w:ascii="Symbol" w:hAnsi="Symbol" w:cs="OpenSymbol" w:hint="default"/>
       </w:rPr>
     </w:lvl>
     <w:lvl w:ilvl="1">
@@ -6189,7 +6178,7 @@
         <w:ind w:left="1080" w:hanging="360"/>
       </w:pPr>
       <w:rPr>
-        <w:rFonts w:hint="default" w:ascii="OpenSymbol" w:hAnsi="OpenSymbol" w:cs="OpenSymbol"/>
+        <w:rFonts w:ascii="OpenSymbol" w:hAnsi="OpenSymbol" w:cs="OpenSymbol" w:hint="default"/>
       </w:rPr>
     </w:lvl>
     <w:lvl w:ilvl="2">
@@ -6204,7 +6193,7 @@
         <w:ind w:left="1440" w:hanging="360"/>
       </w:pPr>
       <w:rPr>
-        <w:rFonts w:hint="default" w:ascii="OpenSymbol" w:hAnsi="OpenSymbol" w:cs="OpenSymbol"/>
+        <w:rFonts w:ascii="OpenSymbol" w:hAnsi="OpenSymbol" w:cs="OpenSymbol" w:hint="default"/>
       </w:rPr>
     </w:lvl>
     <w:lvl w:ilvl="3">
@@ -6219,7 +6208,7 @@
         <w:ind w:left="1800" w:hanging="360"/>
       </w:pPr>
       <w:rPr>
-        <w:rFonts w:hint="default" w:ascii="Symbol" w:hAnsi="Symbol" w:cs="OpenSymbol"/>
+        <w:rFonts w:ascii="Symbol" w:hAnsi="Symbol" w:cs="OpenSymbol" w:hint="default"/>
       </w:rPr>
     </w:lvl>
     <w:lvl w:ilvl="4">
@@ -6234,7 +6223,7 @@
         <w:ind w:left="2160" w:hanging="360"/>
       </w:pPr>
       <w:rPr>
-        <w:rFonts w:hint="default" w:ascii="OpenSymbol" w:hAnsi="OpenSymbol" w:cs="OpenSymbol"/>
+        <w:rFonts w:ascii="OpenSymbol" w:hAnsi="OpenSymbol" w:cs="OpenSymbol" w:hint="default"/>
       </w:rPr>
     </w:lvl>
     <w:lvl w:ilvl="5">
@@ -6249,7 +6238,7 @@
         <w:ind w:left="2520" w:hanging="360"/>
       </w:pPr>
       <w:rPr>
-        <w:rFonts w:hint="default" w:ascii="OpenSymbol" w:hAnsi="OpenSymbol" w:cs="OpenSymbol"/>
+        <w:rFonts w:ascii="OpenSymbol" w:hAnsi="OpenSymbol" w:cs="OpenSymbol" w:hint="default"/>
       </w:rPr>
     </w:lvl>
     <w:lvl w:ilvl="6">
@@ -6264,7 +6253,7 @@
         <w:ind w:left="2880" w:hanging="360"/>
       </w:pPr>
       <w:rPr>
-        <w:rFonts w:hint="default" w:ascii="Symbol" w:hAnsi="Symbol" w:cs="OpenSymbol"/>
+        <w:rFonts w:ascii="Symbol" w:hAnsi="Symbol" w:cs="OpenSymbol" w:hint="default"/>
       </w:rPr>
     </w:lvl>
     <w:lvl w:ilvl="7">
@@ -6279,7 +6268,7 @@
         <w:ind w:left="3240" w:hanging="360"/>
       </w:pPr>
       <w:rPr>
-        <w:rFonts w:hint="default" w:ascii="OpenSymbol" w:hAnsi="OpenSymbol" w:cs="OpenSymbol"/>
+        <w:rFonts w:ascii="OpenSymbol" w:hAnsi="OpenSymbol" w:cs="OpenSymbol" w:hint="default"/>
       </w:rPr>
     </w:lvl>
     <w:lvl w:ilvl="8">
@@ -6294,11 +6283,11 @@
         <w:ind w:left="3600" w:hanging="360"/>
       </w:pPr>
       <w:rPr>
-        <w:rFonts w:hint="default" w:ascii="OpenSymbol" w:hAnsi="OpenSymbol" w:cs="OpenSymbol"/>
+        <w:rFonts w:ascii="OpenSymbol" w:hAnsi="OpenSymbol" w:cs="OpenSymbol" w:hint="default"/>
       </w:rPr>
     </w:lvl>
   </w:abstractNum>
-  <w:abstractNum w:abstractNumId="11" w15:restartNumberingAfterBreak="0">
+  <w:abstractNum w:abstractNumId="12" w15:restartNumberingAfterBreak="0">
     <w:nsid w:val="57EE1813"/>
     <w:multiLevelType w:val="hybridMultilevel"/>
     <w:tmpl w:val="65AAB1BC"/>
@@ -6384,7 +6373,7 @@
       </w:pPr>
     </w:lvl>
   </w:abstractNum>
-  <w:abstractNum w:abstractNumId="12" w15:restartNumberingAfterBreak="0">
+  <w:abstractNum w:abstractNumId="13" w15:restartNumberingAfterBreak="0">
     <w:nsid w:val="59BD6A88"/>
     <w:multiLevelType w:val="hybridMultilevel"/>
     <w:tmpl w:val="4CA6DA84"/>
@@ -6470,7 +6459,7 @@
       </w:pPr>
     </w:lvl>
   </w:abstractNum>
-  <w:abstractNum w:abstractNumId="13" w15:restartNumberingAfterBreak="0">
+  <w:abstractNum w:abstractNumId="14" w15:restartNumberingAfterBreak="0">
     <w:nsid w:val="5A681D94"/>
     <w:multiLevelType w:val="hybridMultilevel"/>
     <w:tmpl w:val="D1565EDA"/>
@@ -6556,7 +6545,7 @@
       </w:pPr>
     </w:lvl>
   </w:abstractNum>
-  <w:abstractNum w:abstractNumId="14" w15:restartNumberingAfterBreak="0">
+  <w:abstractNum w:abstractNumId="15" w15:restartNumberingAfterBreak="0">
     <w:nsid w:val="5C223B41"/>
     <w:multiLevelType w:val="hybridMultilevel"/>
     <w:tmpl w:val="3CEED5A4"/>
@@ -6569,7 +6558,7 @@
         <w:ind w:left="1440" w:hanging="360"/>
       </w:pPr>
       <w:rPr>
-        <w:rFonts w:hint="default" w:ascii="Symbol" w:hAnsi="Symbol"/>
+        <w:rFonts w:ascii="Symbol" w:hAnsi="Symbol" w:hint="default"/>
       </w:rPr>
     </w:lvl>
     <w:lvl w:ilvl="1" w:tplc="FFFFFFFF">
@@ -6590,7 +6579,7 @@
         <w:ind w:left="3060" w:hanging="360"/>
       </w:pPr>
       <w:rPr>
-        <w:rFonts w:hint="default" w:ascii="Symbol" w:hAnsi="Symbol"/>
+        <w:rFonts w:ascii="Symbol" w:hAnsi="Symbol" w:hint="default"/>
       </w:rPr>
     </w:lvl>
     <w:lvl w:ilvl="3" w:tplc="FFFFFFFF" w:tentative="1">
@@ -6648,7 +6637,7 @@
       </w:pPr>
     </w:lvl>
   </w:abstractNum>
-  <w:abstractNum w:abstractNumId="15" w15:restartNumberingAfterBreak="0">
+  <w:abstractNum w:abstractNumId="16" w15:restartNumberingAfterBreak="0">
     <w:nsid w:val="5E2157AB"/>
     <w:multiLevelType w:val="multilevel"/>
     <w:tmpl w:val="689A5F22"/>
@@ -6682,7 +6671,7 @@
         <w:ind w:left="1800" w:hanging="180"/>
       </w:pPr>
       <w:rPr>
-        <w:rFonts w:hint="default" w:ascii="Symbol" w:hAnsi="Symbol" w:cs="Symbol"/>
+        <w:rFonts w:ascii="Symbol" w:hAnsi="Symbol" w:cs="Symbol" w:hint="default"/>
       </w:rPr>
     </w:lvl>
     <w:lvl w:ilvl="3">
@@ -6758,7 +6747,7 @@
       </w:pPr>
     </w:lvl>
   </w:abstractNum>
-  <w:abstractNum w:abstractNumId="16" w15:restartNumberingAfterBreak="0">
+  <w:abstractNum w:abstractNumId="17" w15:restartNumberingAfterBreak="0">
     <w:nsid w:val="615D7811"/>
     <w:multiLevelType w:val="hybridMultilevel"/>
     <w:tmpl w:val="D92059D4"/>
@@ -6771,7 +6760,7 @@
         <w:ind w:left="1080" w:hanging="360"/>
       </w:pPr>
       <w:rPr>
-        <w:rFonts w:hint="default" w:ascii="Symbol" w:hAnsi="Symbol"/>
+        <w:rFonts w:ascii="Symbol" w:hAnsi="Symbol" w:hint="default"/>
       </w:rPr>
     </w:lvl>
     <w:lvl w:ilvl="1" w:tplc="04100003" w:tentative="1">
@@ -6783,7 +6772,7 @@
         <w:ind w:left="1800" w:hanging="360"/>
       </w:pPr>
       <w:rPr>
-        <w:rFonts w:hint="default" w:ascii="Courier New" w:hAnsi="Courier New" w:cs="Courier New"/>
+        <w:rFonts w:ascii="Courier New" w:hAnsi="Courier New" w:cs="Courier New" w:hint="default"/>
       </w:rPr>
     </w:lvl>
     <w:lvl w:ilvl="2" w:tplc="04100005" w:tentative="1">
@@ -6795,7 +6784,7 @@
         <w:ind w:left="2520" w:hanging="360"/>
       </w:pPr>
       <w:rPr>
-        <w:rFonts w:hint="default" w:ascii="Wingdings" w:hAnsi="Wingdings"/>
+        <w:rFonts w:ascii="Wingdings" w:hAnsi="Wingdings" w:hint="default"/>
       </w:rPr>
     </w:lvl>
     <w:lvl w:ilvl="3" w:tplc="04100001" w:tentative="1">
@@ -6807,7 +6796,7 @@
         <w:ind w:left="3240" w:hanging="360"/>
       </w:pPr>
       <w:rPr>
-        <w:rFonts w:hint="default" w:ascii="Symbol" w:hAnsi="Symbol"/>
+        <w:rFonts w:ascii="Symbol" w:hAnsi="Symbol" w:hint="default"/>
       </w:rPr>
     </w:lvl>
     <w:lvl w:ilvl="4" w:tplc="04100003" w:tentative="1">
@@ -6819,7 +6808,7 @@
         <w:ind w:left="3960" w:hanging="360"/>
       </w:pPr>
       <w:rPr>
-        <w:rFonts w:hint="default" w:ascii="Courier New" w:hAnsi="Courier New" w:cs="Courier New"/>
+        <w:rFonts w:ascii="Courier New" w:hAnsi="Courier New" w:cs="Courier New" w:hint="default"/>
       </w:rPr>
     </w:lvl>
     <w:lvl w:ilvl="5" w:tplc="04100005" w:tentative="1">
@@ -6831,7 +6820,7 @@
         <w:ind w:left="4680" w:hanging="360"/>
       </w:pPr>
       <w:rPr>
-        <w:rFonts w:hint="default" w:ascii="Wingdings" w:hAnsi="Wingdings"/>
+        <w:rFonts w:ascii="Wingdings" w:hAnsi="Wingdings" w:hint="default"/>
       </w:rPr>
     </w:lvl>
     <w:lvl w:ilvl="6" w:tplc="04100001" w:tentative="1">
@@ -6843,7 +6832,7 @@
         <w:ind w:left="5400" w:hanging="360"/>
       </w:pPr>
       <w:rPr>
-        <w:rFonts w:hint="default" w:ascii="Symbol" w:hAnsi="Symbol"/>
+        <w:rFonts w:ascii="Symbol" w:hAnsi="Symbol" w:hint="default"/>
       </w:rPr>
     </w:lvl>
     <w:lvl w:ilvl="7" w:tplc="04100003" w:tentative="1">
@@ -6855,7 +6844,7 @@
         <w:ind w:left="6120" w:hanging="360"/>
       </w:pPr>
       <w:rPr>
-        <w:rFonts w:hint="default" w:ascii="Courier New" w:hAnsi="Courier New" w:cs="Courier New"/>
+        <w:rFonts w:ascii="Courier New" w:hAnsi="Courier New" w:cs="Courier New" w:hint="default"/>
       </w:rPr>
     </w:lvl>
     <w:lvl w:ilvl="8" w:tplc="04100005" w:tentative="1">
@@ -6867,11 +6856,11 @@
         <w:ind w:left="6840" w:hanging="360"/>
       </w:pPr>
       <w:rPr>
-        <w:rFonts w:hint="default" w:ascii="Wingdings" w:hAnsi="Wingdings"/>
+        <w:rFonts w:ascii="Wingdings" w:hAnsi="Wingdings" w:hint="default"/>
       </w:rPr>
     </w:lvl>
   </w:abstractNum>
-  <w:abstractNum w:abstractNumId="17" w15:restartNumberingAfterBreak="0">
+  <w:abstractNum w:abstractNumId="18" w15:restartNumberingAfterBreak="0">
     <w:nsid w:val="7B485836"/>
     <w:multiLevelType w:val="hybridMultilevel"/>
     <w:tmpl w:val="C8A617E8"/>
@@ -6957,7 +6946,7 @@
       </w:pPr>
     </w:lvl>
   </w:abstractNum>
-  <w:abstractNum w:abstractNumId="18" w15:restartNumberingAfterBreak="0">
+  <w:abstractNum w:abstractNumId="19" w15:restartNumberingAfterBreak="0">
     <w:nsid w:val="7C6F128D"/>
     <w:multiLevelType w:val="multilevel"/>
     <w:tmpl w:val="C78A961C"/>
@@ -7070,75 +7059,75 @@
       </w:pPr>
     </w:lvl>
   </w:abstractNum>
-  <w:num w:numId="20">
+  <w:num w:numId="1" w16cid:durableId="1555387801">
+    <w:abstractNumId w:val="7"/>
+  </w:num>
+  <w:num w:numId="2" w16cid:durableId="1423718102">
+    <w:abstractNumId w:val="4"/>
+  </w:num>
+  <w:num w:numId="3" w16cid:durableId="447969753">
+    <w:abstractNumId w:val="11"/>
+  </w:num>
+  <w:num w:numId="4" w16cid:durableId="1922520471">
     <w:abstractNumId w:val="19"/>
   </w:num>
-  <w:num w:numId="1" w16cid:durableId="1423718102">
-    <w:abstractNumId w:val="4"/>
+  <w:num w:numId="5" w16cid:durableId="468745953">
+    <w:abstractNumId w:val="6"/>
   </w:num>
-  <w:num w:numId="2" w16cid:durableId="447969753">
+  <w:num w:numId="6" w16cid:durableId="548997170">
     <w:abstractNumId w:val="10"/>
   </w:num>
-  <w:num w:numId="3" w16cid:durableId="1922520471">
+  <w:num w:numId="7" w16cid:durableId="978612103">
+    <w:abstractNumId w:val="0"/>
+  </w:num>
+  <w:num w:numId="8" w16cid:durableId="656886777">
+    <w:abstractNumId w:val="3"/>
+  </w:num>
+  <w:num w:numId="9" w16cid:durableId="318122087">
+    <w:abstractNumId w:val="2"/>
+  </w:num>
+  <w:num w:numId="10" w16cid:durableId="828711036">
+    <w:abstractNumId w:val="1"/>
+  </w:num>
+  <w:num w:numId="11" w16cid:durableId="690758903">
+    <w:abstractNumId w:val="16"/>
+  </w:num>
+  <w:num w:numId="12" w16cid:durableId="371925652">
+    <w:abstractNumId w:val="8"/>
+  </w:num>
+  <w:num w:numId="13" w16cid:durableId="596407305">
+    <w:abstractNumId w:val="17"/>
+  </w:num>
+  <w:num w:numId="14" w16cid:durableId="502935994">
+    <w:abstractNumId w:val="14"/>
+  </w:num>
+  <w:num w:numId="15" w16cid:durableId="1643344943">
     <w:abstractNumId w:val="18"/>
   </w:num>
-  <w:num w:numId="4" w16cid:durableId="468745953">
-    <w:abstractNumId w:val="6"/>
+  <w:num w:numId="16" w16cid:durableId="489323817">
+    <w:abstractNumId w:val="13"/>
   </w:num>
-  <w:num w:numId="5" w16cid:durableId="548997170">
+  <w:num w:numId="17" w16cid:durableId="1494564868">
     <w:abstractNumId w:val="9"/>
   </w:num>
-  <w:num w:numId="6" w16cid:durableId="978612103">
-    <w:abstractNumId w:val="0"/>
-  </w:num>
-  <w:num w:numId="7" w16cid:durableId="656886777">
-    <w:abstractNumId w:val="3"/>
-  </w:num>
-  <w:num w:numId="8" w16cid:durableId="318122087">
-    <w:abstractNumId w:val="2"/>
-  </w:num>
-  <w:num w:numId="9" w16cid:durableId="828711036">
-    <w:abstractNumId w:val="1"/>
-  </w:num>
-  <w:num w:numId="10" w16cid:durableId="690758903">
+  <w:num w:numId="18" w16cid:durableId="2010475414">
     <w:abstractNumId w:val="15"/>
   </w:num>
-  <w:num w:numId="11" w16cid:durableId="371925652">
-    <w:abstractNumId w:val="7"/>
-  </w:num>
-  <w:num w:numId="12" w16cid:durableId="596407305">
-    <w:abstractNumId w:val="16"/>
-  </w:num>
-  <w:num w:numId="13" w16cid:durableId="502935994">
-    <w:abstractNumId w:val="13"/>
-  </w:num>
-  <w:num w:numId="14" w16cid:durableId="1643344943">
-    <w:abstractNumId w:val="17"/>
-  </w:num>
-  <w:num w:numId="15" w16cid:durableId="489323817">
+  <w:num w:numId="19" w16cid:durableId="1615749945">
     <w:abstractNumId w:val="12"/>
   </w:num>
-  <w:num w:numId="16" w16cid:durableId="1494564868">
-    <w:abstractNumId w:val="8"/>
-  </w:num>
-  <w:num w:numId="17" w16cid:durableId="2010475414">
-    <w:abstractNumId w:val="14"/>
-  </w:num>
-  <w:num w:numId="18" w16cid:durableId="1615749945">
-    <w:abstractNumId w:val="11"/>
-  </w:num>
-  <w:num w:numId="19" w16cid:durableId="773593306">
+  <w:num w:numId="20" w16cid:durableId="773593306">
     <w:abstractNumId w:val="5"/>
   </w:num>
 </w:numbering>
 </file>
 
 <file path=word/styles.xml><?xml version="1.0" encoding="utf-8"?>
-<w:styles xmlns:wp14="http://schemas.microsoft.com/office/word/2010/wordprocessingDrawing" xmlns:mc="http://schemas.openxmlformats.org/markup-compatibility/2006" xmlns:r="http://schemas.openxmlformats.org/officeDocument/2006/relationships" xmlns:w="http://schemas.openxmlformats.org/wordprocessingml/2006/main" xmlns:w14="http://schemas.microsoft.com/office/word/2010/wordml" xmlns:w15="http://schemas.microsoft.com/office/word/2012/wordml" xmlns:w16cex="http://schemas.microsoft.com/office/word/2018/wordml/cex" xmlns:w16cid="http://schemas.microsoft.com/office/word/2016/wordml/cid" xmlns:w16="http://schemas.microsoft.com/office/word/2018/wordml" xmlns:w16du="http://schemas.microsoft.com/office/word/2023/wordml/word16du" xmlns:w16sdtdh="http://schemas.microsoft.com/office/word/2020/wordml/sdtdatahash" xmlns:w16sdtfl="http://schemas.microsoft.com/office/word/2024/wordml/sdtformatlock" xmlns:w16se="http://schemas.microsoft.com/office/word/2015/wordml/symex" mc:Ignorable="w14 w15 w16se w16cid w16 w16cex w16sdtdh w16sdtfl w16du wp14">
+<w:styles xmlns:mc="http://schemas.openxmlformats.org/markup-compatibility/2006" xmlns:r="http://schemas.openxmlformats.org/officeDocument/2006/relationships" xmlns:w="http://schemas.openxmlformats.org/wordprocessingml/2006/main" xmlns:w14="http://schemas.microsoft.com/office/word/2010/wordml" xmlns:w15="http://schemas.microsoft.com/office/word/2012/wordml" xmlns:w16cex="http://schemas.microsoft.com/office/word/2018/wordml/cex" xmlns:w16cid="http://schemas.microsoft.com/office/word/2016/wordml/cid" xmlns:w16="http://schemas.microsoft.com/office/word/2018/wordml" xmlns:w16du="http://schemas.microsoft.com/office/word/2023/wordml/word16du" xmlns:w16sdtdh="http://schemas.microsoft.com/office/word/2020/wordml/sdtdatahash" xmlns:w16sdtfl="http://schemas.microsoft.com/office/word/2024/wordml/sdtformatlock" xmlns:w16se="http://schemas.microsoft.com/office/word/2015/wordml/symex" mc:Ignorable="w14 w15 w16se w16cid w16 w16cex w16sdtdh w16sdtfl w16du">
   <w:docDefaults>
     <w:rPrDefault>
       <w:rPr>
-        <w:rFonts w:ascii="Liberation Serif" w:hAnsi="Liberation Serif" w:eastAsia="Noto Sans CJK SC Regular" w:cs="FreeSans"/>
+        <w:rFonts w:ascii="Liberation Serif" w:eastAsia="Noto Sans CJK SC Regular" w:hAnsi="Liberation Serif" w:cs="FreeSans"/>
         <w:szCs w:val="24"/>
         <w:lang w:val="it-IT" w:eastAsia="zh-CN" w:bidi="hi-IN"/>
       </w:rPr>
@@ -7148,14 +7137,14 @@
   <w:latentStyles w:defLockedState="0" w:defUIPriority="99" w:defSemiHidden="0" w:defUnhideWhenUsed="0" w:defQFormat="0" w:count="376">
     <w:lsdException w:name="Normal" w:uiPriority="0" w:qFormat="1"/>
     <w:lsdException w:name="heading 1" w:uiPriority="9" w:qFormat="1"/>
-    <w:lsdException w:name="heading 2" w:uiPriority="9" w:semiHidden="1" w:unhideWhenUsed="1" w:qFormat="1"/>
-    <w:lsdException w:name="heading 3" w:uiPriority="9" w:semiHidden="1" w:unhideWhenUsed="1" w:qFormat="1"/>
-    <w:lsdException w:name="heading 4" w:uiPriority="9" w:semiHidden="1" w:unhideWhenUsed="1" w:qFormat="1"/>
-    <w:lsdException w:name="heading 5" w:uiPriority="9" w:semiHidden="1" w:unhideWhenUsed="1" w:qFormat="1"/>
-    <w:lsdException w:name="heading 6" w:uiPriority="9" w:semiHidden="1" w:unhideWhenUsed="1" w:qFormat="1"/>
-    <w:lsdException w:name="heading 7" w:uiPriority="9" w:semiHidden="1" w:unhideWhenUsed="1" w:qFormat="1"/>
-    <w:lsdException w:name="heading 8" w:uiPriority="9" w:semiHidden="1" w:unhideWhenUsed="1" w:qFormat="1"/>
-    <w:lsdException w:name="heading 9" w:uiPriority="9" w:semiHidden="1" w:unhideWhenUsed="1" w:qFormat="1"/>
+    <w:lsdException w:name="heading 2" w:semiHidden="1" w:uiPriority="9" w:unhideWhenUsed="1" w:qFormat="1"/>
+    <w:lsdException w:name="heading 3" w:semiHidden="1" w:uiPriority="9" w:unhideWhenUsed="1" w:qFormat="1"/>
+    <w:lsdException w:name="heading 4" w:semiHidden="1" w:uiPriority="9" w:unhideWhenUsed="1" w:qFormat="1"/>
+    <w:lsdException w:name="heading 5" w:semiHidden="1" w:uiPriority="9" w:unhideWhenUsed="1" w:qFormat="1"/>
+    <w:lsdException w:name="heading 6" w:semiHidden="1" w:uiPriority="9" w:unhideWhenUsed="1" w:qFormat="1"/>
+    <w:lsdException w:name="heading 7" w:semiHidden="1" w:uiPriority="9" w:unhideWhenUsed="1" w:qFormat="1"/>
+    <w:lsdException w:name="heading 8" w:semiHidden="1" w:uiPriority="9" w:unhideWhenUsed="1" w:qFormat="1"/>
+    <w:lsdException w:name="heading 9" w:semiHidden="1" w:uiPriority="9" w:unhideWhenUsed="1" w:qFormat="1"/>
     <w:lsdException w:name="index 1" w:semiHidden="1" w:unhideWhenUsed="1"/>
     <w:lsdException w:name="index 2" w:semiHidden="1" w:unhideWhenUsed="1"/>
     <w:lsdException w:name="index 3" w:semiHidden="1" w:unhideWhenUsed="1"/>
@@ -7165,22 +7154,22 @@
     <w:lsdException w:name="index 7" w:semiHidden="1" w:unhideWhenUsed="1"/>
     <w:lsdException w:name="index 8" w:semiHidden="1" w:unhideWhenUsed="1"/>
     <w:lsdException w:name="index 9" w:semiHidden="1" w:unhideWhenUsed="1"/>
-    <w:lsdException w:name="toc 1" w:uiPriority="39" w:semiHidden="1" w:unhideWhenUsed="1"/>
-    <w:lsdException w:name="toc 2" w:uiPriority="39" w:semiHidden="1" w:unhideWhenUsed="1"/>
-    <w:lsdException w:name="toc 3" w:uiPriority="39" w:semiHidden="1" w:unhideWhenUsed="1"/>
-    <w:lsdException w:name="toc 4" w:uiPriority="39" w:semiHidden="1" w:unhideWhenUsed="1"/>
-    <w:lsdException w:name="toc 5" w:uiPriority="39" w:semiHidden="1" w:unhideWhenUsed="1"/>
-    <w:lsdException w:name="toc 6" w:uiPriority="39" w:semiHidden="1" w:unhideWhenUsed="1"/>
-    <w:lsdException w:name="toc 7" w:uiPriority="39" w:semiHidden="1" w:unhideWhenUsed="1"/>
-    <w:lsdException w:name="toc 8" w:uiPriority="39" w:semiHidden="1" w:unhideWhenUsed="1"/>
-    <w:lsdException w:name="toc 9" w:uiPriority="39" w:semiHidden="1" w:unhideWhenUsed="1"/>
+    <w:lsdException w:name="toc 1" w:semiHidden="1" w:uiPriority="39" w:unhideWhenUsed="1"/>
+    <w:lsdException w:name="toc 2" w:semiHidden="1" w:uiPriority="39" w:unhideWhenUsed="1"/>
+    <w:lsdException w:name="toc 3" w:semiHidden="1" w:uiPriority="39" w:unhideWhenUsed="1"/>
+    <w:lsdException w:name="toc 4" w:semiHidden="1" w:uiPriority="39" w:unhideWhenUsed="1"/>
+    <w:lsdException w:name="toc 5" w:semiHidden="1" w:uiPriority="39" w:unhideWhenUsed="1"/>
+    <w:lsdException w:name="toc 6" w:semiHidden="1" w:uiPriority="39" w:unhideWhenUsed="1"/>
+    <w:lsdException w:name="toc 7" w:semiHidden="1" w:uiPriority="39" w:unhideWhenUsed="1"/>
+    <w:lsdException w:name="toc 8" w:semiHidden="1" w:uiPriority="39" w:unhideWhenUsed="1"/>
+    <w:lsdException w:name="toc 9" w:semiHidden="1" w:uiPriority="39" w:unhideWhenUsed="1"/>
     <w:lsdException w:name="Normal Indent" w:semiHidden="1" w:unhideWhenUsed="1"/>
     <w:lsdException w:name="footnote text" w:semiHidden="1" w:unhideWhenUsed="1"/>
     <w:lsdException w:name="annotation text" w:semiHidden="1" w:unhideWhenUsed="1"/>
     <w:lsdException w:name="header" w:semiHidden="1" w:unhideWhenUsed="1"/>
     <w:lsdException w:name="footer" w:semiHidden="1" w:unhideWhenUsed="1"/>
     <w:lsdException w:name="index heading" w:semiHidden="1" w:unhideWhenUsed="1"/>
-    <w:lsdException w:name="caption" w:uiPriority="35" w:semiHidden="1" w:unhideWhenUsed="1" w:qFormat="1"/>
+    <w:lsdException w:name="caption" w:semiHidden="1" w:uiPriority="35" w:unhideWhenUsed="1" w:qFormat="1"/>
     <w:lsdException w:name="table of figures" w:semiHidden="1" w:unhideWhenUsed="1"/>
     <w:lsdException w:name="envelope address" w:semiHidden="1" w:unhideWhenUsed="1"/>
     <w:lsdException w:name="envelope return" w:semiHidden="1" w:unhideWhenUsed="1"/>
@@ -7211,7 +7200,7 @@
     <w:lsdException w:name="Title" w:uiPriority="10" w:qFormat="1"/>
     <w:lsdException w:name="Closing" w:semiHidden="1" w:unhideWhenUsed="1"/>
     <w:lsdException w:name="Signature" w:semiHidden="1" w:unhideWhenUsed="1"/>
-    <w:lsdException w:name="Default Paragraph Font" w:uiPriority="1" w:semiHidden="1" w:unhideWhenUsed="1"/>
+    <w:lsdException w:name="Default Paragraph Font" w:semiHidden="1" w:uiPriority="1" w:unhideWhenUsed="1"/>
     <w:lsdException w:name="Body Text" w:semiHidden="1" w:unhideWhenUsed="1"/>
     <w:lsdException w:name="Body Text Indent" w:semiHidden="1" w:unhideWhenUsed="1"/>
     <w:lsdException w:name="List Continue" w:semiHidden="1" w:unhideWhenUsed="1"/>
@@ -7411,8 +7400,8 @@
     <w:lsdException w:name="Subtle Reference" w:uiPriority="31" w:qFormat="1"/>
     <w:lsdException w:name="Intense Reference" w:uiPriority="32" w:qFormat="1"/>
     <w:lsdException w:name="Book Title" w:uiPriority="33" w:qFormat="1"/>
-    <w:lsdException w:name="Bibliography" w:uiPriority="37" w:semiHidden="1" w:unhideWhenUsed="1"/>
-    <w:lsdException w:name="TOC Heading" w:uiPriority="39" w:semiHidden="1" w:unhideWhenUsed="1" w:qFormat="1"/>
+    <w:lsdException w:name="Bibliography" w:semiHidden="1" w:uiPriority="37" w:unhideWhenUsed="1"/>
+    <w:lsdException w:name="TOC Heading" w:semiHidden="1" w:uiPriority="39" w:unhideWhenUsed="1" w:qFormat="1"/>
     <w:lsdException w:name="Plain Table 1" w:uiPriority="41"/>
     <w:lsdException w:name="Plain Table 2" w:uiPriority="42"/>
     <w:lsdException w:name="Plain Table 3" w:uiPriority="43"/>
@@ -7523,7 +7512,7 @@
     <w:lsdException w:name="Unresolved Mention" w:semiHidden="1" w:unhideWhenUsed="1"/>
     <w:lsdException w:name="Smart Link" w:semiHidden="1" w:unhideWhenUsed="1"/>
   </w:latentStyles>
-  <w:style w:type="paragraph" w:styleId="Normale" w:default="1">
+  <w:style w:type="paragraph" w:default="1" w:styleId="Normal">
     <w:name w:val="Normal"/>
     <w:qFormat/>
     <w:rPr>
@@ -7531,13 +7520,13 @@
       <w:sz w:val="24"/>
     </w:rPr>
   </w:style>
-  <w:style w:type="character" w:styleId="Carpredefinitoparagrafo" w:default="1">
+  <w:style w:type="character" w:default="1" w:styleId="DefaultParagraphFont">
     <w:name w:val="Default Paragraph Font"/>
     <w:uiPriority w:val="1"/>
     <w:semiHidden/>
     <w:unhideWhenUsed/>
   </w:style>
-  <w:style w:type="table" w:styleId="Tabellanormale" w:default="1">
+  <w:style w:type="table" w:default="1" w:styleId="TableNormal">
     <w:name w:val="Normal Table"/>
     <w:uiPriority w:val="99"/>
     <w:semiHidden/>
@@ -7552,118 +7541,118 @@
       </w:tblCellMar>
     </w:tblPr>
   </w:style>
-  <w:style w:type="numbering" w:styleId="Nessunelenco" w:default="1">
+  <w:style w:type="numbering" w:default="1" w:styleId="NoList">
     <w:name w:val="No List"/>
     <w:uiPriority w:val="99"/>
     <w:semiHidden/>
     <w:unhideWhenUsed/>
   </w:style>
-  <w:style w:type="character" w:styleId="ListLabel9" w:customStyle="1">
+  <w:style w:type="character" w:customStyle="1" w:styleId="ListLabel9">
     <w:name w:val="ListLabel 9"/>
     <w:qFormat/>
     <w:rPr>
       <w:rFonts w:ascii="Arial" w:hAnsi="Arial" w:cs="Symbol"/>
     </w:rPr>
   </w:style>
-  <w:style w:type="character" w:styleId="CollegamentoInternet" w:customStyle="1">
+  <w:style w:type="character" w:customStyle="1" w:styleId="CollegamentoInternet">
     <w:name w:val="Collegamento Internet"/>
     <w:rPr>
       <w:color w:val="000080"/>
       <w:u w:val="single"/>
     </w:rPr>
   </w:style>
-  <w:style w:type="character" w:styleId="Testosorgente" w:customStyle="1">
+  <w:style w:type="character" w:customStyle="1" w:styleId="Testosorgente">
     <w:name w:val="Testo sorgente"/>
     <w:qFormat/>
     <w:rPr>
-      <w:rFonts w:ascii="DejaVu Sans Mono" w:hAnsi="DejaVu Sans Mono" w:eastAsia="WenQuanYi Micro Hei" w:cs="Lohit Hindi;MS Mincho"/>
+      <w:rFonts w:ascii="DejaVu Sans Mono" w:eastAsia="WenQuanYi Micro Hei" w:hAnsi="DejaVu Sans Mono" w:cs="Lohit Hindi;MS Mincho"/>
     </w:rPr>
   </w:style>
-  <w:style w:type="character" w:styleId="Caratteredinumerazione" w:customStyle="1">
+  <w:style w:type="character" w:customStyle="1" w:styleId="Caratteredinumerazione">
     <w:name w:val="Carattere di numerazione"/>
     <w:qFormat/>
   </w:style>
-  <w:style w:type="character" w:styleId="Punti" w:customStyle="1">
+  <w:style w:type="character" w:customStyle="1" w:styleId="Punti">
     <w:name w:val="Punti"/>
     <w:qFormat/>
     <w:rPr>
-      <w:rFonts w:ascii="OpenSymbol" w:hAnsi="OpenSymbol" w:eastAsia="OpenSymbol" w:cs="OpenSymbol"/>
+      <w:rFonts w:ascii="OpenSymbol" w:eastAsia="OpenSymbol" w:hAnsi="OpenSymbol" w:cs="OpenSymbol"/>
     </w:rPr>
   </w:style>
-  <w:style w:type="character" w:styleId="ListLabel10" w:customStyle="1">
+  <w:style w:type="character" w:customStyle="1" w:styleId="ListLabel10">
     <w:name w:val="ListLabel 10"/>
     <w:qFormat/>
     <w:rPr>
       <w:rFonts w:cs="Symbol"/>
     </w:rPr>
   </w:style>
-  <w:style w:type="character" w:styleId="ListLabel11" w:customStyle="1">
+  <w:style w:type="character" w:customStyle="1" w:styleId="ListLabel11">
     <w:name w:val="ListLabel 11"/>
     <w:qFormat/>
     <w:rPr>
       <w:rFonts w:cs="OpenSymbol"/>
     </w:rPr>
   </w:style>
-  <w:style w:type="character" w:styleId="ListLabel12" w:customStyle="1">
+  <w:style w:type="character" w:customStyle="1" w:styleId="ListLabel12">
     <w:name w:val="ListLabel 12"/>
     <w:qFormat/>
     <w:rPr>
       <w:rFonts w:cs="OpenSymbol"/>
     </w:rPr>
   </w:style>
-  <w:style w:type="character" w:styleId="ListLabel13" w:customStyle="1">
+  <w:style w:type="character" w:customStyle="1" w:styleId="ListLabel13">
     <w:name w:val="ListLabel 13"/>
     <w:qFormat/>
     <w:rPr>
       <w:rFonts w:cs="OpenSymbol"/>
     </w:rPr>
   </w:style>
-  <w:style w:type="character" w:styleId="ListLabel14" w:customStyle="1">
+  <w:style w:type="character" w:customStyle="1" w:styleId="ListLabel14">
     <w:name w:val="ListLabel 14"/>
     <w:qFormat/>
     <w:rPr>
       <w:rFonts w:cs="OpenSymbol"/>
     </w:rPr>
   </w:style>
-  <w:style w:type="character" w:styleId="ListLabel15" w:customStyle="1">
+  <w:style w:type="character" w:customStyle="1" w:styleId="ListLabel15">
     <w:name w:val="ListLabel 15"/>
     <w:qFormat/>
     <w:rPr>
       <w:rFonts w:cs="OpenSymbol"/>
     </w:rPr>
   </w:style>
-  <w:style w:type="character" w:styleId="ListLabel16" w:customStyle="1">
+  <w:style w:type="character" w:customStyle="1" w:styleId="ListLabel16">
     <w:name w:val="ListLabel 16"/>
     <w:qFormat/>
     <w:rPr>
       <w:rFonts w:cs="OpenSymbol"/>
     </w:rPr>
   </w:style>
-  <w:style w:type="character" w:styleId="ListLabel17" w:customStyle="1">
+  <w:style w:type="character" w:customStyle="1" w:styleId="ListLabel17">
     <w:name w:val="ListLabel 17"/>
     <w:qFormat/>
     <w:rPr>
       <w:rFonts w:cs="OpenSymbol"/>
     </w:rPr>
   </w:style>
-  <w:style w:type="character" w:styleId="ListLabel18" w:customStyle="1">
+  <w:style w:type="character" w:customStyle="1" w:styleId="ListLabel18">
     <w:name w:val="ListLabel 18"/>
     <w:qFormat/>
     <w:rPr>
       <w:rFonts w:cs="OpenSymbol"/>
     </w:rPr>
   </w:style>
-  <w:style w:type="character" w:styleId="ListLabel19" w:customStyle="1">
+  <w:style w:type="character" w:customStyle="1" w:styleId="ListLabel19">
     <w:name w:val="ListLabel 19"/>
     <w:qFormat/>
     <w:rPr>
       <w:rFonts w:cs="OpenSymbol"/>
     </w:rPr>
   </w:style>
-  <w:style w:type="paragraph" w:styleId="Titolo1" w:customStyle="1">
+  <w:style w:type="paragraph" w:customStyle="1" w:styleId="Titolo1">
     <w:name w:val="Titolo1"/>
-    <w:basedOn w:val="Normale"/>
-    <w:next w:val="Corpotesto"/>
+    <w:basedOn w:val="Normal"/>
+    <w:next w:val="BodyText"/>
     <w:qFormat/>
     <w:pPr>
       <w:keepNext/>
@@ -7675,20 +7664,20 @@
       <w:szCs w:val="28"/>
     </w:rPr>
   </w:style>
-  <w:style w:type="paragraph" w:styleId="Corpotesto">
+  <w:style w:type="paragraph" w:styleId="BodyText">
     <w:name w:val="Body Text"/>
-    <w:basedOn w:val="Normale"/>
+    <w:basedOn w:val="Normal"/>
     <w:pPr>
       <w:spacing w:after="140" w:line="288" w:lineRule="auto"/>
     </w:pPr>
   </w:style>
-  <w:style w:type="paragraph" w:styleId="Elenco">
+  <w:style w:type="paragraph" w:styleId="List">
     <w:name w:val="List"/>
-    <w:basedOn w:val="Corpotesto"/>
+    <w:basedOn w:val="BodyText"/>
   </w:style>
-  <w:style w:type="paragraph" w:styleId="Didascalia">
+  <w:style w:type="paragraph" w:styleId="Caption">
     <w:name w:val="caption"/>
-    <w:basedOn w:val="Normale"/>
+    <w:basedOn w:val="Normal"/>
     <w:qFormat/>
     <w:pPr>
       <w:suppressLineNumbers/>
@@ -7699,28 +7688,28 @@
       <w:iCs/>
     </w:rPr>
   </w:style>
-  <w:style w:type="paragraph" w:styleId="Indice" w:customStyle="1">
+  <w:style w:type="paragraph" w:customStyle="1" w:styleId="Indice">
     <w:name w:val="Indice"/>
-    <w:basedOn w:val="Normale"/>
+    <w:basedOn w:val="Normal"/>
     <w:qFormat/>
     <w:pPr>
       <w:suppressLineNumbers/>
     </w:pPr>
   </w:style>
-  <w:style w:type="paragraph" w:styleId="Predefinito" w:customStyle="1">
+  <w:style w:type="paragraph" w:customStyle="1" w:styleId="Predefinito">
     <w:name w:val="Predefinito"/>
     <w:qFormat/>
     <w:pPr>
       <w:suppressAutoHyphens/>
     </w:pPr>
     <w:rPr>
-      <w:rFonts w:ascii="Times New Roman" w:hAnsi="Times New Roman" w:eastAsia="Times New Roman" w:cs="Times New Roman"/>
+      <w:rFonts w:ascii="Times New Roman" w:eastAsia="Times New Roman" w:hAnsi="Times New Roman" w:cs="Times New Roman"/>
       <w:color w:val="00000A"/>
       <w:sz w:val="24"/>
       <w:lang w:val="en-US" w:bidi="ar-SA"/>
     </w:rPr>
   </w:style>
-  <w:style w:type="paragraph" w:styleId="Contenutotabella" w:customStyle="1">
+  <w:style w:type="paragraph" w:customStyle="1" w:styleId="Contenutotabella">
     <w:name w:val="Contenuto tabella"/>
     <w:basedOn w:val="Predefinito"/>
     <w:qFormat/>
@@ -7728,7 +7717,7 @@
       <w:suppressLineNumbers/>
     </w:pPr>
   </w:style>
-  <w:style w:type="paragraph" w:styleId="Titolotabella" w:customStyle="1">
+  <w:style w:type="paragraph" w:customStyle="1" w:styleId="Titolotabella">
     <w:name w:val="Titolo tabella"/>
     <w:basedOn w:val="Contenutotabella"/>
     <w:qFormat/>
@@ -7740,9 +7729,9 @@
       <w:bCs/>
     </w:rPr>
   </w:style>
-  <w:style w:type="paragraph" w:styleId="Paragrafoelenco">
+  <w:style w:type="paragraph" w:styleId="ListParagraph">
     <w:name w:val="List Paragraph"/>
-    <w:basedOn w:val="Normale"/>
+    <w:basedOn w:val="Normal"/>
     <w:uiPriority w:val="34"/>
     <w:qFormat/>
     <w:rsid w:val="005D1AC7"/>
@@ -7751,36 +7740,36 @@
       <w:contextualSpacing/>
     </w:pPr>
     <w:rPr>
-      <w:rFonts w:ascii="Times New Roman" w:hAnsi="Times New Roman" w:eastAsia="Times New Roman" w:cs="Times New Roman"/>
+      <w:rFonts w:ascii="Times New Roman" w:eastAsia="Times New Roman" w:hAnsi="Times New Roman" w:cs="Times New Roman"/>
       <w:color w:val="auto"/>
       <w:lang w:val="en-US" w:eastAsia="en-US" w:bidi="ar-SA"/>
     </w:rPr>
   </w:style>
-  <w:style w:type="table" w:styleId="Grigliatabella">
+  <w:style w:type="table" w:styleId="TableGrid">
     <w:name w:val="Table Grid"/>
-    <w:basedOn w:val="Tabellanormale"/>
+    <w:basedOn w:val="TableNormal"/>
     <w:uiPriority w:val="59"/>
     <w:rsid w:val="005D1AC7"/>
     <w:rPr>
-      <w:rFonts w:ascii="Times New Roman" w:hAnsi="Times New Roman" w:eastAsia="Times New Roman" w:cs="Times New Roman"/>
+      <w:rFonts w:ascii="Times New Roman" w:eastAsia="Times New Roman" w:hAnsi="Times New Roman" w:cs="Times New Roman"/>
       <w:szCs w:val="20"/>
       <w:lang w:val="en-US" w:eastAsia="en-US" w:bidi="ar-SA"/>
     </w:rPr>
     <w:tblPr>
       <w:tblBorders>
-        <w:top w:val="single" w:color="auto" w:sz="4" w:space="0"/>
-        <w:left w:val="single" w:color="auto" w:sz="4" w:space="0"/>
-        <w:bottom w:val="single" w:color="auto" w:sz="4" w:space="0"/>
-        <w:right w:val="single" w:color="auto" w:sz="4" w:space="0"/>
-        <w:insideH w:val="single" w:color="auto" w:sz="4" w:space="0"/>
-        <w:insideV w:val="single" w:color="auto" w:sz="4" w:space="0"/>
+        <w:top w:val="single" w:sz="4" w:space="0" w:color="auto"/>
+        <w:left w:val="single" w:sz="4" w:space="0" w:color="auto"/>
+        <w:bottom w:val="single" w:sz="4" w:space="0" w:color="auto"/>
+        <w:right w:val="single" w:sz="4" w:space="0" w:color="auto"/>
+        <w:insideH w:val="single" w:sz="4" w:space="0" w:color="auto"/>
+        <w:insideV w:val="single" w:sz="4" w:space="0" w:color="auto"/>
       </w:tblBorders>
     </w:tblPr>
   </w:style>
-  <w:style w:type="paragraph" w:styleId="Testofumetto">
+  <w:style w:type="paragraph" w:styleId="BalloonText">
     <w:name w:val="Balloon Text"/>
-    <w:basedOn w:val="Normale"/>
-    <w:link w:val="TestofumettoCarattere"/>
+    <w:basedOn w:val="Normal"/>
+    <w:link w:val="BalloonTextChar"/>
     <w:uiPriority w:val="99"/>
     <w:semiHidden/>
     <w:unhideWhenUsed/>
@@ -7791,10 +7780,10 @@
       <w:szCs w:val="16"/>
     </w:rPr>
   </w:style>
-  <w:style w:type="character" w:styleId="TestofumettoCarattere" w:customStyle="1">
-    <w:name w:val="Testo fumetto Carattere"/>
-    <w:basedOn w:val="Carpredefinitoparagrafo"/>
-    <w:link w:val="Testofumetto"/>
+  <w:style w:type="character" w:customStyle="1" w:styleId="BalloonTextChar">
+    <w:name w:val="Balloon Text Char"/>
+    <w:basedOn w:val="DefaultParagraphFont"/>
+    <w:link w:val="BalloonText"/>
     <w:uiPriority w:val="99"/>
     <w:semiHidden/>
     <w:rsid w:val="00A32C7A"/>
@@ -7809,7 +7798,7 @@
 </file>
 
 <file path=word/theme/theme1.xml><?xml version="1.0" encoding="utf-8"?>
-<a:theme xmlns:a="http://schemas.openxmlformats.org/drawingml/2006/main" xmlns:thm15="http://schemas.microsoft.com/office/thememl/2012/main" name="Office Theme">
+<a:theme xmlns:a="http://schemas.openxmlformats.org/drawingml/2006/main" name="Office Theme">
   <a:themeElements>
     <a:clrScheme name="Office">
       <a:dk1>

</xml_diff>

<commit_message>
Add new debug configuration files and ARM assembly startup code for Lab 07
- Created multiple debug configuration files for LPC1768 in the DebugConfig directory.
- Added ARM assembly startup file (startup.s) for LPC17xx series, implementing the reset handler and exception handlers.
- Included a detailed lab document for Lab 07 outlining exercises related to "Magic the Gathering" card analysis.
- Introduced a new document for Lab 08 focusing on SVC instruction and Hamming Code implementation.
- Added a document for Lab 09 detailing the implementation of an LFSR and experiments with different tap positions.
</commit_message>
<xml_diff>
--- a/00_MATERIAL/LABS/lab_06/lab06_2025.docx
+++ b/00_MATERIAL/LABS/lab_06/lab06_2025.docx
@@ -2238,7 +2238,13 @@
                               <w:t xml:space="preserve"> FLAG condition:</w:t>
                             </w:r>
                           </w:p>
-                          <w:p/>
+                          <w:p>
+                            <w:pPr>
+                              <w:rPr>
+                                <w:lang w:val="en-US"/>
+                              </w:rPr>
+                            </w:pPr>
+                          </w:p>
                           <w:p>
                             <w:r>
                               <w:t>Nel caso del flag Zero,</w:t>
@@ -2340,7 +2346,13 @@
                         <w:t xml:space="preserve"> FLAG condition:</w:t>
                       </w:r>
                     </w:p>
-                    <w:p/>
+                    <w:p>
+                      <w:pPr>
+                        <w:rPr>
+                          <w:lang w:val="en-US"/>
+                        </w:rPr>
+                      </w:pPr>
+                    </w:p>
                     <w:p>
                       <w:r>
                         <w:t>Nel caso del flag Zero,</w:t>
@@ -3783,6 +3795,13 @@
                 <w:lang w:eastAsia="en-GB"/>
               </w:rPr>
             </w:pPr>
+            <w:r>
+              <w:rPr>
+                <w:rFonts w:eastAsia="Calibri"/>
+                <w:lang w:eastAsia="en-GB"/>
+              </w:rPr>
+              <w:t>12</w:t>
+            </w:r>
           </w:p>
         </w:tc>
         <w:tc>
@@ -3800,6 +3819,13 @@
                 <w:lang w:eastAsia="en-GB"/>
               </w:rPr>
             </w:pPr>
+            <w:r>
+              <w:rPr>
+                <w:rFonts w:eastAsia="Calibri"/>
+                <w:lang w:eastAsia="en-GB"/>
+              </w:rPr>
+              <w:t>0.000750</w:t>
+            </w:r>
           </w:p>
         </w:tc>
         <w:tc>
@@ -3817,6 +3843,13 @@
                 <w:lang w:eastAsia="en-GB"/>
               </w:rPr>
             </w:pPr>
+            <w:r>
+              <w:rPr>
+                <w:rFonts w:eastAsia="Calibri"/>
+                <w:lang w:eastAsia="en-GB"/>
+              </w:rPr>
+              <w:t>12</w:t>
+            </w:r>
           </w:p>
         </w:tc>
         <w:tc>
@@ -3834,6 +3867,13 @@
                 <w:lang w:eastAsia="en-GB"/>
               </w:rPr>
             </w:pPr>
+            <w:r>
+              <w:rPr>
+                <w:rFonts w:eastAsia="Calibri"/>
+                <w:lang w:eastAsia="en-GB"/>
+              </w:rPr>
+              <w:t>0.000750</w:t>
+            </w:r>
           </w:p>
         </w:tc>
       </w:tr>
@@ -4208,6 +4248,13 @@
                 <w:lang w:eastAsia="en-GB"/>
               </w:rPr>
             </w:pPr>
+            <w:r>
+              <w:rPr>
+                <w:rFonts w:eastAsia="Calibri"/>
+                <w:lang w:eastAsia="en-GB"/>
+              </w:rPr>
+              <w:t>28</w:t>
+            </w:r>
           </w:p>
         </w:tc>
         <w:tc>
@@ -4224,6 +4271,13 @@
                 <w:lang w:eastAsia="en-GB"/>
               </w:rPr>
             </w:pPr>
+            <w:r>
+              <w:rPr>
+                <w:rFonts w:eastAsia="Calibri"/>
+                <w:lang w:val="it-IT" w:eastAsia="en-GB"/>
+              </w:rPr>
+              <w:t>15.200 us</w:t>
+            </w:r>
           </w:p>
         </w:tc>
       </w:tr>
@@ -4263,9 +4317,23 @@
         <w:jc w:val="both"/>
         <w:rPr>
           <w:rFonts w:ascii="Times New Roman" w:eastAsia="Calibri" w:hAnsi="Times New Roman" w:cs="Times New Roman"/>
-          <w:lang w:val="en-US" w:eastAsia="en-GB"/>
-        </w:rPr>
-      </w:pPr>
+          <w:lang w:eastAsia="en-GB"/>
+        </w:rPr>
+      </w:pPr>
+      <w:r>
+        <w:rPr>
+          <w:rFonts w:ascii="Times New Roman" w:eastAsia="Calibri" w:hAnsi="Times New Roman" w:cs="Times New Roman"/>
+          <w:lang w:eastAsia="en-GB"/>
+        </w:rPr>
+        <w:t>Il programma implementa il c</w:t>
+      </w:r>
+      <w:r>
+        <w:rPr>
+          <w:rFonts w:ascii="Times New Roman" w:eastAsia="Calibri" w:hAnsi="Times New Roman" w:cs="Times New Roman"/>
+          <w:lang w:eastAsia="en-GB"/>
+        </w:rPr>
+        <w:t>alcolo del bit di parità con un approccio iterativo: viene analizzato il bit meno significativo di R10, accumulando la parità tramite XOR in un registro di lavoro e poi shiftato a destra il valore fino a esaminare tutti i bit. La logica è semplice, lineare e facilmente estensibile ad altri valori di ingresso senza modificare la struttura del codice; alla fine il risultato viene copiato in R13 come richiesto dalla traccia.</w:t>
+      </w:r>
     </w:p>
     <w:p>
       <w:pPr>
@@ -4276,9 +4344,16 @@
         <w:jc w:val="both"/>
         <w:rPr>
           <w:rFonts w:ascii="Times New Roman" w:eastAsia="Calibri" w:hAnsi="Times New Roman" w:cs="Times New Roman"/>
-          <w:lang w:val="en-US" w:eastAsia="en-GB"/>
-        </w:rPr>
-      </w:pPr>
+          <w:lang w:eastAsia="en-GB"/>
+        </w:rPr>
+      </w:pPr>
+      <w:r>
+        <w:rPr>
+          <w:rFonts w:ascii="Times New Roman" w:eastAsia="Calibri" w:hAnsi="Times New Roman" w:cs="Times New Roman"/>
+          <w:lang w:eastAsia="en-GB"/>
+        </w:rPr>
+        <w:t>La code size totale del programma è pari a 28 byte (indirizzo finale 0x000000E6, indirizzo iniziale 0x000000CC, distanza 0x1A = 26 byte, a cui si aggiungono 2 byte dell’ultima istruzione). Questo è un valore contenuto, ottenuto grazie all’uso di un unico loop che riutilizza le stesse istruzioni per tutti i bit. In altre parole, si privilegia la compattezza del codice rispetto a soluzioni “unrolled” o basate su sequenze di istruzioni senza branch, che potrebbero ridurre il tempo di esecuzione ma a costo di una code size maggiore.</w:t>
+      </w:r>
     </w:p>
     <w:p>
       <w:pPr>
@@ -4289,9 +4364,30 @@
         <w:jc w:val="both"/>
         <w:rPr>
           <w:rFonts w:ascii="Times New Roman" w:eastAsia="Calibri" w:hAnsi="Times New Roman" w:cs="Times New Roman"/>
-          <w:lang w:val="en-US" w:eastAsia="en-GB"/>
-        </w:rPr>
-      </w:pPr>
+          <w:lang w:eastAsia="en-GB"/>
+        </w:rPr>
+      </w:pPr>
+      <w:r>
+        <w:rPr>
+          <w:rFonts w:ascii="Times New Roman" w:eastAsia="Calibri" w:hAnsi="Times New Roman" w:cs="Times New Roman"/>
+          <w:lang w:eastAsia="en-GB"/>
+        </w:rPr>
+        <w:t xml:space="preserve">Con una frequenza di clock di 15 MHz, il tempo di esecuzione misurato è di 15.200 </w:t>
+      </w:r>
+      <w:r>
+        <w:rPr>
+          <w:rFonts w:ascii="Times New Roman" w:eastAsia="Calibri" w:hAnsi="Times New Roman" w:cs="Times New Roman"/>
+          <w:lang w:eastAsia="en-GB"/>
+        </w:rPr>
+        <w:t>μ</w:t>
+      </w:r>
+      <w:r>
+        <w:rPr>
+          <w:rFonts w:ascii="Times New Roman" w:eastAsia="Calibri" w:hAnsi="Times New Roman" w:cs="Times New Roman"/>
+          <w:lang w:eastAsia="en-GB"/>
+        </w:rPr>
+        <w:t>s, che corrispondono a circa 228 cicli di clock. Considerando che il loop attraversa 32 iterazioni, il costo medio per bit è di pochi cicli, ma la presenza del branch nel loop e il fatto di processare tutti i 32 bit (anche quelli alti che in questo caso sono a zero) introduce un overhead non trascurabile rispetto a soluzioni più ottimizzate. Tuttavia, per un singolo calcolo di parità in un contesto didattico o non critico in termini di performance real-time, il trade-off è accettabile: il programma rimane facile da leggere, da spiegare e da mantenere, pur rispettando i vincoli richiesti sull’uso dei registri e fornendo un tempo di esecuzione comunque molto ridotto in assoluto.</w:t>
+      </w:r>
     </w:p>
     <w:p>
       <w:pPr>
@@ -4302,7 +4398,7 @@
         <w:jc w:val="both"/>
         <w:rPr>
           <w:rFonts w:ascii="Times New Roman" w:eastAsia="Calibri" w:hAnsi="Times New Roman" w:cs="Times New Roman"/>
-          <w:lang w:val="en-US" w:eastAsia="en-GB"/>
+          <w:lang w:eastAsia="en-GB"/>
         </w:rPr>
       </w:pPr>
     </w:p>
@@ -4315,7 +4411,7 @@
         <w:jc w:val="both"/>
         <w:rPr>
           <w:rFonts w:ascii="Times New Roman" w:eastAsia="Calibri" w:hAnsi="Times New Roman" w:cs="Times New Roman"/>
-          <w:lang w:val="en-US" w:eastAsia="en-GB"/>
+          <w:lang w:eastAsia="en-GB"/>
         </w:rPr>
       </w:pPr>
     </w:p>
@@ -4328,7 +4424,7 @@
         <w:jc w:val="both"/>
         <w:rPr>
           <w:rFonts w:ascii="Times New Roman" w:eastAsia="Calibri" w:hAnsi="Times New Roman" w:cs="Times New Roman"/>
-          <w:lang w:val="en-US" w:eastAsia="en-GB"/>
+          <w:lang w:eastAsia="en-GB"/>
         </w:rPr>
       </w:pPr>
     </w:p>
@@ -4341,7 +4437,7 @@
         <w:jc w:val="both"/>
         <w:rPr>
           <w:rFonts w:ascii="Times New Roman" w:eastAsia="Calibri" w:hAnsi="Times New Roman" w:cs="Times New Roman"/>
-          <w:lang w:val="en-US" w:eastAsia="en-GB"/>
+          <w:lang w:eastAsia="en-GB"/>
         </w:rPr>
       </w:pPr>
     </w:p>
@@ -4354,7 +4450,7 @@
         <w:jc w:val="both"/>
         <w:rPr>
           <w:rFonts w:ascii="Times New Roman" w:eastAsia="Calibri" w:hAnsi="Times New Roman" w:cs="Times New Roman"/>
-          <w:lang w:val="en-US" w:eastAsia="en-GB"/>
+          <w:lang w:eastAsia="en-GB"/>
         </w:rPr>
       </w:pPr>
     </w:p>
@@ -4367,7 +4463,7 @@
         <w:jc w:val="both"/>
         <w:rPr>
           <w:rFonts w:ascii="Times New Roman" w:eastAsia="Calibri" w:hAnsi="Times New Roman" w:cs="Times New Roman"/>
-          <w:lang w:val="en-US" w:eastAsia="en-GB"/>
+          <w:lang w:eastAsia="en-GB"/>
         </w:rPr>
       </w:pPr>
     </w:p>
@@ -4380,7 +4476,7 @@
         <w:jc w:val="both"/>
         <w:rPr>
           <w:rFonts w:ascii="Times New Roman" w:eastAsia="Calibri" w:hAnsi="Times New Roman" w:cs="Times New Roman"/>
-          <w:lang w:val="en-US" w:eastAsia="en-GB"/>
+          <w:lang w:eastAsia="en-GB"/>
         </w:rPr>
       </w:pPr>
     </w:p>
@@ -4393,7 +4489,7 @@
         <w:jc w:val="both"/>
         <w:rPr>
           <w:rFonts w:ascii="Times New Roman" w:eastAsia="Calibri" w:hAnsi="Times New Roman" w:cs="Times New Roman"/>
-          <w:lang w:val="en-US" w:eastAsia="en-GB"/>
+          <w:lang w:eastAsia="en-GB"/>
         </w:rPr>
       </w:pPr>
     </w:p>
@@ -4406,7 +4502,7 @@
         <w:jc w:val="both"/>
         <w:rPr>
           <w:rFonts w:ascii="Times New Roman" w:eastAsia="Calibri" w:hAnsi="Times New Roman" w:cs="Times New Roman"/>
-          <w:lang w:val="en-US" w:eastAsia="en-GB"/>
+          <w:lang w:eastAsia="en-GB"/>
         </w:rPr>
       </w:pPr>
     </w:p>
@@ -4419,7 +4515,7 @@
         <w:jc w:val="both"/>
         <w:rPr>
           <w:rFonts w:ascii="Times New Roman" w:eastAsia="Calibri" w:hAnsi="Times New Roman" w:cs="Times New Roman"/>
-          <w:lang w:val="en-US" w:eastAsia="en-GB"/>
+          <w:lang w:eastAsia="en-GB"/>
         </w:rPr>
       </w:pPr>
     </w:p>
@@ -4432,7 +4528,7 @@
         <w:jc w:val="both"/>
         <w:rPr>
           <w:rFonts w:ascii="Times New Roman" w:eastAsia="Calibri" w:hAnsi="Times New Roman" w:cs="Times New Roman"/>
-          <w:lang w:val="en-US" w:eastAsia="en-GB"/>
+          <w:lang w:eastAsia="en-GB"/>
         </w:rPr>
       </w:pPr>
     </w:p>
@@ -4445,7 +4541,7 @@
         <w:jc w:val="both"/>
         <w:rPr>
           <w:rFonts w:ascii="Times New Roman" w:eastAsia="Calibri" w:hAnsi="Times New Roman" w:cs="Times New Roman"/>
-          <w:lang w:val="en-US" w:eastAsia="en-GB"/>
+          <w:lang w:eastAsia="en-GB"/>
         </w:rPr>
       </w:pPr>
     </w:p>
@@ -4458,7 +4554,7 @@
         <w:jc w:val="both"/>
         <w:rPr>
           <w:rFonts w:ascii="Times New Roman" w:eastAsia="Calibri" w:hAnsi="Times New Roman" w:cs="Times New Roman"/>
-          <w:lang w:val="en-US" w:eastAsia="en-GB"/>
+          <w:lang w:eastAsia="en-GB"/>
         </w:rPr>
       </w:pPr>
     </w:p>
@@ -4471,7 +4567,7 @@
         <w:jc w:val="both"/>
         <w:rPr>
           <w:rFonts w:ascii="Times New Roman" w:eastAsia="Calibri" w:hAnsi="Times New Roman" w:cs="Times New Roman"/>
-          <w:lang w:val="en-US" w:eastAsia="en-GB"/>
+          <w:lang w:eastAsia="en-GB"/>
         </w:rPr>
       </w:pPr>
     </w:p>
@@ -4484,7 +4580,7 @@
         <w:jc w:val="both"/>
         <w:rPr>
           <w:rFonts w:ascii="Times New Roman" w:eastAsia="Calibri" w:hAnsi="Times New Roman" w:cs="Times New Roman"/>
-          <w:lang w:val="en-US" w:eastAsia="en-GB"/>
+          <w:lang w:eastAsia="en-GB"/>
         </w:rPr>
       </w:pPr>
     </w:p>
@@ -4497,7 +4593,33 @@
         <w:jc w:val="both"/>
         <w:rPr>
           <w:rFonts w:ascii="Times New Roman" w:eastAsia="Calibri" w:hAnsi="Times New Roman" w:cs="Times New Roman"/>
-          <w:lang w:val="en-US" w:eastAsia="en-GB"/>
+          <w:lang w:eastAsia="en-GB"/>
+        </w:rPr>
+      </w:pPr>
+    </w:p>
+    <w:p>
+      <w:pPr>
+        <w:autoSpaceDE w:val="0"/>
+        <w:autoSpaceDN w:val="0"/>
+        <w:adjustRightInd w:val="0"/>
+        <w:spacing w:before="120" w:after="120"/>
+        <w:jc w:val="both"/>
+        <w:rPr>
+          <w:rFonts w:ascii="Times New Roman" w:eastAsia="Calibri" w:hAnsi="Times New Roman" w:cs="Times New Roman"/>
+          <w:lang w:eastAsia="en-GB"/>
+        </w:rPr>
+      </w:pPr>
+    </w:p>
+    <w:p>
+      <w:pPr>
+        <w:autoSpaceDE w:val="0"/>
+        <w:autoSpaceDN w:val="0"/>
+        <w:adjustRightInd w:val="0"/>
+        <w:spacing w:before="120" w:after="120"/>
+        <w:jc w:val="both"/>
+        <w:rPr>
+          <w:rFonts w:ascii="Times New Roman" w:eastAsia="Calibri" w:hAnsi="Times New Roman" w:cs="Times New Roman"/>
+          <w:lang w:eastAsia="en-GB"/>
         </w:rPr>
       </w:pPr>
     </w:p>
@@ -4597,7 +4719,7 @@
           <w:szCs w:val="36"/>
         </w:rPr>
         <w:drawing>
-          <wp:anchor distT="0" distB="0" distL="114300" distR="114300" simplePos="0" relativeHeight="251659264" behindDoc="0" locked="0" layoutInCell="1" allowOverlap="1" wp14:anchorId="59D8BAC4" wp14:editId="6534B9C9">
+          <wp:anchor distT="0" distB="0" distL="114300" distR="114300" simplePos="0" relativeHeight="251659264" behindDoc="0" locked="0" layoutInCell="1" allowOverlap="1" wp14:anchorId="59D8BAC4" wp14:editId="3816959C">
             <wp:simplePos x="0" y="0"/>
             <wp:positionH relativeFrom="margin">
               <wp:align>center</wp:align>
@@ -4710,7 +4832,7 @@
         <mc:AlternateContent>
           <mc:Choice Requires="wpg">
             <w:drawing>
-              <wp:anchor distT="0" distB="0" distL="114300" distR="114300" simplePos="0" relativeHeight="251661312" behindDoc="0" locked="0" layoutInCell="1" allowOverlap="1" wp14:anchorId="45225D66" wp14:editId="3AA84A3C">
+              <wp:anchor distT="0" distB="0" distL="114300" distR="114300" simplePos="0" relativeHeight="251661312" behindDoc="0" locked="0" layoutInCell="1" allowOverlap="1" wp14:anchorId="45225D66" wp14:editId="2251D2F4">
                 <wp:simplePos x="0" y="0"/>
                 <wp:positionH relativeFrom="margin">
                   <wp:align>center</wp:align>
@@ -4811,7 +4933,7 @@
               </wp:anchor>
             </w:drawing>
           </mc:Choice>
-          <mc:Fallback xmlns:a="http://schemas.openxmlformats.org/drawingml/2006/main" xmlns:pic="http://schemas.openxmlformats.org/drawingml/2006/picture" xmlns:a14="http://schemas.microsoft.com/office/drawing/2010/main">
+          <mc:Fallback xmlns:a14="http://schemas.microsoft.com/office/drawing/2010/main" xmlns:pic="http://schemas.openxmlformats.org/drawingml/2006/picture" xmlns:a="http://schemas.openxmlformats.org/drawingml/2006/main">
             <w:pict w14:anchorId="52BF6032">
               <v:group id="Gruppo 3" style="position:absolute;margin-left:0;margin-top:6.55pt;width:426.15pt;height:360.85pt;z-index:251661312;mso-position-horizontal:center;mso-position-horizontal-relative:margin" coordsize="54121,45827" o:spid="_x0000_s1026" w14:anchorId="7F48ED28" o:gfxdata="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">
                 <v:shapetype id="_x0000_t75" coordsize="21600,21600" filled="f" stroked="f" o:spt="75" o:preferrelative="t" path="m@4@5l@4@11@9@11@9@5xe">
@@ -7560,7 +7682,6 @@
   <w:style w:type="character" w:default="1" w:styleId="DefaultParagraphFont">
     <w:name w:val="Default Paragraph Font"/>
     <w:uiPriority w:val="1"/>
-    <w:semiHidden/>
     <w:unhideWhenUsed/>
   </w:style>
   <w:style w:type="table" w:default="1" w:styleId="TableNormal">

</xml_diff>